<commit_message>
changed plotting text file
</commit_message>
<xml_diff>
--- a/WormSpread User Manual.docx
+++ b/WormSpread User Manual.docx
@@ -7,7 +7,10 @@
         <w:jc w:val="center"/>
       </w:pPr>
       <w:r>
-        <w:t>WormSpread User Manual</w:t>
+        <w:t>[Name Pending]</w:t>
+      </w:r>
+      <w:r>
+        <w:t xml:space="preserve"> User Manual</w:t>
       </w:r>
     </w:p>
     <w:p>
@@ -15,6 +18,16 @@
         <w:jc w:val="center"/>
       </w:pPr>
     </w:p>
+    <w:p>
+      <w:pPr>
+        <w:jc w:val="center"/>
+      </w:pPr>
+      <w:r>
+        <w:t>MOWS</w:t>
+      </w:r>
+      <w:bookmarkStart w:id="0" w:name="_GoBack"/>
+      <w:bookmarkEnd w:id="0"/>
+    </w:p>
     <w:p/>
     <w:p>
       <w:pPr>
@@ -59,7 +72,23 @@
     <w:p/>
     <w:p>
       <w:r>
-        <w:t xml:space="preserve">To run this software, you need NetLogo (version 5.3.1 or later). You can get the latest version of NetLogo from </w:t>
+        <w:t xml:space="preserve">To run this software, you need </w:t>
+      </w:r>
+      <w:proofErr w:type="spellStart"/>
+      <w:r>
+        <w:t>NetLogo</w:t>
+      </w:r>
+      <w:proofErr w:type="spellEnd"/>
+      <w:r>
+        <w:t xml:space="preserve"> (version 5.3.1 or later). You can get the latest version of </w:t>
+      </w:r>
+      <w:proofErr w:type="spellStart"/>
+      <w:r>
+        <w:t>NetLogo</w:t>
+      </w:r>
+      <w:proofErr w:type="spellEnd"/>
+      <w:r>
+        <w:t xml:space="preserve"> from </w:t>
       </w:r>
       <w:hyperlink r:id="rId6" w:history="1">
         <w:r>
@@ -73,13 +102,29 @@
         <w:t xml:space="preserve">. </w:t>
       </w:r>
       <w:r>
-        <w:t>Once NetLogo is installed, you can move onto starting the simulation program.</w:t>
+        <w:t xml:space="preserve">Once </w:t>
+      </w:r>
+      <w:proofErr w:type="spellStart"/>
+      <w:r>
+        <w:t>NetLogo</w:t>
+      </w:r>
+      <w:proofErr w:type="spellEnd"/>
+      <w:r>
+        <w:t xml:space="preserve"> is installed, you can move onto starting the simulation program.</w:t>
       </w:r>
     </w:p>
     <w:p/>
     <w:p>
       <w:r>
-        <w:t xml:space="preserve">Tip: We recommend you look at NetLogo’s own </w:t>
+        <w:t xml:space="preserve">Tip: We recommend you look at </w:t>
+      </w:r>
+      <w:proofErr w:type="spellStart"/>
+      <w:r>
+        <w:t>NetLogo’s</w:t>
+      </w:r>
+      <w:proofErr w:type="spellEnd"/>
+      <w:r>
+        <w:t xml:space="preserve"> own </w:t>
       </w:r>
       <w:hyperlink r:id="rId7" w:history="1">
         <w:r>
@@ -131,7 +176,15 @@
         <w:t xml:space="preserve">ouble click </w:t>
       </w:r>
       <w:r>
-        <w:t>the “worm_sim_main.nlogo” fil</w:t>
+        <w:t>the “</w:t>
+      </w:r>
+      <w:proofErr w:type="spellStart"/>
+      <w:r>
+        <w:t>worm_sim_main.nlogo</w:t>
+      </w:r>
+      <w:proofErr w:type="spellEnd"/>
+      <w:r>
+        <w:t>” fil</w:t>
       </w:r>
       <w:r>
         <w:t>e present in the main</w:t>
@@ -140,13 +193,29 @@
         <w:t xml:space="preserve"> </w:t>
       </w:r>
       <w:r>
-        <w:t xml:space="preserve">‘worm_simulation’ </w:t>
+        <w:t>‘</w:t>
+      </w:r>
+      <w:proofErr w:type="spellStart"/>
+      <w:r>
+        <w:t>worm_simulation</w:t>
+      </w:r>
+      <w:proofErr w:type="spellEnd"/>
+      <w:r>
+        <w:t xml:space="preserve">’ </w:t>
       </w:r>
       <w:r>
         <w:t>folder to start the program.</w:t>
       </w:r>
       <w:r>
-        <w:t xml:space="preserve"> This should fire up NetLogo and you will be greeted to the interface tab.</w:t>
+        <w:t xml:space="preserve"> This should fire up </w:t>
+      </w:r>
+      <w:proofErr w:type="spellStart"/>
+      <w:r>
+        <w:t>NetLogo</w:t>
+      </w:r>
+      <w:proofErr w:type="spellEnd"/>
+      <w:r>
+        <w:t xml:space="preserve"> and you will be greeted to the interface tab.</w:t>
       </w:r>
     </w:p>
     <w:p/>
@@ -158,7 +227,23 @@
         <w:t>ly</w:t>
       </w:r>
       <w:r>
-        <w:t>, you can start NetLogo and then go to File&gt;Open in the menu bar and open the “worm_sim_main.nlogo” file from there.</w:t>
+        <w:t xml:space="preserve">, you can start </w:t>
+      </w:r>
+      <w:proofErr w:type="spellStart"/>
+      <w:r>
+        <w:t>NetLogo</w:t>
+      </w:r>
+      <w:proofErr w:type="spellEnd"/>
+      <w:r>
+        <w:t xml:space="preserve"> and then go to File&gt;Open in the menu bar and open the “</w:t>
+      </w:r>
+      <w:proofErr w:type="spellStart"/>
+      <w:r>
+        <w:t>worm_sim_main.nlogo</w:t>
+      </w:r>
+      <w:proofErr w:type="spellEnd"/>
+      <w:r>
+        <w:t>” file from there.</w:t>
       </w:r>
     </w:p>
     <w:p/>
@@ -223,7 +308,15 @@
         <w:t xml:space="preserve"> enter</w:t>
       </w:r>
       <w:r>
-        <w:t xml:space="preserve"> in the “save_name” box in the program.</w:t>
+        <w:t xml:space="preserve"> in the “</w:t>
+      </w:r>
+      <w:proofErr w:type="spellStart"/>
+      <w:r>
+        <w:t>save_name</w:t>
+      </w:r>
+      <w:proofErr w:type="spellEnd"/>
+      <w:r>
+        <w:t>” box in the program.</w:t>
       </w:r>
       <w:r>
         <w:t xml:space="preserve"> Sample simulation folders are provided with the program. One of them is shown below:</w:t>
@@ -297,16 +390,7 @@
                               <w:jc w:val="center"/>
                             </w:pPr>
                             <w:r>
-                              <w:t>All simulations must have these folders following</w:t>
-                            </w:r>
-                            <w:r>
-                              <w:t xml:space="preserve"> the</w:t>
-                            </w:r>
-                            <w:r>
-                              <w:t xml:space="preserve"> hierarchy</w:t>
-                            </w:r>
-                            <w:r>
-                              <w:t xml:space="preserve"> shown</w:t>
+                              <w:t>All simulations must have these folders following the hierarchy shown</w:t>
                             </w:r>
                           </w:p>
                           <w:p>
@@ -348,16 +432,7 @@
                         <w:jc w:val="center"/>
                       </w:pPr>
                       <w:r>
-                        <w:t>All simulations must have these folders following</w:t>
-                      </w:r>
-                      <w:r>
-                        <w:t xml:space="preserve"> the</w:t>
-                      </w:r>
-                      <w:r>
-                        <w:t xml:space="preserve"> hierarchy</w:t>
-                      </w:r>
-                      <w:r>
-                        <w:t xml:space="preserve"> shown</w:t>
+                        <w:t>All simulations must have these folders following the hierarchy shown</w:t>
                       </w:r>
                     </w:p>
                     <w:p>
@@ -556,11 +631,21 @@
                               <w:jc w:val="center"/>
                             </w:pPr>
                             <w:r>
-                              <w:t xml:space="preserve">This will be the name you put in the </w:t>
+                              <w:t>This will be the name you put in the “</w:t>
                             </w:r>
+                            <w:proofErr w:type="spellStart"/>
                             <w:r>
-                              <w:t>“save_name” box in NetLogo</w:t>
+                              <w:t>save_name</w:t>
                             </w:r>
+                            <w:proofErr w:type="spellEnd"/>
+                            <w:r>
+                              <w:t xml:space="preserve">” box in </w:t>
+                            </w:r>
+                            <w:proofErr w:type="spellStart"/>
+                            <w:r>
+                              <w:t>NetLogo</w:t>
+                            </w:r>
+                            <w:proofErr w:type="spellEnd"/>
                           </w:p>
                         </w:txbxContent>
                       </wps:txbx>
@@ -641,11 +726,21 @@
                         <w:jc w:val="center"/>
                       </w:pPr>
                       <w:r>
-                        <w:t xml:space="preserve">This will be the name you put in the </w:t>
+                        <w:t>This will be the name you put in the “</w:t>
                       </w:r>
+                      <w:proofErr w:type="spellStart"/>
                       <w:r>
-                        <w:t>“save_name” box in NetLogo</w:t>
+                        <w:t>save_name</w:t>
                       </w:r>
+                      <w:proofErr w:type="spellEnd"/>
+                      <w:r>
+                        <w:t xml:space="preserve">” box in </w:t>
+                      </w:r>
+                      <w:proofErr w:type="spellStart"/>
+                      <w:r>
+                        <w:t>NetLogo</w:t>
+                      </w:r>
+                      <w:proofErr w:type="spellEnd"/>
                     </w:p>
                   </w:txbxContent>
                 </v:textbox>
@@ -765,9 +860,119 @@
     </w:p>
     <w:p/>
     <w:p>
-      <w:bookmarkStart w:id="0" w:name="_GoBack"/>
-      <w:bookmarkEnd w:id="0"/>
-    </w:p>
+      <w:r>
+        <w:br w:type="page"/>
+      </w:r>
+    </w:p>
+    <w:p>
+      <w:pPr>
+        <w:rPr>
+          <w:b/>
+        </w:rPr>
+      </w:pPr>
+      <w:r>
+        <w:rPr>
+          <w:b/>
+        </w:rPr>
+        <w:t xml:space="preserve">Interface </w:t>
+      </w:r>
+      <w:r>
+        <w:rPr>
+          <w:b/>
+        </w:rPr>
+        <w:t>Guide</w:t>
+      </w:r>
+    </w:p>
+    <w:p/>
+    <w:p>
+      <w:pPr>
+        <w:rPr>
+          <w:b/>
+        </w:rPr>
+      </w:pPr>
+      <w:r>
+        <w:tab/>
+      </w:r>
+      <w:r>
+        <w:rPr>
+          <w:b/>
+        </w:rPr>
+        <w:t>Program Controls</w:t>
+      </w:r>
+    </w:p>
+    <w:p>
+      <w:r>
+        <w:t>This section of the guide will look at controls specific to the program</w:t>
+      </w:r>
+      <w:r>
+        <w:rPr>
+          <w:noProof/>
+        </w:rPr>
+        <w:drawing>
+          <wp:anchor distT="0" distB="0" distL="114300" distR="114300" simplePos="0" relativeHeight="251667456" behindDoc="0" locked="0" layoutInCell="1" allowOverlap="1" wp14:anchorId="3F740395" wp14:editId="7E259345">
+            <wp:simplePos x="0" y="0"/>
+            <wp:positionH relativeFrom="margin">
+              <wp:posOffset>-685800</wp:posOffset>
+            </wp:positionH>
+            <wp:positionV relativeFrom="margin">
+              <wp:posOffset>1028700</wp:posOffset>
+            </wp:positionV>
+            <wp:extent cx="6972300" cy="4413250"/>
+            <wp:effectExtent l="0" t="0" r="12700" b="6350"/>
+            <wp:wrapSquare wrapText="bothSides"/>
+            <wp:docPr id="11" name="Picture 11" descr="Macintosh HD:Users:amahmood:Desktop:Screen Shot 2016-07-06 at 1.28.22 PM.png"/>
+            <wp:cNvGraphicFramePr>
+              <a:graphicFrameLocks xmlns:a="http://schemas.openxmlformats.org/drawingml/2006/main" noChangeAspect="1"/>
+            </wp:cNvGraphicFramePr>
+            <a:graphic xmlns:a="http://schemas.openxmlformats.org/drawingml/2006/main">
+              <a:graphicData uri="http://schemas.openxmlformats.org/drawingml/2006/picture">
+                <pic:pic xmlns:pic="http://schemas.openxmlformats.org/drawingml/2006/picture">
+                  <pic:nvPicPr>
+                    <pic:cNvPr id="0" name="Picture 2" descr="Macintosh HD:Users:amahmood:Desktop:Screen Shot 2016-07-06 at 1.28.22 PM.png"/>
+                    <pic:cNvPicPr>
+                      <a:picLocks noChangeAspect="1" noChangeArrowheads="1"/>
+                    </pic:cNvPicPr>
+                  </pic:nvPicPr>
+                  <pic:blipFill>
+                    <a:blip r:embed="rId9">
+                      <a:extLst>
+                        <a:ext uri="{28A0092B-C50C-407E-A947-70E740481C1C}">
+                          <a14:useLocalDpi xmlns:a14="http://schemas.microsoft.com/office/drawing/2010/main" val="0"/>
+                        </a:ext>
+                      </a:extLst>
+                    </a:blip>
+                    <a:srcRect/>
+                    <a:stretch>
+                      <a:fillRect/>
+                    </a:stretch>
+                  </pic:blipFill>
+                  <pic:spPr bwMode="auto">
+                    <a:xfrm>
+                      <a:off x="0" y="0"/>
+                      <a:ext cx="6972300" cy="4413250"/>
+                    </a:xfrm>
+                    <a:prstGeom prst="rect">
+                      <a:avLst/>
+                    </a:prstGeom>
+                    <a:noFill/>
+                    <a:ln>
+                      <a:noFill/>
+                    </a:ln>
+                  </pic:spPr>
+                </pic:pic>
+              </a:graphicData>
+            </a:graphic>
+            <wp14:sizeRelH relativeFrom="margin">
+              <wp14:pctWidth>0</wp14:pctWidth>
+            </wp14:sizeRelH>
+            <wp14:sizeRelV relativeFrom="margin">
+              <wp14:pctHeight>0</wp14:pctHeight>
+            </wp14:sizeRelV>
+          </wp:anchor>
+        </w:drawing>
+      </w:r>
+    </w:p>
+    <w:p/>
     <w:p/>
     <w:sectPr>
       <w:pgSz w:w="12240" w:h="15840"/>
@@ -1574,7 +1779,7 @@
 </file>
 
 <file path=customXml/itemProps1.xml><?xml version="1.0" encoding="utf-8"?>
-<ds:datastoreItem xmlns:ds="http://schemas.openxmlformats.org/officeDocument/2006/customXml" ds:itemID="{BC823C0E-7EC5-C94A-93F8-5F2D6BA63F88}">
+<ds:datastoreItem xmlns:ds="http://schemas.openxmlformats.org/officeDocument/2006/customXml" ds:itemID="{159B1B88-4326-2941-8637-82A6BDEA9C83}">
   <ds:schemaRefs>
     <ds:schemaRef ds:uri="http://schemas.openxmlformats.org/officeDocument/2006/bibliography"/>
   </ds:schemaRefs>

</xml_diff>

<commit_message>
performance improvements w/ death+burrow
</commit_message>
<xml_diff>
--- a/WormSpread User Manual.docx
+++ b/WormSpread User Manual.docx
@@ -29,6 +29,7 @@
     <w:p/>
     <w:p>
       <w:pPr>
+        <w:spacing w:line="276" w:lineRule="auto"/>
         <w:rPr>
           <w:b/>
         </w:rPr>
@@ -42,20 +43,33 @@
     </w:p>
     <w:p>
       <w:pPr>
+        <w:spacing w:line="276" w:lineRule="auto"/>
         <w:rPr>
           <w:b/>
         </w:rPr>
       </w:pPr>
     </w:p>
     <w:p>
+      <w:pPr>
+        <w:spacing w:line="276" w:lineRule="auto"/>
+      </w:pPr>
       <w:r>
         <w:t>This software is meant to simulate the spread of invasive worms over a specified region</w:t>
       </w:r>
     </w:p>
-    <w:p/>
-    <w:p/>
-    <w:p>
-      <w:pPr>
+    <w:p>
+      <w:pPr>
+        <w:spacing w:line="276" w:lineRule="auto"/>
+      </w:pPr>
+    </w:p>
+    <w:p>
+      <w:pPr>
+        <w:spacing w:line="276" w:lineRule="auto"/>
+      </w:pPr>
+    </w:p>
+    <w:p>
+      <w:pPr>
+        <w:spacing w:line="276" w:lineRule="auto"/>
         <w:rPr>
           <w:b/>
         </w:rPr>
@@ -67,28 +81,19 @@
         <w:t>Installation</w:t>
       </w:r>
     </w:p>
-    <w:p/>
-    <w:p>
-      <w:r>
-        <w:t xml:space="preserve">To run this software, you need </w:t>
-      </w:r>
-      <w:proofErr w:type="spellStart"/>
-      <w:r>
-        <w:t>NetLogo</w:t>
-      </w:r>
-      <w:proofErr w:type="spellEnd"/>
-      <w:r>
-        <w:t xml:space="preserve"> (version 5.3.1 or later). You can get the latest version of </w:t>
-      </w:r>
-      <w:proofErr w:type="spellStart"/>
-      <w:r>
-        <w:t>NetLogo</w:t>
-      </w:r>
-      <w:proofErr w:type="spellEnd"/>
-      <w:r>
-        <w:t xml:space="preserve"> from </w:t>
-      </w:r>
-      <w:hyperlink r:id="rId6" w:history="1">
+    <w:p>
+      <w:pPr>
+        <w:spacing w:line="276" w:lineRule="auto"/>
+      </w:pPr>
+    </w:p>
+    <w:p>
+      <w:pPr>
+        <w:spacing w:line="276" w:lineRule="auto"/>
+      </w:pPr>
+      <w:r>
+        <w:t xml:space="preserve">To run this software, you need NetLogo (version 5.3.1 or later). You can get the latest version of NetLogo from </w:t>
+      </w:r>
+      <w:hyperlink r:id="rId7" w:history="1">
         <w:r>
           <w:rPr>
             <w:rStyle w:val="Hyperlink"/>
@@ -100,31 +105,22 @@
         <w:t xml:space="preserve">. </w:t>
       </w:r>
       <w:r>
-        <w:t xml:space="preserve">Once </w:t>
-      </w:r>
-      <w:proofErr w:type="spellStart"/>
-      <w:r>
-        <w:t>NetLogo</w:t>
-      </w:r>
-      <w:proofErr w:type="spellEnd"/>
-      <w:r>
-        <w:t xml:space="preserve"> is installed, you can move onto starting the simulation program.</w:t>
-      </w:r>
-    </w:p>
-    <w:p/>
-    <w:p>
-      <w:r>
-        <w:t xml:space="preserve">Tip: We recommend you look at </w:t>
-      </w:r>
-      <w:proofErr w:type="spellStart"/>
-      <w:r>
-        <w:t>NetLogo’s</w:t>
-      </w:r>
-      <w:proofErr w:type="spellEnd"/>
-      <w:r>
-        <w:t xml:space="preserve"> own </w:t>
-      </w:r>
-      <w:hyperlink r:id="rId7" w:history="1">
+        <w:t>Once NetLogo is installed, you can move onto starting the simulation program.</w:t>
+      </w:r>
+    </w:p>
+    <w:p>
+      <w:pPr>
+        <w:spacing w:line="276" w:lineRule="auto"/>
+      </w:pPr>
+    </w:p>
+    <w:p>
+      <w:pPr>
+        <w:spacing w:line="276" w:lineRule="auto"/>
+      </w:pPr>
+      <w:r>
+        <w:t xml:space="preserve">Tip: We recommend you look at NetLogo’s own </w:t>
+      </w:r>
+      <w:hyperlink r:id="rId8" w:history="1">
         <w:r>
           <w:rPr>
             <w:rStyle w:val="Hyperlink"/>
@@ -145,8 +141,89 @@
         <w:t>nformation about program specific controls later in this document.</w:t>
       </w:r>
     </w:p>
+    <w:p>
+      <w:pPr>
+        <w:spacing w:line="276" w:lineRule="auto"/>
+      </w:pPr>
+    </w:p>
+    <w:p>
+      <w:pPr>
+        <w:spacing w:line="276" w:lineRule="auto"/>
+        <w:rPr>
+          <w:b/>
+        </w:rPr>
+      </w:pPr>
+      <w:r>
+        <w:rPr>
+          <w:b/>
+        </w:rPr>
+        <w:t>Starting the Program</w:t>
+      </w:r>
+    </w:p>
+    <w:p>
+      <w:pPr>
+        <w:spacing w:line="276" w:lineRule="auto"/>
+        <w:rPr>
+          <w:b/>
+        </w:rPr>
+      </w:pPr>
+    </w:p>
+    <w:p>
+      <w:pPr>
+        <w:spacing w:line="276" w:lineRule="auto"/>
+      </w:pPr>
+      <w:r>
+        <w:t>D</w:t>
+      </w:r>
+      <w:r>
+        <w:t xml:space="preserve">ouble click </w:t>
+      </w:r>
+      <w:r>
+        <w:t>the “worm_sim_main.nlogo” fil</w:t>
+      </w:r>
+      <w:r>
+        <w:t>e present in the main</w:t>
+      </w:r>
+      <w:r>
+        <w:t xml:space="preserve"> </w:t>
+      </w:r>
+      <w:r>
+        <w:t xml:space="preserve">‘worm_simulation’ </w:t>
+      </w:r>
+      <w:r>
+        <w:t>folder to start the program.</w:t>
+      </w:r>
+      <w:r>
+        <w:t xml:space="preserve"> This should fire up NetLogo and you will be greeted to the interface tab.</w:t>
+      </w:r>
+    </w:p>
+    <w:p>
+      <w:pPr>
+        <w:spacing w:line="276" w:lineRule="auto"/>
+      </w:pPr>
+    </w:p>
+    <w:p>
+      <w:pPr>
+        <w:spacing w:line="276" w:lineRule="auto"/>
+      </w:pPr>
+      <w:r>
+        <w:t>Alternative</w:t>
+      </w:r>
+      <w:r>
+        <w:t>ly</w:t>
+      </w:r>
+      <w:r>
+        <w:t>, you can start NetLogo and then go to File&gt;Open in the menu bar and open the “worm_sim_main.nlogo” file from there.</w:t>
+      </w:r>
+    </w:p>
     <w:p/>
     <w:p>
+      <w:r>
+        <w:br w:type="page"/>
+      </w:r>
+    </w:p>
+    <w:p/>
+    <w:p>
       <w:pPr>
         <w:rPr>
           <w:b/>
@@ -156,163 +233,38 @@
         <w:rPr>
           <w:b/>
         </w:rPr>
-        <w:t>Starting the Program</w:t>
-      </w:r>
-    </w:p>
-    <w:p>
-      <w:pPr>
+        <w:t>Setting</w:t>
+      </w:r>
+      <w:r>
         <w:rPr>
           <w:b/>
         </w:rPr>
-      </w:pPr>
-    </w:p>
-    <w:p>
-      <w:r>
-        <w:t>D</w:t>
-      </w:r>
-      <w:r>
-        <w:t xml:space="preserve">ouble click </w:t>
-      </w:r>
-      <w:r>
-        <w:t>the “</w:t>
-      </w:r>
-      <w:proofErr w:type="spellStart"/>
-      <w:r>
-        <w:t>worm_sim_main.nlogo</w:t>
-      </w:r>
-      <w:proofErr w:type="spellEnd"/>
-      <w:r>
-        <w:t>” fil</w:t>
-      </w:r>
-      <w:r>
-        <w:t>e present in the main</w:t>
-      </w:r>
-      <w:r>
+        <w:t xml:space="preserve"> up</w:t>
+      </w:r>
+      <w:r>
+        <w:rPr>
+          <w:b/>
+        </w:rPr>
         <w:t xml:space="preserve"> </w:t>
       </w:r>
       <w:r>
-        <w:t>‘</w:t>
-      </w:r>
-      <w:proofErr w:type="spellStart"/>
-      <w:r>
-        <w:t>worm_simulation</w:t>
-      </w:r>
-      <w:proofErr w:type="spellEnd"/>
-      <w:r>
-        <w:t xml:space="preserve">’ </w:t>
-      </w:r>
-      <w:r>
-        <w:t>folder to start the program.</w:t>
-      </w:r>
-      <w:r>
-        <w:t xml:space="preserve"> This should fire up </w:t>
-      </w:r>
-      <w:proofErr w:type="spellStart"/>
-      <w:r>
-        <w:t>NetLogo</w:t>
-      </w:r>
-      <w:proofErr w:type="spellEnd"/>
-      <w:r>
-        <w:t xml:space="preserve"> and you will be greeted to the interface tab.</w:t>
-      </w:r>
-    </w:p>
-    <w:p/>
-    <w:p>
-      <w:r>
-        <w:t>Alternative</w:t>
-      </w:r>
-      <w:r>
-        <w:t>ly</w:t>
-      </w:r>
-      <w:r>
-        <w:t xml:space="preserve">, you can start </w:t>
-      </w:r>
-      <w:proofErr w:type="spellStart"/>
-      <w:r>
-        <w:t>NetLogo</w:t>
-      </w:r>
-      <w:proofErr w:type="spellEnd"/>
-      <w:r>
-        <w:t xml:space="preserve"> and then go to File&gt;Open in the menu bar and open the “</w:t>
-      </w:r>
-      <w:proofErr w:type="spellStart"/>
-      <w:r>
-        <w:t>worm_sim_main.nlogo</w:t>
-      </w:r>
-      <w:proofErr w:type="spellEnd"/>
-      <w:r>
-        <w:t>” file from there.</w:t>
-      </w:r>
-    </w:p>
-    <w:p/>
-    <w:p>
-      <w:r>
-        <w:br w:type="page"/>
-      </w:r>
-    </w:p>
-    <w:p/>
-    <w:p>
-      <w:pPr>
         <w:rPr>
           <w:b/>
         </w:rPr>
-      </w:pPr>
-      <w:r>
+        <w:t>Folders</w:t>
+      </w:r>
+    </w:p>
+    <w:p>
+      <w:pPr>
         <w:rPr>
           <w:b/>
         </w:rPr>
-        <w:t>Setting</w:t>
-      </w:r>
-      <w:r>
-        <w:rPr>
-          <w:b/>
-        </w:rPr>
-        <w:t xml:space="preserve"> up</w:t>
-      </w:r>
-      <w:r>
-        <w:rPr>
-          <w:b/>
-        </w:rPr>
-        <w:t xml:space="preserve"> </w:t>
-      </w:r>
-      <w:r>
-        <w:rPr>
-          <w:b/>
-        </w:rPr>
-        <w:t>Folders</w:t>
-      </w:r>
-    </w:p>
-    <w:p>
-      <w:pPr>
-        <w:rPr>
-          <w:b/>
-        </w:rPr>
-      </w:pPr>
-    </w:p>
-    <w:p>
-      <w:r>
-        <w:t xml:space="preserve">If you need to save/load data or import GIS, the software requires a specific folder hierarchy. </w:t>
-      </w:r>
-      <w:r>
-        <w:t xml:space="preserve"> All simulations </w:t>
-      </w:r>
-      <w:r>
-        <w:t>will be present inside the “simulations”</w:t>
-      </w:r>
-      <w:r>
-        <w:t xml:space="preserve"> folder. Each simulation directory will have a main folder, which will have the name </w:t>
-      </w:r>
-      <w:r>
-        <w:t xml:space="preserve">that you will use in the </w:t>
-      </w:r>
-      <w:r>
-        <w:t>program.</w:t>
-      </w:r>
-      <w:r>
-        <w:t xml:space="preserve"> Sample simulation folders are provided with the program. One of them is shown below:</w:t>
-      </w:r>
-    </w:p>
-    <w:p>
+      </w:pPr>
+    </w:p>
+    <w:p>
+      <w:pPr>
+        <w:spacing w:line="276" w:lineRule="auto"/>
+      </w:pPr>
       <w:r>
         <w:rPr>
           <w:noProof/>
@@ -320,7 +272,257 @@
         <mc:AlternateContent>
           <mc:Choice Requires="wps">
             <w:drawing>
-              <wp:anchor distT="0" distB="0" distL="114300" distR="114300" simplePos="0" relativeHeight="251666432" behindDoc="0" locked="0" layoutInCell="1" allowOverlap="1" wp14:anchorId="266A6BDB" wp14:editId="5B875A5D">
+              <wp:anchor distT="0" distB="0" distL="114300" distR="114300" simplePos="0" relativeHeight="251669504" behindDoc="0" locked="0" layoutInCell="1" allowOverlap="1" wp14:anchorId="4C91D70D" wp14:editId="1F4BC223">
+                <wp:simplePos x="0" y="0"/>
+                <wp:positionH relativeFrom="column">
+                  <wp:posOffset>3543300</wp:posOffset>
+                </wp:positionH>
+                <wp:positionV relativeFrom="paragraph">
+                  <wp:posOffset>949960</wp:posOffset>
+                </wp:positionV>
+                <wp:extent cx="2514600" cy="571500"/>
+                <wp:effectExtent l="1752600" t="25400" r="76200" b="114300"/>
+                <wp:wrapThrough wrapText="bothSides">
+                  <wp:wrapPolygon edited="0">
+                    <wp:start x="-218" y="-960"/>
+                    <wp:lineTo x="-7636" y="0"/>
+                    <wp:lineTo x="-7636" y="15360"/>
+                    <wp:lineTo x="-15055" y="15360"/>
+                    <wp:lineTo x="-15055" y="24000"/>
+                    <wp:lineTo x="0" y="24960"/>
+                    <wp:lineTo x="21600" y="24960"/>
+                    <wp:lineTo x="22036" y="16320"/>
+                    <wp:lineTo x="22036" y="15360"/>
+                    <wp:lineTo x="21818" y="960"/>
+                    <wp:lineTo x="21818" y="-960"/>
+                    <wp:lineTo x="-218" y="-960"/>
+                  </wp:wrapPolygon>
+                </wp:wrapThrough>
+                <wp:docPr id="9" name="Rounded Rectangular Callout 9"/>
+                <wp:cNvGraphicFramePr/>
+                <a:graphic xmlns:a="http://schemas.openxmlformats.org/drawingml/2006/main">
+                  <a:graphicData uri="http://schemas.microsoft.com/office/word/2010/wordprocessingShape">
+                    <wps:wsp>
+                      <wps:cNvSpPr/>
+                      <wps:spPr>
+                        <a:xfrm>
+                          <a:off x="0" y="0"/>
+                          <a:ext cx="2514600" cy="571500"/>
+                        </a:xfrm>
+                        <a:prstGeom prst="wedgeRoundRectCallout">
+                          <a:avLst>
+                            <a:gd name="adj1" fmla="val -117707"/>
+                            <a:gd name="adj2" fmla="val 39925"/>
+                            <a:gd name="adj3" fmla="val 16667"/>
+                          </a:avLst>
+                        </a:prstGeom>
+                      </wps:spPr>
+                      <wps:style>
+                        <a:lnRef idx="1">
+                          <a:schemeClr val="accent1"/>
+                        </a:lnRef>
+                        <a:fillRef idx="3">
+                          <a:schemeClr val="accent1"/>
+                        </a:fillRef>
+                        <a:effectRef idx="2">
+                          <a:schemeClr val="accent1"/>
+                        </a:effectRef>
+                        <a:fontRef idx="minor">
+                          <a:schemeClr val="lt1"/>
+                        </a:fontRef>
+                      </wps:style>
+                      <wps:txbx>
+                        <w:txbxContent>
+                          <w:p>
+                            <w:pPr>
+                              <w:jc w:val="center"/>
+                            </w:pPr>
+                            <w:r>
+                              <w:t>This will be the name you put in the “save_name” box in NetLogo</w:t>
+                            </w:r>
+                          </w:p>
+                        </w:txbxContent>
+                      </wps:txbx>
+                      <wps:bodyPr rot="0" spcFirstLastPara="0" vertOverflow="overflow" horzOverflow="overflow" vert="horz" wrap="square" lIns="91440" tIns="45720" rIns="91440" bIns="45720" numCol="1" spcCol="0" rtlCol="0" fromWordArt="0" anchor="ctr" anchorCtr="0" forceAA="0" compatLnSpc="1">
+                        <a:prstTxWarp prst="textNoShape">
+                          <a:avLst/>
+                        </a:prstTxWarp>
+                        <a:noAutofit/>
+                      </wps:bodyPr>
+                    </wps:wsp>
+                  </a:graphicData>
+                </a:graphic>
+                <wp14:sizeRelH relativeFrom="margin">
+                  <wp14:pctWidth>0</wp14:pctWidth>
+                </wp14:sizeRelH>
+                <wp14:sizeRelV relativeFrom="margin">
+                  <wp14:pctHeight>0</wp14:pctHeight>
+                </wp14:sizeRelV>
+              </wp:anchor>
+            </w:drawing>
+          </mc:Choice>
+          <mc:Fallback>
+            <w:pict>
+              <v:shapetype id="_x0000_t62" coordsize="21600,21600" o:spt="62" adj="1350,25920" path="m3600,0qx0,3600l0@8@12@24,0@9,,18000qy3600,21600l@6,21600@15@27@7,21600,18000,21600qx21600,18000l21600@9@18@30,21600@8,21600,3600qy18000,0l@7,0@21@33@6,0xe">
+                <v:stroke joinstyle="miter"/>
+                <v:formulas>
+                  <v:f eqn="sum 10800 0 #0"/>
+                  <v:f eqn="sum 10800 0 #1"/>
+                  <v:f eqn="sum #0 0 #1"/>
+                  <v:f eqn="sum @0 @1 0"/>
+                  <v:f eqn="sum 21600 0 #0"/>
+                  <v:f eqn="sum 21600 0 #1"/>
+                  <v:f eqn="if @0 3600 12600"/>
+                  <v:f eqn="if @0 9000 18000"/>
+                  <v:f eqn="if @1 3600 12600"/>
+                  <v:f eqn="if @1 9000 18000"/>
+                  <v:f eqn="if @2 0 #0"/>
+                  <v:f eqn="if @3 @10 0"/>
+                  <v:f eqn="if #0 0 @11"/>
+                  <v:f eqn="if @2 @6 #0"/>
+                  <v:f eqn="if @3 @6 @13"/>
+                  <v:f eqn="if @5 @6 @14"/>
+                  <v:f eqn="if @2 #0 21600"/>
+                  <v:f eqn="if @3 21600 @16"/>
+                  <v:f eqn="if @4 21600 @17"/>
+                  <v:f eqn="if @2 #0 @6"/>
+                  <v:f eqn="if @3 @19 @6"/>
+                  <v:f eqn="if #1 @6 @20"/>
+                  <v:f eqn="if @2 @8 #1"/>
+                  <v:f eqn="if @3 @22 @8"/>
+                  <v:f eqn="if #0 @8 @23"/>
+                  <v:f eqn="if @2 21600 #1"/>
+                  <v:f eqn="if @3 21600 @25"/>
+                  <v:f eqn="if @5 21600 @26"/>
+                  <v:f eqn="if @2 #1 @8"/>
+                  <v:f eqn="if @3 @8 @28"/>
+                  <v:f eqn="if @4 @8 @29"/>
+                  <v:f eqn="if @2 #1 0"/>
+                  <v:f eqn="if @3 @31 0"/>
+                  <v:f eqn="if #1 0 @32"/>
+                  <v:f eqn="val #0"/>
+                  <v:f eqn="val #1"/>
+                </v:formulas>
+                <v:path o:connecttype="custom" o:connectlocs="10800,0;0,10800;10800,21600;21600,10800;@34,@35" textboxrect="791,791,20809,20809"/>
+                <v:handles>
+                  <v:h position="#0,#1"/>
+                </v:handles>
+              </v:shapetype>
+              <v:shape id="Rounded Rectangular Callout 9" o:spid="_x0000_s1026" type="#_x0000_t62" style="position:absolute;margin-left:279pt;margin-top:74.8pt;width:198pt;height:45pt;z-index:251669504;visibility:visible;mso-wrap-style:square;mso-width-percent:0;mso-height-percent:0;mso-wrap-distance-left:9pt;mso-wrap-distance-top:0;mso-wrap-distance-right:9pt;mso-wrap-distance-bottom:0;mso-position-horizontal:absolute;mso-position-horizontal-relative:text;mso-position-vertical:absolute;mso-position-vertical-relative:text;mso-width-percent:0;mso-height-percent:0;mso-width-relative:margin;mso-height-relative:margin;v-text-anchor:middle" o:gfxdata="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" adj="-14625,19424" fillcolor="#4f81bd [3204]" strokecolor="#4579b8 [3044]">
+                <v:fill color2="#a7bfde [1620]" rotate="t" type="gradient">
+                  <o:fill v:ext="view" type="gradientUnscaled"/>
+                </v:fill>
+                <v:shadow on="t" opacity="22937f" mv:blur="40000f" origin=",.5" offset="0,23000emu"/>
+                <v:textbox>
+                  <w:txbxContent>
+                    <w:p>
+                      <w:pPr>
+                        <w:jc w:val="center"/>
+                      </w:pPr>
+                      <w:r>
+                        <w:t>This will be the name you put in the “save_name” box in NetLogo</w:t>
+                      </w:r>
+                    </w:p>
+                  </w:txbxContent>
+                </v:textbox>
+                <w10:wrap type="through"/>
+              </v:shape>
+            </w:pict>
+          </mc:Fallback>
+        </mc:AlternateContent>
+      </w:r>
+      <w:r>
+        <w:drawing>
+          <wp:anchor distT="0" distB="0" distL="114300" distR="114300" simplePos="0" relativeHeight="251668480" behindDoc="0" locked="0" layoutInCell="1" allowOverlap="1" wp14:anchorId="44AFB02B" wp14:editId="58AC8AE6">
+            <wp:simplePos x="0" y="0"/>
+            <wp:positionH relativeFrom="margin">
+              <wp:posOffset>571500</wp:posOffset>
+            </wp:positionH>
+            <wp:positionV relativeFrom="margin">
+              <wp:posOffset>1714500</wp:posOffset>
+            </wp:positionV>
+            <wp:extent cx="2059305" cy="1435100"/>
+            <wp:effectExtent l="0" t="0" r="0" b="12700"/>
+            <wp:wrapTopAndBottom/>
+            <wp:docPr id="3" name="Picture 3" descr="Macintosh HD:Users:amahmood:Desktop:Screen Shot 2016-07-06 at 4.40.19 PM.png"/>
+            <wp:cNvGraphicFramePr>
+              <a:graphicFrameLocks xmlns:a="http://schemas.openxmlformats.org/drawingml/2006/main" noChangeAspect="1"/>
+            </wp:cNvGraphicFramePr>
+            <a:graphic xmlns:a="http://schemas.openxmlformats.org/drawingml/2006/main">
+              <a:graphicData uri="http://schemas.openxmlformats.org/drawingml/2006/picture">
+                <pic:pic xmlns:pic="http://schemas.openxmlformats.org/drawingml/2006/picture">
+                  <pic:nvPicPr>
+                    <pic:cNvPr id="0" name="Picture 2" descr="Macintosh HD:Users:amahmood:Desktop:Screen Shot 2016-07-06 at 4.40.19 PM.png"/>
+                    <pic:cNvPicPr>
+                      <a:picLocks noChangeAspect="1" noChangeArrowheads="1"/>
+                    </pic:cNvPicPr>
+                  </pic:nvPicPr>
+                  <pic:blipFill>
+                    <a:blip r:embed="rId9">
+                      <a:extLst>
+                        <a:ext uri="{28A0092B-C50C-407E-A947-70E740481C1C}">
+                          <a14:useLocalDpi xmlns:a14="http://schemas.microsoft.com/office/drawing/2010/main" val="0"/>
+                        </a:ext>
+                      </a:extLst>
+                    </a:blip>
+                    <a:srcRect/>
+                    <a:stretch>
+                      <a:fillRect/>
+                    </a:stretch>
+                  </pic:blipFill>
+                  <pic:spPr bwMode="auto">
+                    <a:xfrm>
+                      <a:off x="0" y="0"/>
+                      <a:ext cx="2059305" cy="1435100"/>
+                    </a:xfrm>
+                    <a:prstGeom prst="rect">
+                      <a:avLst/>
+                    </a:prstGeom>
+                    <a:noFill/>
+                    <a:ln>
+                      <a:noFill/>
+                    </a:ln>
+                  </pic:spPr>
+                </pic:pic>
+              </a:graphicData>
+            </a:graphic>
+          </wp:anchor>
+        </w:drawing>
+      </w:r>
+      <w:r>
+        <w:t xml:space="preserve">If you need to save/load data or import GIS, the software requires a specific folder hierarchy. </w:t>
+      </w:r>
+      <w:r>
+        <w:t xml:space="preserve"> All simulations </w:t>
+      </w:r>
+      <w:r>
+        <w:t>will be present inside the “simulations”</w:t>
+      </w:r>
+      <w:r>
+        <w:t xml:space="preserve"> folder. Each simulation directory will have a main folder, which will have the name </w:t>
+      </w:r>
+      <w:r>
+        <w:t xml:space="preserve">that you will use in the </w:t>
+      </w:r>
+      <w:r>
+        <w:t>program.</w:t>
+      </w:r>
+      <w:r>
+        <w:t xml:space="preserve"> Sample simulation folders are provided with the program. One of them is shown below:</w:t>
+      </w:r>
+    </w:p>
+    <w:p>
+      <w:pPr>
+        <w:spacing w:line="276" w:lineRule="auto"/>
+      </w:pPr>
+      <w:r>
+        <w:rPr>
+          <w:noProof/>
+        </w:rPr>
+        <mc:AlternateContent>
+          <mc:Choice Requires="wps">
+            <w:drawing>
+              <wp:anchor distT="0" distB="0" distL="114300" distR="114300" simplePos="0" relativeHeight="251666432" behindDoc="0" locked="0" layoutInCell="1" allowOverlap="1" wp14:anchorId="266A6BDB" wp14:editId="41E56097">
                 <wp:simplePos x="0" y="0"/>
                 <wp:positionH relativeFrom="column">
                   <wp:posOffset>3543300</wp:posOffset>
@@ -410,7 +612,7 @@
           </mc:Choice>
           <mc:Fallback>
             <w:pict>
-              <v:roundrect id="Rounded Rectangle 10" o:spid="_x0000_s1026" style="position:absolute;margin-left:279pt;margin-top:67.45pt;width:198pt;height:54pt;z-index:251666432;visibility:visible;mso-wrap-style:square;mso-width-percent:0;mso-height-percent:0;mso-wrap-distance-left:9pt;mso-wrap-distance-top:0;mso-wrap-distance-right:9pt;mso-wrap-distance-bottom:0;mso-position-horizontal:absolute;mso-position-horizontal-relative:text;mso-position-vertical:absolute;mso-position-vertical-relative:text;mso-width-percent:0;mso-height-percent:0;mso-width-relative:margin;mso-height-relative:margin;v-text-anchor:middle" arcsize="10923f" o:gfxdata="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" fillcolor="#4f81bd [3204]" strokecolor="#4579b8 [3044]">
+              <v:roundrect id="Rounded Rectangle 10" o:spid="_x0000_s1027" style="position:absolute;margin-left:279pt;margin-top:67.45pt;width:198pt;height:54pt;z-index:251666432;visibility:visible;mso-wrap-style:square;mso-width-percent:0;mso-height-percent:0;mso-wrap-distance-left:9pt;mso-wrap-distance-top:0;mso-wrap-distance-right:9pt;mso-wrap-distance-bottom:0;mso-position-horizontal:absolute;mso-position-horizontal-relative:text;mso-position-vertical:absolute;mso-position-vertical-relative:text;mso-width-percent:0;mso-height-percent:0;mso-width-relative:margin;mso-height-relative:margin;v-text-anchor:middle" arcsize="10923f" o:gfxdata="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" fillcolor="#4f81bd [3204]" strokecolor="#4579b8 [3044]">
                 <v:fill color2="#a7bfde [1620]" rotate="t" type="gradient">
                   <o:fill v:ext="view" type="gradientUnscaled"/>
                 </v:fill>
@@ -445,7 +647,7 @@
         <mc:AlternateContent>
           <mc:Choice Requires="wps">
             <w:drawing>
-              <wp:anchor distT="0" distB="0" distL="114300" distR="114300" simplePos="0" relativeHeight="251661312" behindDoc="0" locked="0" layoutInCell="1" allowOverlap="1" wp14:anchorId="4FC837ED" wp14:editId="2203ABEE">
+              <wp:anchor distT="0" distB="0" distL="114300" distR="114300" simplePos="0" relativeHeight="251661312" behindDoc="0" locked="0" layoutInCell="1" allowOverlap="1" wp14:anchorId="4FC837ED" wp14:editId="7CDB9AB5">
                 <wp:simplePos x="0" y="0"/>
                 <wp:positionH relativeFrom="column">
                   <wp:posOffset>2743200</wp:posOffset>
@@ -548,263 +750,16 @@
           </mc:Fallback>
         </mc:AlternateContent>
       </w:r>
-      <w:r>
-        <w:rPr>
-          <w:noProof/>
-        </w:rPr>
-        <mc:AlternateContent>
-          <mc:Choice Requires="wps">
-            <w:drawing>
-              <wp:anchor distT="0" distB="0" distL="114300" distR="114300" simplePos="0" relativeHeight="251665408" behindDoc="0" locked="0" layoutInCell="1" allowOverlap="1" wp14:anchorId="4C91D70D" wp14:editId="11F3F846">
-                <wp:simplePos x="0" y="0"/>
-                <wp:positionH relativeFrom="column">
-                  <wp:posOffset>3543300</wp:posOffset>
-                </wp:positionH>
-                <wp:positionV relativeFrom="paragraph">
-                  <wp:posOffset>56515</wp:posOffset>
-                </wp:positionV>
-                <wp:extent cx="2514600" cy="571500"/>
-                <wp:effectExtent l="2413000" t="25400" r="76200" b="114300"/>
-                <wp:wrapThrough wrapText="bothSides">
-                  <wp:wrapPolygon edited="0">
-                    <wp:start x="-218" y="-960"/>
-                    <wp:lineTo x="-12218" y="0"/>
-                    <wp:lineTo x="-12218" y="15360"/>
-                    <wp:lineTo x="-20727" y="15360"/>
-                    <wp:lineTo x="-20727" y="24000"/>
-                    <wp:lineTo x="0" y="24960"/>
-                    <wp:lineTo x="21600" y="24960"/>
-                    <wp:lineTo x="22036" y="16320"/>
-                    <wp:lineTo x="22036" y="15360"/>
-                    <wp:lineTo x="21818" y="960"/>
-                    <wp:lineTo x="21818" y="-960"/>
-                    <wp:lineTo x="-218" y="-960"/>
-                  </wp:wrapPolygon>
-                </wp:wrapThrough>
-                <wp:docPr id="9" name="Rounded Rectangular Callout 9"/>
-                <wp:cNvGraphicFramePr/>
-                <a:graphic xmlns:a="http://schemas.openxmlformats.org/drawingml/2006/main">
-                  <a:graphicData uri="http://schemas.microsoft.com/office/word/2010/wordprocessingShape">
-                    <wps:wsp>
-                      <wps:cNvSpPr/>
-                      <wps:spPr>
-                        <a:xfrm>
-                          <a:off x="0" y="0"/>
-                          <a:ext cx="2514600" cy="571500"/>
-                        </a:xfrm>
-                        <a:prstGeom prst="wedgeRoundRectCallout">
-                          <a:avLst>
-                            <a:gd name="adj1" fmla="val -144350"/>
-                            <a:gd name="adj2" fmla="val 35173"/>
-                            <a:gd name="adj3" fmla="val 16667"/>
-                          </a:avLst>
-                        </a:prstGeom>
-                      </wps:spPr>
-                      <wps:style>
-                        <a:lnRef idx="1">
-                          <a:schemeClr val="accent1"/>
-                        </a:lnRef>
-                        <a:fillRef idx="3">
-                          <a:schemeClr val="accent1"/>
-                        </a:fillRef>
-                        <a:effectRef idx="2">
-                          <a:schemeClr val="accent1"/>
-                        </a:effectRef>
-                        <a:fontRef idx="minor">
-                          <a:schemeClr val="lt1"/>
-                        </a:fontRef>
-                      </wps:style>
-                      <wps:txbx>
-                        <w:txbxContent>
-                          <w:p>
-                            <w:pPr>
-                              <w:jc w:val="center"/>
-                            </w:pPr>
-                            <w:r>
-                              <w:t>This will be the name you put in the “</w:t>
-                            </w:r>
-                            <w:proofErr w:type="spellStart"/>
-                            <w:r>
-                              <w:t>save_name</w:t>
-                            </w:r>
-                            <w:proofErr w:type="spellEnd"/>
-                            <w:r>
-                              <w:t xml:space="preserve">” box in </w:t>
-                            </w:r>
-                            <w:proofErr w:type="spellStart"/>
-                            <w:r>
-                              <w:t>NetLogo</w:t>
-                            </w:r>
-                            <w:proofErr w:type="spellEnd"/>
-                          </w:p>
-                        </w:txbxContent>
-                      </wps:txbx>
-                      <wps:bodyPr rot="0" spcFirstLastPara="0" vertOverflow="overflow" horzOverflow="overflow" vert="horz" wrap="square" lIns="91440" tIns="45720" rIns="91440" bIns="45720" numCol="1" spcCol="0" rtlCol="0" fromWordArt="0" anchor="ctr" anchorCtr="0" forceAA="0" compatLnSpc="1">
-                        <a:prstTxWarp prst="textNoShape">
-                          <a:avLst/>
-                        </a:prstTxWarp>
-                        <a:noAutofit/>
-                      </wps:bodyPr>
-                    </wps:wsp>
-                  </a:graphicData>
-                </a:graphic>
-                <wp14:sizeRelH relativeFrom="margin">
-                  <wp14:pctWidth>0</wp14:pctWidth>
-                </wp14:sizeRelH>
-                <wp14:sizeRelV relativeFrom="margin">
-                  <wp14:pctHeight>0</wp14:pctHeight>
-                </wp14:sizeRelV>
-              </wp:anchor>
-            </w:drawing>
-          </mc:Choice>
-          <mc:Fallback>
-            <w:pict>
-              <v:shapetype id="_x0000_t62" coordsize="21600,21600" o:spt="62" adj="1350,25920" path="m3600,0qx0,3600l0@8@12@24,0@9,,18000qy3600,21600l@6,21600@15@27@7,21600,18000,21600qx21600,18000l21600@9@18@30,21600@8,21600,3600qy18000,0l@7,0@21@33@6,0xe">
-                <v:stroke joinstyle="miter"/>
-                <v:formulas>
-                  <v:f eqn="sum 10800 0 #0"/>
-                  <v:f eqn="sum 10800 0 #1"/>
-                  <v:f eqn="sum #0 0 #1"/>
-                  <v:f eqn="sum @0 @1 0"/>
-                  <v:f eqn="sum 21600 0 #0"/>
-                  <v:f eqn="sum 21600 0 #1"/>
-                  <v:f eqn="if @0 3600 12600"/>
-                  <v:f eqn="if @0 9000 18000"/>
-                  <v:f eqn="if @1 3600 12600"/>
-                  <v:f eqn="if @1 9000 18000"/>
-                  <v:f eqn="if @2 0 #0"/>
-                  <v:f eqn="if @3 @10 0"/>
-                  <v:f eqn="if #0 0 @11"/>
-                  <v:f eqn="if @2 @6 #0"/>
-                  <v:f eqn="if @3 @6 @13"/>
-                  <v:f eqn="if @5 @6 @14"/>
-                  <v:f eqn="if @2 #0 21600"/>
-                  <v:f eqn="if @3 21600 @16"/>
-                  <v:f eqn="if @4 21600 @17"/>
-                  <v:f eqn="if @2 #0 @6"/>
-                  <v:f eqn="if @3 @19 @6"/>
-                  <v:f eqn="if #1 @6 @20"/>
-                  <v:f eqn="if @2 @8 #1"/>
-                  <v:f eqn="if @3 @22 @8"/>
-                  <v:f eqn="if #0 @8 @23"/>
-                  <v:f eqn="if @2 21600 #1"/>
-                  <v:f eqn="if @3 21600 @25"/>
-                  <v:f eqn="if @5 21600 @26"/>
-                  <v:f eqn="if @2 #1 @8"/>
-                  <v:f eqn="if @3 @8 @28"/>
-                  <v:f eqn="if @4 @8 @29"/>
-                  <v:f eqn="if @2 #1 0"/>
-                  <v:f eqn="if @3 @31 0"/>
-                  <v:f eqn="if #1 0 @32"/>
-                  <v:f eqn="val #0"/>
-                  <v:f eqn="val #1"/>
-                </v:formulas>
-                <v:path o:connecttype="custom" o:connectlocs="10800,0;0,10800;10800,21600;21600,10800;@34,@35" textboxrect="791,791,20809,20809"/>
-                <v:handles>
-                  <v:h position="#0,#1"/>
-                </v:handles>
-              </v:shapetype>
-              <v:shape id="Rounded Rectangular Callout 9" o:spid="_x0000_s1027" type="#_x0000_t62" style="position:absolute;margin-left:279pt;margin-top:4.45pt;width:198pt;height:45pt;z-index:251665408;visibility:visible;mso-wrap-style:square;mso-width-percent:0;mso-height-percent:0;mso-wrap-distance-left:9pt;mso-wrap-distance-top:0;mso-wrap-distance-right:9pt;mso-wrap-distance-bottom:0;mso-position-horizontal:absolute;mso-position-horizontal-relative:text;mso-position-vertical:absolute;mso-position-vertical-relative:text;mso-width-percent:0;mso-height-percent:0;mso-width-relative:margin;mso-height-relative:margin;v-text-anchor:middle" o:gfxdata="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" adj="-20380,18397" fillcolor="#4f81bd [3204]" strokecolor="#4579b8 [3044]">
-                <v:fill color2="#a7bfde [1620]" rotate="t" type="gradient">
-                  <o:fill v:ext="view" type="gradientUnscaled"/>
-                </v:fill>
-                <v:shadow on="t" opacity="22937f" mv:blur="40000f" origin=",.5" offset="0,23000emu"/>
-                <v:textbox>
-                  <w:txbxContent>
-                    <w:p>
-                      <w:pPr>
-                        <w:jc w:val="center"/>
-                      </w:pPr>
-                      <w:r>
-                        <w:t>This will be the name you put in the “</w:t>
-                      </w:r>
-                      <w:proofErr w:type="spellStart"/>
-                      <w:r>
-                        <w:t>save_name</w:t>
-                      </w:r>
-                      <w:proofErr w:type="spellEnd"/>
-                      <w:r>
-                        <w:t xml:space="preserve">” box in </w:t>
-                      </w:r>
-                      <w:proofErr w:type="spellStart"/>
-                      <w:r>
-                        <w:t>NetLogo</w:t>
-                      </w:r>
-                      <w:proofErr w:type="spellEnd"/>
-                    </w:p>
-                  </w:txbxContent>
-                </v:textbox>
-                <w10:wrap type="through"/>
-              </v:shape>
-            </w:pict>
-          </mc:Fallback>
-        </mc:AlternateContent>
-      </w:r>
-    </w:p>
-    <w:p>
-      <w:r>
-        <w:rPr>
-          <w:noProof/>
-        </w:rPr>
-        <w:drawing>
-          <wp:anchor distT="0" distB="0" distL="114300" distR="114300" simplePos="0" relativeHeight="251658239" behindDoc="0" locked="0" layoutInCell="1" allowOverlap="1" wp14:anchorId="57885425" wp14:editId="2410EA8E">
-            <wp:simplePos x="0" y="0"/>
-            <wp:positionH relativeFrom="margin">
-              <wp:posOffset>0</wp:posOffset>
-            </wp:positionH>
-            <wp:positionV relativeFrom="margin">
-              <wp:posOffset>1714500</wp:posOffset>
-            </wp:positionV>
-            <wp:extent cx="2630805" cy="1438275"/>
-            <wp:effectExtent l="0" t="0" r="10795" b="9525"/>
-            <wp:wrapTopAndBottom/>
-            <wp:docPr id="1" name="Picture 1" descr="Macintosh HD:Users:amahmood:Desktop:Screen Shot 2016-07-06 at 11.53.39 AM.png"/>
-            <wp:cNvGraphicFramePr>
-              <a:graphicFrameLocks xmlns:a="http://schemas.openxmlformats.org/drawingml/2006/main" noChangeAspect="1"/>
-            </wp:cNvGraphicFramePr>
-            <a:graphic xmlns:a="http://schemas.openxmlformats.org/drawingml/2006/main">
-              <a:graphicData uri="http://schemas.openxmlformats.org/drawingml/2006/picture">
-                <pic:pic xmlns:pic="http://schemas.openxmlformats.org/drawingml/2006/picture">
-                  <pic:nvPicPr>
-                    <pic:cNvPr id="0" name="Picture 1" descr="Macintosh HD:Users:amahmood:Desktop:Screen Shot 2016-07-06 at 11.53.39 AM.png"/>
-                    <pic:cNvPicPr>
-                      <a:picLocks noChangeAspect="1" noChangeArrowheads="1"/>
-                    </pic:cNvPicPr>
-                  </pic:nvPicPr>
-                  <pic:blipFill>
-                    <a:blip r:embed="rId8">
-                      <a:extLst>
-                        <a:ext uri="{28A0092B-C50C-407E-A947-70E740481C1C}">
-                          <a14:useLocalDpi xmlns:a14="http://schemas.microsoft.com/office/drawing/2010/main" val="0"/>
-                        </a:ext>
-                      </a:extLst>
-                    </a:blip>
-                    <a:srcRect/>
-                    <a:stretch>
-                      <a:fillRect/>
-                    </a:stretch>
-                  </pic:blipFill>
-                  <pic:spPr bwMode="auto">
-                    <a:xfrm>
-                      <a:off x="0" y="0"/>
-                      <a:ext cx="2630805" cy="1438275"/>
-                    </a:xfrm>
-                    <a:prstGeom prst="rect">
-                      <a:avLst/>
-                    </a:prstGeom>
-                    <a:noFill/>
-                    <a:ln>
-                      <a:noFill/>
-                    </a:ln>
-                  </pic:spPr>
-                </pic:pic>
-              </a:graphicData>
-            </a:graphic>
-          </wp:anchor>
-        </w:drawing>
-      </w:r>
-    </w:p>
-    <w:p>
+    </w:p>
+    <w:p>
+      <w:pPr>
+        <w:spacing w:line="276" w:lineRule="auto"/>
+      </w:pPr>
+    </w:p>
+    <w:p>
+      <w:pPr>
+        <w:spacing w:line="276" w:lineRule="auto"/>
+      </w:pPr>
       <w:r>
         <w:t>You can use the sample simulation folders for testing purposes and as templates for future simulation</w:t>
       </w:r>
@@ -833,7 +788,13 @@
         <w:t xml:space="preserve"> </w:t>
       </w:r>
       <w:r>
-        <w:t xml:space="preserve">to your desired simulation name. All the inner folders should have the same names as the samples’. </w:t>
+        <w:t xml:space="preserve">to your desired simulation name. All the inner folders should have the same names as the </w:t>
+      </w:r>
+      <w:r>
+        <w:t>template</w:t>
+      </w:r>
+      <w:r>
+        <w:t xml:space="preserve">’. </w:t>
       </w:r>
       <w:r>
         <w:t>Input data for your</w:t>
@@ -846,12 +807,919 @@
       </w:r>
       <w:r>
         <w:t>described further down.</w:t>
+      </w:r>
+    </w:p>
+    <w:p/>
+    <w:p/>
+    <w:p>
+      <w:pPr>
+        <w:rPr>
+          <w:b/>
+        </w:rPr>
+      </w:pPr>
+      <w:r>
+        <w:rPr>
+          <w:b/>
+        </w:rPr>
+        <w:t>Placing Input Data</w:t>
+      </w:r>
+    </w:p>
+    <w:p/>
+    <w:p>
+      <w:pPr>
+        <w:rPr>
+          <w:b/>
+        </w:rPr>
+      </w:pPr>
+      <w:r>
+        <w:rPr>
+          <w:b/>
+        </w:rPr>
+        <w:t>Setting up a Simulation</w:t>
+      </w:r>
+    </w:p>
+    <w:p/>
+    <w:p>
+      <w:pPr>
+        <w:spacing w:line="276" w:lineRule="auto"/>
+      </w:pPr>
+      <w:r>
+        <w:t>Once all the files are in the correct folders, we can start a simulation from NetLogo. The following steps will guide you through running a simulation. We will use “testSim” as a name for our simulation but you may use the name you chose.</w:t>
+      </w:r>
+    </w:p>
+    <w:p/>
+    <w:p>
+      <w:pPr>
+        <w:pStyle w:val="ListParagraph"/>
+        <w:numPr>
+          <w:ilvl w:val="0"/>
+          <w:numId w:val="1"/>
+        </w:numPr>
+        <w:spacing w:line="360" w:lineRule="auto"/>
+      </w:pPr>
+      <w:r>
+        <w:t>Click Initialize</w:t>
+      </w:r>
+    </w:p>
+    <w:p>
+      <w:pPr>
+        <w:pStyle w:val="ListParagraph"/>
+        <w:numPr>
+          <w:ilvl w:val="0"/>
+          <w:numId w:val="1"/>
+        </w:numPr>
+        <w:spacing w:line="360" w:lineRule="auto"/>
+      </w:pPr>
+      <w:r>
+        <w:t xml:space="preserve">Click Load GIS </w:t>
+      </w:r>
+    </w:p>
+    <w:p>
+      <w:pPr>
+        <w:spacing w:line="360" w:lineRule="auto"/>
+        <w:ind w:left="1440"/>
+      </w:pPr>
+      <w:r>
+        <w:t>Note: This may take some</w:t>
+      </w:r>
+      <w:r>
+        <w:t xml:space="preserve"> time depending on your machine</w:t>
+      </w:r>
+    </w:p>
+    <w:p>
+      <w:pPr>
+        <w:pStyle w:val="ListParagraph"/>
+        <w:numPr>
+          <w:ilvl w:val="0"/>
+          <w:numId w:val="1"/>
+        </w:numPr>
+        <w:spacing w:line="360" w:lineRule="auto"/>
+      </w:pPr>
+      <w:r>
+        <w:t xml:space="preserve">Enter the command </w:t>
+      </w:r>
+      <w:r>
+        <w:rPr>
+          <w:i/>
+        </w:rPr>
+        <w:t>initialize_monitors</w:t>
+      </w:r>
+      <w:r>
+        <w:rPr>
+          <w:i/>
+        </w:rPr>
+        <w:t xml:space="preserve"> </w:t>
+      </w:r>
+      <w:r>
+        <w:t xml:space="preserve">into the </w:t>
+      </w:r>
+      <w:r>
+        <w:t>Command</w:t>
+      </w:r>
+      <w:r>
+        <w:t xml:space="preserve"> </w:t>
+      </w:r>
+      <w:r>
+        <w:t xml:space="preserve">Center </w:t>
+      </w:r>
+      <w:r>
+        <w:t>at the bottom</w:t>
+      </w:r>
+    </w:p>
+    <w:p>
+      <w:pPr>
+        <w:pStyle w:val="ListParagraph"/>
+        <w:spacing w:line="360" w:lineRule="auto"/>
+        <w:ind w:left="1440"/>
+      </w:pPr>
+      <w:r>
+        <w:t xml:space="preserve">Note: </w:t>
+      </w:r>
+      <w:r>
+        <w:t>This step will add preset monitors to the simulation. You may choose to skip this step and add your own monitors and save their names. For more information, look at the Adding Monitors section.</w:t>
+      </w:r>
+    </w:p>
+    <w:p>
+      <w:pPr>
+        <w:pStyle w:val="ListParagraph"/>
+        <w:numPr>
+          <w:ilvl w:val="0"/>
+          <w:numId w:val="1"/>
+        </w:numPr>
+        <w:spacing w:line="360" w:lineRule="auto"/>
+      </w:pPr>
+      <w:r>
+        <w:t>Click Save Environment</w:t>
+      </w:r>
+    </w:p>
+    <w:p>
+      <w:pPr>
+        <w:pStyle w:val="ListParagraph"/>
+        <w:spacing w:line="360" w:lineRule="auto"/>
+        <w:ind w:left="1440"/>
+      </w:pPr>
+      <w:r>
+        <w:t xml:space="preserve">Note: </w:t>
+      </w:r>
+      <w:r>
+        <w:t xml:space="preserve">This is to save the </w:t>
+      </w:r>
+      <w:r>
+        <w:t>environment for faster loading in the future</w:t>
+      </w:r>
+      <w:r>
+        <w:t>.</w:t>
+      </w:r>
+    </w:p>
+    <w:p>
+      <w:pPr>
+        <w:pStyle w:val="ListParagraph"/>
+        <w:numPr>
+          <w:ilvl w:val="0"/>
+          <w:numId w:val="1"/>
+        </w:numPr>
+        <w:spacing w:line="360" w:lineRule="auto"/>
+      </w:pPr>
+      <w:r>
+        <w:t xml:space="preserve">Under </w:t>
+      </w:r>
+      <w:r>
+        <w:rPr>
+          <w:i/>
+        </w:rPr>
+        <w:t>Species C</w:t>
+      </w:r>
+      <w:r>
+        <w:rPr>
+          <w:i/>
+        </w:rPr>
+        <w:t>ontrol</w:t>
+      </w:r>
+      <w:r>
+        <w:t xml:space="preserve">, click on the </w:t>
+      </w:r>
+      <w:r>
+        <w:rPr>
+          <w:i/>
+        </w:rPr>
+        <w:t>species_number</w:t>
+      </w:r>
+      <w:r>
+        <w:t xml:space="preserve"> drop down menu and select “1”</w:t>
+      </w:r>
+    </w:p>
+    <w:p>
+      <w:pPr>
+        <w:pStyle w:val="ListParagraph"/>
+        <w:numPr>
+          <w:ilvl w:val="0"/>
+          <w:numId w:val="1"/>
+        </w:numPr>
+        <w:spacing w:line="360" w:lineRule="auto"/>
+      </w:pPr>
+      <w:r>
+        <w:t xml:space="preserve">Slide the </w:t>
+      </w:r>
+      <w:r>
+        <w:rPr>
+          <w:i/>
+        </w:rPr>
+        <w:t xml:space="preserve">worm_population </w:t>
+      </w:r>
+      <w:r>
+        <w:t>slider to 100</w:t>
+      </w:r>
+    </w:p>
+    <w:p>
+      <w:pPr>
+        <w:pStyle w:val="ListParagraph"/>
+        <w:numPr>
+          <w:ilvl w:val="0"/>
+          <w:numId w:val="1"/>
+        </w:numPr>
+        <w:spacing w:line="360" w:lineRule="auto"/>
+      </w:pPr>
+      <w:r>
+        <w:rPr>
+          <w:i/>
+        </w:rPr>
+        <w:t xml:space="preserve">ph_tolerance, temperature_tolerance, </w:t>
+      </w:r>
+      <w:r>
+        <w:t xml:space="preserve">and </w:t>
+      </w:r>
+      <w:r>
+        <w:rPr>
+          <w:i/>
+        </w:rPr>
+        <w:t xml:space="preserve">species_genetic_diversity </w:t>
+      </w:r>
+      <w:r>
+        <w:t>should be set to zero</w:t>
+      </w:r>
+      <w:r>
+        <w:t xml:space="preserve"> and </w:t>
+      </w:r>
+      <w:r>
+        <w:rPr>
+          <w:i/>
+        </w:rPr>
+        <w:t xml:space="preserve">Random_Insertions? </w:t>
+      </w:r>
+      <w:r>
+        <w:t>should be set to false</w:t>
+      </w:r>
+    </w:p>
+    <w:p>
+      <w:pPr>
+        <w:pStyle w:val="ListParagraph"/>
+        <w:numPr>
+          <w:ilvl w:val="0"/>
+          <w:numId w:val="1"/>
+        </w:numPr>
+        <w:spacing w:line="360" w:lineRule="auto"/>
+      </w:pPr>
+      <w:r>
+        <w:t>Set the speed to 0.5</w:t>
+      </w:r>
+    </w:p>
+    <w:p>
+      <w:pPr>
+        <w:spacing w:line="360" w:lineRule="auto"/>
+        <w:ind w:left="1440"/>
+      </w:pPr>
+      <w:r>
+        <w:t>Note: This speed should ideally be calculated according to the dimensions of the region you are simulating.</w:t>
+      </w:r>
+    </w:p>
+    <w:p>
+      <w:pPr>
+        <w:pStyle w:val="ListParagraph"/>
+        <w:numPr>
+          <w:ilvl w:val="0"/>
+          <w:numId w:val="1"/>
+        </w:numPr>
+        <w:spacing w:line="360" w:lineRule="auto"/>
+      </w:pPr>
+      <w:r>
+        <w:t>Click Add</w:t>
+      </w:r>
+    </w:p>
+    <w:p>
+      <w:pPr>
+        <w:pStyle w:val="ListParagraph"/>
+        <w:numPr>
+          <w:ilvl w:val="0"/>
+          <w:numId w:val="1"/>
+        </w:numPr>
+        <w:spacing w:line="360" w:lineRule="auto"/>
+      </w:pPr>
+      <w:r>
+        <w:t>Click on any point on the map</w:t>
+      </w:r>
+    </w:p>
+    <w:p>
+      <w:pPr>
+        <w:pStyle w:val="ListParagraph"/>
+        <w:spacing w:line="360" w:lineRule="auto"/>
+        <w:ind w:left="1440"/>
+      </w:pPr>
+      <w:r>
+        <w:t>Note: This will add the worms onto a single point on the map. Alternatively, you could select a region and add them randomly. For more information, look at the Adding Worms section.</w:t>
+      </w:r>
+    </w:p>
+    <w:p>
+      <w:pPr>
+        <w:pStyle w:val="ListParagraph"/>
+        <w:numPr>
+          <w:ilvl w:val="0"/>
+          <w:numId w:val="1"/>
+        </w:numPr>
+        <w:spacing w:line="360" w:lineRule="auto"/>
+      </w:pPr>
+      <w:r>
+        <w:t xml:space="preserve">Click </w:t>
+      </w:r>
+      <w:r>
+        <w:rPr>
+          <w:i/>
+        </w:rPr>
+        <w:t xml:space="preserve">Save </w:t>
+      </w:r>
+      <w:r>
+        <w:t xml:space="preserve">under </w:t>
+      </w:r>
+      <w:r>
+        <w:rPr>
+          <w:i/>
+        </w:rPr>
+        <w:t>Species Control</w:t>
+      </w:r>
+      <w:r>
+        <w:t xml:space="preserve"> </w:t>
+      </w:r>
+    </w:p>
+    <w:p>
+      <w:pPr>
+        <w:pStyle w:val="ListParagraph"/>
+        <w:numPr>
+          <w:ilvl w:val="0"/>
+          <w:numId w:val="1"/>
+        </w:numPr>
+        <w:spacing w:line="360" w:lineRule="auto"/>
+      </w:pPr>
+      <w:r>
+        <w:t xml:space="preserve">Enter 10 into </w:t>
+      </w:r>
+      <w:r>
+        <w:rPr>
+          <w:i/>
+        </w:rPr>
+        <w:t>number_of years</w:t>
+      </w:r>
+      <w:r>
+        <w:t xml:space="preserve"> text box</w:t>
+      </w:r>
+    </w:p>
+    <w:p>
+      <w:pPr>
+        <w:pStyle w:val="ListParagraph"/>
+        <w:numPr>
+          <w:ilvl w:val="0"/>
+          <w:numId w:val="1"/>
+        </w:numPr>
+        <w:spacing w:line="360" w:lineRule="auto"/>
+      </w:pPr>
+      <w:r>
+        <w:t>Click on Go</w:t>
+      </w:r>
+    </w:p>
+    <w:p>
+      <w:pPr>
+        <w:spacing w:line="360" w:lineRule="auto"/>
+      </w:pPr>
+    </w:p>
+    <w:p>
+      <w:pPr>
+        <w:spacing w:line="276" w:lineRule="auto"/>
+      </w:pPr>
+      <w:r>
+        <w:t>You should see the simulation start an</w:t>
+      </w:r>
+      <w:r>
+        <w:t>d run for 10 years. Once it finishes, it will store all the data collected into the output folde</w:t>
+      </w:r>
+      <w:r>
+        <w:t>r in your simulation directory.</w:t>
+      </w:r>
+    </w:p>
+    <w:p>
+      <w:pPr>
+        <w:spacing w:line="276" w:lineRule="auto"/>
+      </w:pPr>
+    </w:p>
+    <w:p>
+      <w:pPr>
+        <w:spacing w:line="276" w:lineRule="auto"/>
+        <w:rPr>
+          <w:i/>
+        </w:rPr>
+      </w:pPr>
+      <w:r>
+        <w:t xml:space="preserve">Tip: Next time, if you want to load the same simulation environment and agents, you only need to click on </w:t>
+      </w:r>
+      <w:r>
+        <w:rPr>
+          <w:i/>
+        </w:rPr>
+        <w:t>Setup Simulation</w:t>
+      </w:r>
+    </w:p>
+    <w:p>
+      <w:pPr>
+        <w:spacing w:line="360" w:lineRule="auto"/>
+      </w:pPr>
+    </w:p>
+    <w:p>
+      <w:pPr>
+        <w:spacing w:line="360" w:lineRule="auto"/>
+        <w:rPr>
+          <w:b/>
+        </w:rPr>
+      </w:pPr>
+      <w:r>
+        <w:rPr>
+          <w:b/>
+        </w:rPr>
+        <w:t>Running Multiple Simulations</w:t>
+      </w:r>
+    </w:p>
+    <w:p>
+      <w:pPr>
+        <w:spacing w:line="276" w:lineRule="auto"/>
+      </w:pPr>
+      <w:r>
+        <w:t xml:space="preserve">We will now look into a tool called </w:t>
+      </w:r>
+      <w:r>
+        <w:rPr>
+          <w:i/>
+        </w:rPr>
+        <w:t xml:space="preserve">BehaviorSpace </w:t>
+      </w:r>
+      <w:r>
+        <w:t>for running multiple automatic simulations.</w:t>
+      </w:r>
+    </w:p>
+    <w:p>
+      <w:pPr>
+        <w:spacing w:line="360" w:lineRule="auto"/>
+      </w:pPr>
+    </w:p>
+    <w:p>
+      <w:pPr>
+        <w:pStyle w:val="ListParagraph"/>
+        <w:numPr>
+          <w:ilvl w:val="0"/>
+          <w:numId w:val="2"/>
+        </w:numPr>
+        <w:spacing w:line="360" w:lineRule="auto"/>
+      </w:pPr>
+      <w:r>
+        <w:t>Delete everything from the output folder in you</w:t>
       </w:r>
       <w:bookmarkStart w:id="0" w:name="_GoBack"/>
       <w:bookmarkEnd w:id="0"/>
+      <w:r>
+        <w:t>r simulation directory</w:t>
+      </w:r>
+    </w:p>
+    <w:p>
+      <w:pPr>
+        <w:pStyle w:val="ListParagraph"/>
+        <w:numPr>
+          <w:ilvl w:val="0"/>
+          <w:numId w:val="2"/>
+        </w:numPr>
+        <w:spacing w:line="360" w:lineRule="auto"/>
+      </w:pPr>
+      <w:r>
+        <w:t>Click on Tools in the Menu Bar</w:t>
+      </w:r>
+    </w:p>
+    <w:p>
+      <w:pPr>
+        <w:pStyle w:val="ListParagraph"/>
+        <w:numPr>
+          <w:ilvl w:val="0"/>
+          <w:numId w:val="2"/>
+        </w:numPr>
+        <w:spacing w:line="360" w:lineRule="auto"/>
+      </w:pPr>
+      <w:r>
+        <w:t>Select BehaviorSpace</w:t>
+      </w:r>
+    </w:p>
+    <w:p>
+      <w:pPr>
+        <w:pStyle w:val="ListParagraph"/>
+        <w:numPr>
+          <w:ilvl w:val="0"/>
+          <w:numId w:val="2"/>
+        </w:numPr>
+        <w:spacing w:line="360" w:lineRule="auto"/>
+      </w:pPr>
+      <w:r>
+        <w:t>Click New</w:t>
+      </w:r>
+    </w:p>
+    <w:p>
+      <w:pPr>
+        <w:pStyle w:val="ListParagraph"/>
+        <w:numPr>
+          <w:ilvl w:val="0"/>
+          <w:numId w:val="2"/>
+        </w:numPr>
+        <w:spacing w:line="360" w:lineRule="auto"/>
+      </w:pPr>
+      <w:r>
+        <w:t>Type in test as the experiment name</w:t>
+      </w:r>
+    </w:p>
+    <w:p>
+      <w:pPr>
+        <w:pStyle w:val="ListParagraph"/>
+        <w:numPr>
+          <w:ilvl w:val="0"/>
+          <w:numId w:val="2"/>
+        </w:numPr>
+        <w:spacing w:line="360" w:lineRule="auto"/>
+      </w:pPr>
+      <w:r>
+        <w:t>Delete everything in the text box holding all the variables</w:t>
+      </w:r>
+    </w:p>
+    <w:p>
+      <w:pPr>
+        <w:pStyle w:val="ListParagraph"/>
+        <w:numPr>
+          <w:ilvl w:val="0"/>
+          <w:numId w:val="2"/>
+        </w:numPr>
+        <w:spacing w:line="360" w:lineRule="auto"/>
+      </w:pPr>
+      <w:r>
+        <w:t>Type in the following text instead (do not copy/paste): [“ph_tolerance” 0 0.1]</w:t>
+      </w:r>
+    </w:p>
+    <w:p>
+      <w:pPr>
+        <w:pStyle w:val="ListParagraph"/>
+        <w:spacing w:line="360" w:lineRule="auto"/>
+        <w:ind w:left="1440"/>
+      </w:pPr>
+      <w:r>
+        <w:t xml:space="preserve">Note: This will run two simulations, one with </w:t>
+      </w:r>
+      <w:r>
+        <w:rPr>
+          <w:i/>
+        </w:rPr>
+        <w:t xml:space="preserve">ph_tolerance </w:t>
+      </w:r>
+      <w:r>
+        <w:t>as 0 and the another with 0.1</w:t>
+      </w:r>
+    </w:p>
+    <w:p>
+      <w:pPr>
+        <w:pStyle w:val="ListParagraph"/>
+        <w:numPr>
+          <w:ilvl w:val="0"/>
+          <w:numId w:val="2"/>
+        </w:numPr>
+        <w:spacing w:line="360" w:lineRule="auto"/>
+      </w:pPr>
+      <w:r>
+        <w:t xml:space="preserve">Set </w:t>
+      </w:r>
+      <w:r>
+        <w:rPr>
+          <w:i/>
+        </w:rPr>
+        <w:t xml:space="preserve">Repetitions </w:t>
+      </w:r>
+      <w:r>
+        <w:t>to 3</w:t>
+      </w:r>
+    </w:p>
+    <w:p>
+      <w:pPr>
+        <w:pStyle w:val="ListParagraph"/>
+        <w:numPr>
+          <w:ilvl w:val="0"/>
+          <w:numId w:val="2"/>
+        </w:numPr>
+        <w:spacing w:line="360" w:lineRule="auto"/>
+      </w:pPr>
+      <w:r>
+        <w:t>Add the following command</w:t>
+      </w:r>
+      <w:r>
+        <w:t xml:space="preserve"> to </w:t>
+      </w:r>
+      <w:r>
+        <w:rPr>
+          <w:i/>
+        </w:rPr>
+        <w:t>Setup Commands</w:t>
+      </w:r>
+      <w:r>
+        <w:rPr>
+          <w:i/>
+        </w:rPr>
+        <w:t xml:space="preserve">: </w:t>
+      </w:r>
+      <w:r>
+        <w:t>setup_</w:t>
+      </w:r>
+      <w:r>
+        <w:t>bs</w:t>
+      </w:r>
+    </w:p>
+    <w:p>
+      <w:pPr>
+        <w:pStyle w:val="ListParagraph"/>
+        <w:numPr>
+          <w:ilvl w:val="0"/>
+          <w:numId w:val="2"/>
+        </w:numPr>
+        <w:spacing w:line="360" w:lineRule="auto"/>
+      </w:pPr>
+      <w:r>
+        <w:t>Click OK</w:t>
+      </w:r>
+    </w:p>
+    <w:p>
+      <w:pPr>
+        <w:pStyle w:val="ListParagraph"/>
+        <w:numPr>
+          <w:ilvl w:val="0"/>
+          <w:numId w:val="2"/>
+        </w:numPr>
+        <w:spacing w:line="360" w:lineRule="auto"/>
+      </w:pPr>
+      <w:r>
+        <w:t xml:space="preserve">Select </w:t>
+      </w:r>
+      <w:r>
+        <w:rPr>
+          <w:i/>
+        </w:rPr>
+        <w:t xml:space="preserve">test </w:t>
+      </w:r>
+      <w:r>
+        <w:t>from the BehaviorSpace menu and click Run</w:t>
+      </w:r>
+    </w:p>
+    <w:p>
+      <w:pPr>
+        <w:pStyle w:val="ListParagraph"/>
+        <w:numPr>
+          <w:ilvl w:val="0"/>
+          <w:numId w:val="2"/>
+        </w:numPr>
+        <w:spacing w:line="360" w:lineRule="auto"/>
+      </w:pPr>
+      <w:r>
+        <w:t xml:space="preserve">Make sure </w:t>
+      </w:r>
+      <w:r>
+        <w:rPr>
+          <w:i/>
+        </w:rPr>
+        <w:t>Spreadsheet output</w:t>
+      </w:r>
+      <w:r>
+        <w:t xml:space="preserve"> and </w:t>
+      </w:r>
+      <w:r>
+        <w:rPr>
+          <w:i/>
+        </w:rPr>
+        <w:t>Table output</w:t>
+      </w:r>
+      <w:r>
+        <w:t xml:space="preserve"> are unchecked</w:t>
+      </w:r>
+    </w:p>
+    <w:p>
+      <w:pPr>
+        <w:pStyle w:val="ListParagraph"/>
+        <w:numPr>
+          <w:ilvl w:val="0"/>
+          <w:numId w:val="2"/>
+        </w:numPr>
+        <w:spacing w:line="360" w:lineRule="auto"/>
+      </w:pPr>
+      <w:r>
+        <w:t>Click OK</w:t>
+      </w:r>
+    </w:p>
+    <w:p>
+      <w:pPr>
+        <w:spacing w:line="360" w:lineRule="auto"/>
+      </w:pPr>
+      <w:r>
+        <w:t xml:space="preserve">The simulations should start running now. You can increase the slider from </w:t>
+      </w:r>
+      <w:r>
+        <w:rPr>
+          <w:i/>
+        </w:rPr>
+        <w:t xml:space="preserve">normal speed </w:t>
+      </w:r>
+      <w:r>
+        <w:t xml:space="preserve">to the right to make the simulations run faster. </w:t>
+      </w:r>
+      <w:r>
+        <w:t>After the simulations are done, we can look into plotting the results.</w:t>
+      </w:r>
+    </w:p>
+    <w:p>
+      <w:pPr>
+        <w:spacing w:line="360" w:lineRule="auto"/>
+      </w:pPr>
+    </w:p>
+    <w:p>
+      <w:pPr>
+        <w:spacing w:line="360" w:lineRule="auto"/>
+        <w:rPr>
+          <w:b/>
+        </w:rPr>
+      </w:pPr>
+      <w:r>
+        <w:rPr>
+          <w:b/>
+        </w:rPr>
+        <w:t>Plotting Results</w:t>
+      </w:r>
+    </w:p>
+    <w:p>
+      <w:pPr>
+        <w:spacing w:line="360" w:lineRule="auto"/>
+      </w:pPr>
+      <w:r>
+        <w:t xml:space="preserve">You will first need to open the main folder where </w:t>
+      </w:r>
+      <w:r>
+        <w:t xml:space="preserve">the program resides. </w:t>
+      </w:r>
+    </w:p>
+    <w:p>
+      <w:pPr>
+        <w:pStyle w:val="ListParagraph"/>
+        <w:numPr>
+          <w:ilvl w:val="0"/>
+          <w:numId w:val="3"/>
+        </w:numPr>
+        <w:spacing w:line="360" w:lineRule="auto"/>
+      </w:pPr>
+      <w:r>
+        <w:t>Open simParams.txt</w:t>
+      </w:r>
+    </w:p>
+    <w:p>
+      <w:pPr>
+        <w:pStyle w:val="ListParagraph"/>
+        <w:numPr>
+          <w:ilvl w:val="0"/>
+          <w:numId w:val="3"/>
+        </w:numPr>
+        <w:spacing w:line="360" w:lineRule="auto"/>
+      </w:pPr>
+      <w:r>
+        <w:t>Delete everything if it is not blank</w:t>
+      </w:r>
+    </w:p>
+    <w:p>
+      <w:pPr>
+        <w:pStyle w:val="ListParagraph"/>
+        <w:numPr>
+          <w:ilvl w:val="0"/>
+          <w:numId w:val="3"/>
+        </w:numPr>
+        <w:spacing w:line="360" w:lineRule="auto"/>
+      </w:pPr>
+      <w:r>
+        <w:t>Add the following line to it: test 3 [“ph_toelrance” 0 0,1]</w:t>
+      </w:r>
+    </w:p>
+    <w:p>
+      <w:pPr>
+        <w:pStyle w:val="ListParagraph"/>
+        <w:spacing w:line="360" w:lineRule="auto"/>
+        <w:ind w:left="1440"/>
+      </w:pPr>
+      <w:r>
+        <w:t>Note: The format for plotting parameters will always be the same.</w:t>
+      </w:r>
+    </w:p>
+    <w:p>
+      <w:pPr>
+        <w:pStyle w:val="ListParagraph"/>
+        <w:spacing w:line="360" w:lineRule="auto"/>
+        <w:ind w:left="1440"/>
+      </w:pPr>
+      <w:r>
+        <w:rPr>
+          <w:i/>
+        </w:rPr>
+        <w:t>&lt;save_name&gt;  &lt;repetitons&gt;  &lt;BehaviorSpace argument&gt;</w:t>
+      </w:r>
+    </w:p>
+    <w:p>
+      <w:pPr>
+        <w:pStyle w:val="ListParagraph"/>
+        <w:numPr>
+          <w:ilvl w:val="0"/>
+          <w:numId w:val="3"/>
+        </w:numPr>
+        <w:spacing w:line="360" w:lineRule="auto"/>
+      </w:pPr>
+      <w:r>
+        <w:t>Save the file and exit</w:t>
+      </w:r>
+    </w:p>
+    <w:p>
+      <w:pPr>
+        <w:pStyle w:val="ListParagraph"/>
+        <w:numPr>
+          <w:ilvl w:val="0"/>
+          <w:numId w:val="3"/>
+        </w:numPr>
+        <w:spacing w:line="360" w:lineRule="auto"/>
+      </w:pPr>
+      <w:r>
+        <w:t xml:space="preserve">Double click </w:t>
+      </w:r>
+      <w:r>
+        <w:rPr>
+          <w:i/>
+        </w:rPr>
+        <w:t>plot.command</w:t>
+      </w:r>
+      <w:r>
+        <w:t xml:space="preserve"> in the main folder</w:t>
+      </w:r>
+    </w:p>
+    <w:p>
+      <w:pPr>
+        <w:spacing w:line="360" w:lineRule="auto"/>
+      </w:pPr>
+      <w:r>
+        <w:t>You should now see a bar chart showing</w:t>
+      </w:r>
+      <w:r>
+        <w:t xml:space="preserve"> densities across five</w:t>
+      </w:r>
+      <w:r>
+        <w:t xml:space="preserve"> regions for the two different pH tolerance levels </w:t>
+      </w:r>
+    </w:p>
+    <w:p>
+      <w:pPr>
+        <w:spacing w:line="360" w:lineRule="auto"/>
+        <w:rPr>
+          <w:b/>
+        </w:rPr>
+      </w:pPr>
+    </w:p>
+    <w:p>
+      <w:pPr>
+        <w:spacing w:line="360" w:lineRule="auto"/>
+      </w:pPr>
+    </w:p>
+    <w:p>
+      <w:pPr>
+        <w:rPr>
+          <w:b/>
+        </w:rPr>
+      </w:pPr>
+      <w:r>
+        <w:rPr>
+          <w:b/>
+        </w:rPr>
+        <w:t xml:space="preserve">Interface </w:t>
+      </w:r>
+      <w:r>
+        <w:rPr>
+          <w:b/>
+        </w:rPr>
+        <w:t>Guide</w:t>
+      </w:r>
     </w:p>
     <w:p/>
-    <w:p/>
     <w:p>
       <w:pPr>
         <w:rPr>
@@ -859,139 +1727,18 @@
         </w:rPr>
       </w:pPr>
       <w:r>
+        <w:tab/>
+      </w:r>
+      <w:r>
         <w:rPr>
           <w:b/>
         </w:rPr>
-        <w:t>Setting up a Simulation</w:t>
-      </w:r>
-    </w:p>
-    <w:p/>
-    <w:p>
-      <w:r>
-        <w:t xml:space="preserve">A simplified version of </w:t>
-      </w:r>
-      <w:r>
-        <w:t>setting up a simulation</w:t>
-      </w:r>
-      <w:r>
-        <w:t xml:space="preserve"> </w:t>
-      </w:r>
-      <w:r>
-        <w:t xml:space="preserve">is present in the “Info” tab in the program. </w:t>
-      </w:r>
-    </w:p>
-    <w:p/>
-    <w:p>
-      <w:r>
-        <w:br w:type="page"/>
-      </w:r>
-    </w:p>
-    <w:p>
-      <w:pPr>
-        <w:rPr>
-          <w:b/>
-        </w:rPr>
-      </w:pPr>
-      <w:r>
-        <w:rPr>
-          <w:b/>
-        </w:rPr>
-        <w:t xml:space="preserve">Interface </w:t>
-      </w:r>
-      <w:r>
-        <w:rPr>
-          <w:b/>
-        </w:rPr>
-        <w:t>Guide</w:t>
-      </w:r>
-    </w:p>
-    <w:p/>
-    <w:p>
-      <w:pPr>
-        <w:rPr>
-          <w:b/>
-        </w:rPr>
-      </w:pPr>
-      <w:r>
-        <w:tab/>
-      </w:r>
-      <w:r>
-        <w:rPr>
-          <w:b/>
-        </w:rPr>
         <w:t>Program Controls</w:t>
       </w:r>
     </w:p>
     <w:p>
       <w:r>
         <w:t>This section of the guide will look at controls specific to the program</w:t>
-      </w:r>
-      <w:r>
-        <w:rPr>
-          <w:noProof/>
-        </w:rPr>
-        <w:drawing>
-          <wp:anchor distT="0" distB="0" distL="114300" distR="114300" simplePos="0" relativeHeight="251667456" behindDoc="0" locked="0" layoutInCell="1" allowOverlap="1" wp14:anchorId="3F740395" wp14:editId="7E259345">
-            <wp:simplePos x="0" y="0"/>
-            <wp:positionH relativeFrom="margin">
-              <wp:posOffset>-685800</wp:posOffset>
-            </wp:positionH>
-            <wp:positionV relativeFrom="margin">
-              <wp:posOffset>1028700</wp:posOffset>
-            </wp:positionV>
-            <wp:extent cx="6972300" cy="4413250"/>
-            <wp:effectExtent l="0" t="0" r="12700" b="6350"/>
-            <wp:wrapSquare wrapText="bothSides"/>
-            <wp:docPr id="11" name="Picture 11" descr="Macintosh HD:Users:amahmood:Desktop:Screen Shot 2016-07-06 at 1.28.22 PM.png"/>
-            <wp:cNvGraphicFramePr>
-              <a:graphicFrameLocks xmlns:a="http://schemas.openxmlformats.org/drawingml/2006/main" noChangeAspect="1"/>
-            </wp:cNvGraphicFramePr>
-            <a:graphic xmlns:a="http://schemas.openxmlformats.org/drawingml/2006/main">
-              <a:graphicData uri="http://schemas.openxmlformats.org/drawingml/2006/picture">
-                <pic:pic xmlns:pic="http://schemas.openxmlformats.org/drawingml/2006/picture">
-                  <pic:nvPicPr>
-                    <pic:cNvPr id="0" name="Picture 2" descr="Macintosh HD:Users:amahmood:Desktop:Screen Shot 2016-07-06 at 1.28.22 PM.png"/>
-                    <pic:cNvPicPr>
-                      <a:picLocks noChangeAspect="1" noChangeArrowheads="1"/>
-                    </pic:cNvPicPr>
-                  </pic:nvPicPr>
-                  <pic:blipFill>
-                    <a:blip r:embed="rId9">
-                      <a:extLst>
-                        <a:ext uri="{28A0092B-C50C-407E-A947-70E740481C1C}">
-                          <a14:useLocalDpi xmlns:a14="http://schemas.microsoft.com/office/drawing/2010/main" val="0"/>
-                        </a:ext>
-                      </a:extLst>
-                    </a:blip>
-                    <a:srcRect/>
-                    <a:stretch>
-                      <a:fillRect/>
-                    </a:stretch>
-                  </pic:blipFill>
-                  <pic:spPr bwMode="auto">
-                    <a:xfrm>
-                      <a:off x="0" y="0"/>
-                      <a:ext cx="6972300" cy="4413250"/>
-                    </a:xfrm>
-                    <a:prstGeom prst="rect">
-                      <a:avLst/>
-                    </a:prstGeom>
-                    <a:noFill/>
-                    <a:ln>
-                      <a:noFill/>
-                    </a:ln>
-                  </pic:spPr>
-                </pic:pic>
-              </a:graphicData>
-            </a:graphic>
-            <wp14:sizeRelH relativeFrom="margin">
-              <wp14:pctWidth>0</wp14:pctWidth>
-            </wp14:sizeRelH>
-            <wp14:sizeRelV relativeFrom="margin">
-              <wp14:pctHeight>0</wp14:pctHeight>
-            </wp14:sizeRelV>
-          </wp:anchor>
-        </w:drawing>
       </w:r>
     </w:p>
     <w:p/>
@@ -1004,6 +1751,367 @@
     </w:sectPr>
   </w:body>
 </w:document>
+</file>
+
+<file path=word/numbering.xml><?xml version="1.0" encoding="utf-8"?>
+<w:numbering xmlns:wpc="http://schemas.microsoft.com/office/word/2010/wordprocessingCanvas" xmlns:mo="http://schemas.microsoft.com/office/mac/office/2008/main" xmlns:mc="http://schemas.openxmlformats.org/markup-compatibility/2006" xmlns:mv="urn:schemas-microsoft-com:mac:vml" xmlns:o="urn:schemas-microsoft-com:office:office" xmlns:r="http://schemas.openxmlformats.org/officeDocument/2006/relationships" xmlns:m="http://schemas.openxmlformats.org/officeDocument/2006/math" xmlns:v="urn:schemas-microsoft-com:vml" xmlns:wp14="http://schemas.microsoft.com/office/word/2010/wordprocessingDrawing" xmlns:wp="http://schemas.openxmlformats.org/drawingml/2006/wordprocessingDrawing" xmlns:w10="urn:schemas-microsoft-com:office:word" xmlns:w="http://schemas.openxmlformats.org/wordprocessingml/2006/main" xmlns:w14="http://schemas.microsoft.com/office/word/2010/wordml" xmlns:wpg="http://schemas.microsoft.com/office/word/2010/wordprocessingGroup" xmlns:wpi="http://schemas.microsoft.com/office/word/2010/wordprocessingInk" xmlns:wne="http://schemas.microsoft.com/office/word/2006/wordml" xmlns:wps="http://schemas.microsoft.com/office/word/2010/wordprocessingShape" mc:Ignorable="w14 wp14">
+  <w:abstractNum w:abstractNumId="0">
+    <w:nsid w:val="2D9607DB"/>
+    <w:multiLevelType w:val="hybridMultilevel"/>
+    <w:tmpl w:val="1E46AB26"/>
+    <w:lvl w:ilvl="0" w:tplc="0409000F">
+      <w:start w:val="1"/>
+      <w:numFmt w:val="decimal"/>
+      <w:lvlText w:val="%1."/>
+      <w:lvlJc w:val="left"/>
+      <w:pPr>
+        <w:ind w:left="720" w:hanging="360"/>
+      </w:pPr>
+    </w:lvl>
+    <w:lvl w:ilvl="1" w:tplc="04090019" w:tentative="1">
+      <w:start w:val="1"/>
+      <w:numFmt w:val="lowerLetter"/>
+      <w:lvlText w:val="%2."/>
+      <w:lvlJc w:val="left"/>
+      <w:pPr>
+        <w:ind w:left="1440" w:hanging="360"/>
+      </w:pPr>
+    </w:lvl>
+    <w:lvl w:ilvl="2" w:tplc="0409001B" w:tentative="1">
+      <w:start w:val="1"/>
+      <w:numFmt w:val="lowerRoman"/>
+      <w:lvlText w:val="%3."/>
+      <w:lvlJc w:val="right"/>
+      <w:pPr>
+        <w:ind w:left="2160" w:hanging="180"/>
+      </w:pPr>
+    </w:lvl>
+    <w:lvl w:ilvl="3" w:tplc="0409000F" w:tentative="1">
+      <w:start w:val="1"/>
+      <w:numFmt w:val="decimal"/>
+      <w:lvlText w:val="%4."/>
+      <w:lvlJc w:val="left"/>
+      <w:pPr>
+        <w:ind w:left="2880" w:hanging="360"/>
+      </w:pPr>
+    </w:lvl>
+    <w:lvl w:ilvl="4" w:tplc="04090019" w:tentative="1">
+      <w:start w:val="1"/>
+      <w:numFmt w:val="lowerLetter"/>
+      <w:lvlText w:val="%5."/>
+      <w:lvlJc w:val="left"/>
+      <w:pPr>
+        <w:ind w:left="3600" w:hanging="360"/>
+      </w:pPr>
+    </w:lvl>
+    <w:lvl w:ilvl="5" w:tplc="0409001B" w:tentative="1">
+      <w:start w:val="1"/>
+      <w:numFmt w:val="lowerRoman"/>
+      <w:lvlText w:val="%6."/>
+      <w:lvlJc w:val="right"/>
+      <w:pPr>
+        <w:ind w:left="4320" w:hanging="180"/>
+      </w:pPr>
+    </w:lvl>
+    <w:lvl w:ilvl="6" w:tplc="0409000F" w:tentative="1">
+      <w:start w:val="1"/>
+      <w:numFmt w:val="decimal"/>
+      <w:lvlText w:val="%7."/>
+      <w:lvlJc w:val="left"/>
+      <w:pPr>
+        <w:ind w:left="5040" w:hanging="360"/>
+      </w:pPr>
+    </w:lvl>
+    <w:lvl w:ilvl="7" w:tplc="04090019" w:tentative="1">
+      <w:start w:val="1"/>
+      <w:numFmt w:val="lowerLetter"/>
+      <w:lvlText w:val="%8."/>
+      <w:lvlJc w:val="left"/>
+      <w:pPr>
+        <w:ind w:left="5760" w:hanging="360"/>
+      </w:pPr>
+    </w:lvl>
+    <w:lvl w:ilvl="8" w:tplc="0409001B" w:tentative="1">
+      <w:start w:val="1"/>
+      <w:numFmt w:val="lowerRoman"/>
+      <w:lvlText w:val="%9."/>
+      <w:lvlJc w:val="right"/>
+      <w:pPr>
+        <w:ind w:left="6480" w:hanging="180"/>
+      </w:pPr>
+    </w:lvl>
+  </w:abstractNum>
+  <w:abstractNum w:abstractNumId="1">
+    <w:nsid w:val="3B2F3A0C"/>
+    <w:multiLevelType w:val="hybridMultilevel"/>
+    <w:tmpl w:val="3F2CED7E"/>
+    <w:lvl w:ilvl="0" w:tplc="0409000F">
+      <w:start w:val="1"/>
+      <w:numFmt w:val="decimal"/>
+      <w:lvlText w:val="%1."/>
+      <w:lvlJc w:val="left"/>
+      <w:pPr>
+        <w:ind w:left="720" w:hanging="360"/>
+      </w:pPr>
+    </w:lvl>
+    <w:lvl w:ilvl="1" w:tplc="04090019">
+      <w:start w:val="1"/>
+      <w:numFmt w:val="lowerLetter"/>
+      <w:lvlText w:val="%2."/>
+      <w:lvlJc w:val="left"/>
+      <w:pPr>
+        <w:ind w:left="1440" w:hanging="360"/>
+      </w:pPr>
+    </w:lvl>
+    <w:lvl w:ilvl="2" w:tplc="0409001B" w:tentative="1">
+      <w:start w:val="1"/>
+      <w:numFmt w:val="lowerRoman"/>
+      <w:lvlText w:val="%3."/>
+      <w:lvlJc w:val="right"/>
+      <w:pPr>
+        <w:ind w:left="2160" w:hanging="180"/>
+      </w:pPr>
+    </w:lvl>
+    <w:lvl w:ilvl="3" w:tplc="0409000F" w:tentative="1">
+      <w:start w:val="1"/>
+      <w:numFmt w:val="decimal"/>
+      <w:lvlText w:val="%4."/>
+      <w:lvlJc w:val="left"/>
+      <w:pPr>
+        <w:ind w:left="2880" w:hanging="360"/>
+      </w:pPr>
+    </w:lvl>
+    <w:lvl w:ilvl="4" w:tplc="04090019" w:tentative="1">
+      <w:start w:val="1"/>
+      <w:numFmt w:val="lowerLetter"/>
+      <w:lvlText w:val="%5."/>
+      <w:lvlJc w:val="left"/>
+      <w:pPr>
+        <w:ind w:left="3600" w:hanging="360"/>
+      </w:pPr>
+    </w:lvl>
+    <w:lvl w:ilvl="5" w:tplc="0409001B" w:tentative="1">
+      <w:start w:val="1"/>
+      <w:numFmt w:val="lowerRoman"/>
+      <w:lvlText w:val="%6."/>
+      <w:lvlJc w:val="right"/>
+      <w:pPr>
+        <w:ind w:left="4320" w:hanging="180"/>
+      </w:pPr>
+    </w:lvl>
+    <w:lvl w:ilvl="6" w:tplc="0409000F" w:tentative="1">
+      <w:start w:val="1"/>
+      <w:numFmt w:val="decimal"/>
+      <w:lvlText w:val="%7."/>
+      <w:lvlJc w:val="left"/>
+      <w:pPr>
+        <w:ind w:left="5040" w:hanging="360"/>
+      </w:pPr>
+    </w:lvl>
+    <w:lvl w:ilvl="7" w:tplc="04090019" w:tentative="1">
+      <w:start w:val="1"/>
+      <w:numFmt w:val="lowerLetter"/>
+      <w:lvlText w:val="%8."/>
+      <w:lvlJc w:val="left"/>
+      <w:pPr>
+        <w:ind w:left="5760" w:hanging="360"/>
+      </w:pPr>
+    </w:lvl>
+    <w:lvl w:ilvl="8" w:tplc="0409001B" w:tentative="1">
+      <w:start w:val="1"/>
+      <w:numFmt w:val="lowerRoman"/>
+      <w:lvlText w:val="%9."/>
+      <w:lvlJc w:val="right"/>
+      <w:pPr>
+        <w:ind w:left="6480" w:hanging="180"/>
+      </w:pPr>
+    </w:lvl>
+  </w:abstractNum>
+  <w:abstractNum w:abstractNumId="2">
+    <w:nsid w:val="548D6155"/>
+    <w:multiLevelType w:val="hybridMultilevel"/>
+    <w:tmpl w:val="825A44EC"/>
+    <w:lvl w:ilvl="0" w:tplc="0409000F">
+      <w:start w:val="1"/>
+      <w:numFmt w:val="decimal"/>
+      <w:lvlText w:val="%1."/>
+      <w:lvlJc w:val="left"/>
+      <w:pPr>
+        <w:ind w:left="720" w:hanging="360"/>
+      </w:pPr>
+    </w:lvl>
+    <w:lvl w:ilvl="1" w:tplc="04090019">
+      <w:start w:val="1"/>
+      <w:numFmt w:val="lowerLetter"/>
+      <w:lvlText w:val="%2."/>
+      <w:lvlJc w:val="left"/>
+      <w:pPr>
+        <w:ind w:left="1440" w:hanging="360"/>
+      </w:pPr>
+    </w:lvl>
+    <w:lvl w:ilvl="2" w:tplc="0409001B" w:tentative="1">
+      <w:start w:val="1"/>
+      <w:numFmt w:val="lowerRoman"/>
+      <w:lvlText w:val="%3."/>
+      <w:lvlJc w:val="right"/>
+      <w:pPr>
+        <w:ind w:left="2160" w:hanging="180"/>
+      </w:pPr>
+    </w:lvl>
+    <w:lvl w:ilvl="3" w:tplc="0409000F" w:tentative="1">
+      <w:start w:val="1"/>
+      <w:numFmt w:val="decimal"/>
+      <w:lvlText w:val="%4."/>
+      <w:lvlJc w:val="left"/>
+      <w:pPr>
+        <w:ind w:left="2880" w:hanging="360"/>
+      </w:pPr>
+    </w:lvl>
+    <w:lvl w:ilvl="4" w:tplc="04090019" w:tentative="1">
+      <w:start w:val="1"/>
+      <w:numFmt w:val="lowerLetter"/>
+      <w:lvlText w:val="%5."/>
+      <w:lvlJc w:val="left"/>
+      <w:pPr>
+        <w:ind w:left="3600" w:hanging="360"/>
+      </w:pPr>
+    </w:lvl>
+    <w:lvl w:ilvl="5" w:tplc="0409001B" w:tentative="1">
+      <w:start w:val="1"/>
+      <w:numFmt w:val="lowerRoman"/>
+      <w:lvlText w:val="%6."/>
+      <w:lvlJc w:val="right"/>
+      <w:pPr>
+        <w:ind w:left="4320" w:hanging="180"/>
+      </w:pPr>
+    </w:lvl>
+    <w:lvl w:ilvl="6" w:tplc="0409000F" w:tentative="1">
+      <w:start w:val="1"/>
+      <w:numFmt w:val="decimal"/>
+      <w:lvlText w:val="%7."/>
+      <w:lvlJc w:val="left"/>
+      <w:pPr>
+        <w:ind w:left="5040" w:hanging="360"/>
+      </w:pPr>
+    </w:lvl>
+    <w:lvl w:ilvl="7" w:tplc="04090019" w:tentative="1">
+      <w:start w:val="1"/>
+      <w:numFmt w:val="lowerLetter"/>
+      <w:lvlText w:val="%8."/>
+      <w:lvlJc w:val="left"/>
+      <w:pPr>
+        <w:ind w:left="5760" w:hanging="360"/>
+      </w:pPr>
+    </w:lvl>
+    <w:lvl w:ilvl="8" w:tplc="0409001B" w:tentative="1">
+      <w:start w:val="1"/>
+      <w:numFmt w:val="lowerRoman"/>
+      <w:lvlText w:val="%9."/>
+      <w:lvlJc w:val="right"/>
+      <w:pPr>
+        <w:ind w:left="6480" w:hanging="180"/>
+      </w:pPr>
+    </w:lvl>
+  </w:abstractNum>
+  <w:abstractNum w:abstractNumId="3">
+    <w:nsid w:val="68CF141B"/>
+    <w:multiLevelType w:val="hybridMultilevel"/>
+    <w:tmpl w:val="25CED764"/>
+    <w:lvl w:ilvl="0" w:tplc="0409000F">
+      <w:start w:val="1"/>
+      <w:numFmt w:val="decimal"/>
+      <w:lvlText w:val="%1."/>
+      <w:lvlJc w:val="left"/>
+      <w:pPr>
+        <w:ind w:left="720" w:hanging="360"/>
+      </w:pPr>
+    </w:lvl>
+    <w:lvl w:ilvl="1" w:tplc="04090019">
+      <w:start w:val="1"/>
+      <w:numFmt w:val="lowerLetter"/>
+      <w:lvlText w:val="%2."/>
+      <w:lvlJc w:val="left"/>
+      <w:pPr>
+        <w:ind w:left="1440" w:hanging="360"/>
+      </w:pPr>
+    </w:lvl>
+    <w:lvl w:ilvl="2" w:tplc="0409001B">
+      <w:start w:val="1"/>
+      <w:numFmt w:val="lowerRoman"/>
+      <w:lvlText w:val="%3."/>
+      <w:lvlJc w:val="right"/>
+      <w:pPr>
+        <w:ind w:left="2160" w:hanging="180"/>
+      </w:pPr>
+    </w:lvl>
+    <w:lvl w:ilvl="3" w:tplc="0409000F" w:tentative="1">
+      <w:start w:val="1"/>
+      <w:numFmt w:val="decimal"/>
+      <w:lvlText w:val="%4."/>
+      <w:lvlJc w:val="left"/>
+      <w:pPr>
+        <w:ind w:left="2880" w:hanging="360"/>
+      </w:pPr>
+    </w:lvl>
+    <w:lvl w:ilvl="4" w:tplc="04090019" w:tentative="1">
+      <w:start w:val="1"/>
+      <w:numFmt w:val="lowerLetter"/>
+      <w:lvlText w:val="%5."/>
+      <w:lvlJc w:val="left"/>
+      <w:pPr>
+        <w:ind w:left="3600" w:hanging="360"/>
+      </w:pPr>
+    </w:lvl>
+    <w:lvl w:ilvl="5" w:tplc="0409001B" w:tentative="1">
+      <w:start w:val="1"/>
+      <w:numFmt w:val="lowerRoman"/>
+      <w:lvlText w:val="%6."/>
+      <w:lvlJc w:val="right"/>
+      <w:pPr>
+        <w:ind w:left="4320" w:hanging="180"/>
+      </w:pPr>
+    </w:lvl>
+    <w:lvl w:ilvl="6" w:tplc="0409000F" w:tentative="1">
+      <w:start w:val="1"/>
+      <w:numFmt w:val="decimal"/>
+      <w:lvlText w:val="%7."/>
+      <w:lvlJc w:val="left"/>
+      <w:pPr>
+        <w:ind w:left="5040" w:hanging="360"/>
+      </w:pPr>
+    </w:lvl>
+    <w:lvl w:ilvl="7" w:tplc="04090019" w:tentative="1">
+      <w:start w:val="1"/>
+      <w:numFmt w:val="lowerLetter"/>
+      <w:lvlText w:val="%8."/>
+      <w:lvlJc w:val="left"/>
+      <w:pPr>
+        <w:ind w:left="5760" w:hanging="360"/>
+      </w:pPr>
+    </w:lvl>
+    <w:lvl w:ilvl="8" w:tplc="0409001B" w:tentative="1">
+      <w:start w:val="1"/>
+      <w:numFmt w:val="lowerRoman"/>
+      <w:lvlText w:val="%9."/>
+      <w:lvlJc w:val="right"/>
+      <w:pPr>
+        <w:ind w:left="6480" w:hanging="180"/>
+      </w:pPr>
+    </w:lvl>
+  </w:abstractNum>
+  <w:num w:numId="1">
+    <w:abstractNumId w:val="3"/>
+  </w:num>
+  <w:num w:numId="2">
+    <w:abstractNumId w:val="1"/>
+  </w:num>
+  <w:num w:numId="3">
+    <w:abstractNumId w:val="2"/>
+  </w:num>
+  <w:num w:numId="4">
+    <w:abstractNumId w:val="0"/>
+  </w:num>
+</w:numbering>
 </file>
 
 <file path=word/styles.xml><?xml version="1.0" encoding="utf-8"?>
@@ -1238,6 +2346,17 @@
       <w:sz w:val="18"/>
       <w:szCs w:val="18"/>
     </w:rPr>
+  </w:style>
+  <w:style w:type="paragraph" w:styleId="ListParagraph">
+    <w:name w:val="List Paragraph"/>
+    <w:basedOn w:val="Normal"/>
+    <w:uiPriority w:val="34"/>
+    <w:qFormat/>
+    <w:rsid w:val="00C806D1"/>
+    <w:pPr>
+      <w:ind w:left="720"/>
+      <w:contextualSpacing/>
+    </w:pPr>
   </w:style>
 </w:styles>
 </file>
@@ -1474,6 +2593,17 @@
       <w:sz w:val="18"/>
       <w:szCs w:val="18"/>
     </w:rPr>
+  </w:style>
+  <w:style w:type="paragraph" w:styleId="ListParagraph">
+    <w:name w:val="List Paragraph"/>
+    <w:basedOn w:val="Normal"/>
+    <w:uiPriority w:val="34"/>
+    <w:qFormat/>
+    <w:rsid w:val="00C806D1"/>
+    <w:pPr>
+      <w:ind w:left="720"/>
+      <w:contextualSpacing/>
+    </w:pPr>
   </w:style>
 </w:styles>
 </file>
@@ -1803,7 +2933,7 @@
 </file>
 
 <file path=customXml/itemProps1.xml><?xml version="1.0" encoding="utf-8"?>
-<ds:datastoreItem xmlns:ds="http://schemas.openxmlformats.org/officeDocument/2006/customXml" ds:itemID="{74A5C85E-9769-0249-ACD8-86B8D108A0D3}">
+<ds:datastoreItem xmlns:ds="http://schemas.openxmlformats.org/officeDocument/2006/customXml" ds:itemID="{4B12E01C-ACA9-0342-9FFA-2F66066809F4}">
   <ds:schemaRefs>
     <ds:schemaRef ds:uri="http://schemas.openxmlformats.org/officeDocument/2006/bibliography"/>
   </ds:schemaRefs>

</xml_diff>

<commit_message>
plotting window resizes dynamically to support multiple plots
</commit_message>
<xml_diff>
--- a/WormSpread User Manual.docx
+++ b/WormSpread User Manual.docx
@@ -1631,60 +1631,57 @@
         <w:spacing w:line="360" w:lineRule="auto"/>
       </w:pPr>
       <w:r>
-        <w:t>Add the follo</w:t>
-      </w:r>
-      <w:r>
-        <w:t xml:space="preserve">wing line to it: </w:t>
-      </w:r>
-      <w:r>
-        <w:t>testSim</w:t>
+        <w:t>Enter a line with the following format</w:t>
+      </w:r>
+      <w:r>
+        <w:t xml:space="preserve">: </w:t>
+      </w:r>
+    </w:p>
+    <w:p>
+      <w:pPr>
+        <w:pStyle w:val="ListParagraph"/>
+        <w:spacing w:line="360" w:lineRule="auto"/>
+        <w:ind w:left="1440"/>
+        <w:rPr>
+          <w:i/>
+        </w:rPr>
+      </w:pPr>
+      <w:r>
+        <w:rPr>
+          <w:i/>
+        </w:rPr>
+        <w:t>&lt;save_name&gt;  &lt;repetitons&gt;  &lt;BehaviorSpace argument&gt;</w:t>
+      </w:r>
+    </w:p>
+    <w:p>
+      <w:pPr>
+        <w:pStyle w:val="ListParagraph"/>
+        <w:spacing w:line="360" w:lineRule="auto"/>
+        <w:ind w:left="1440"/>
+      </w:pPr>
+      <w:r>
+        <w:rPr>
+          <w:b/>
+        </w:rPr>
+        <w:t>Copy/Paste</w:t>
+      </w:r>
+      <w:r>
+        <w:t xml:space="preserve"> the last argument from BehaviorSpace. Typing it may produce errors</w:t>
+      </w:r>
+    </w:p>
+    <w:p>
+      <w:pPr>
+        <w:pStyle w:val="ListParagraph"/>
+        <w:spacing w:line="360" w:lineRule="auto"/>
+        <w:ind w:left="1440"/>
+      </w:pPr>
+      <w:r>
+        <w:t>Note: The</w:t>
       </w:r>
       <w:bookmarkStart w:id="0" w:name="_GoBack"/>
       <w:bookmarkEnd w:id="0"/>
       <w:r>
-        <w:t xml:space="preserve"> 3 [“ph_to</w:t>
-      </w:r>
-      <w:r>
-        <w:t>l</w:t>
-      </w:r>
-      <w:r>
-        <w:t>erance” 0 0.</w:t>
-      </w:r>
-      <w:r>
-        <w:t>1]</w:t>
-      </w:r>
-    </w:p>
-    <w:p>
-      <w:pPr>
-        <w:pStyle w:val="ListParagraph"/>
-        <w:spacing w:line="360" w:lineRule="auto"/>
-        <w:ind w:left="1440"/>
-      </w:pPr>
-      <w:r>
-        <w:t>Tip: Copy/Paste the last argument from BehaviorSpace</w:t>
-      </w:r>
-    </w:p>
-    <w:p>
-      <w:pPr>
-        <w:pStyle w:val="ListParagraph"/>
-        <w:spacing w:line="360" w:lineRule="auto"/>
-        <w:ind w:left="1440"/>
-      </w:pPr>
-      <w:r>
-        <w:t>Note: The format for plotting parameters will always be the same.</w:t>
-      </w:r>
-    </w:p>
-    <w:p>
-      <w:pPr>
-        <w:pStyle w:val="ListParagraph"/>
-        <w:spacing w:line="360" w:lineRule="auto"/>
-        <w:ind w:left="1440"/>
-      </w:pPr>
-      <w:r>
-        <w:rPr>
-          <w:i/>
-        </w:rPr>
-        <w:t>&lt;save_name&gt;  &lt;repetitons&gt;  &lt;BehaviorSpace argument&gt;</w:t>
+        <w:t xml:space="preserve"> format for plotting parameters will always be the same.</w:t>
       </w:r>
     </w:p>
     <w:p>
@@ -2982,7 +2979,7 @@
 </file>
 
 <file path=customXml/itemProps1.xml><?xml version="1.0" encoding="utf-8"?>
-<ds:datastoreItem xmlns:ds="http://schemas.openxmlformats.org/officeDocument/2006/customXml" ds:itemID="{6A0C6F8D-7CBF-DD4A-B81F-81E87A910D79}">
+<ds:datastoreItem xmlns:ds="http://schemas.openxmlformats.org/officeDocument/2006/customXml" ds:itemID="{774CCFF9-4CE2-1248-9F59-3DED55AA14A2}">
   <ds:schemaRefs>
     <ds:schemaRef ds:uri="http://schemas.openxmlformats.org/officeDocument/2006/bibliography"/>
   </ds:schemaRefs>

</xml_diff>

<commit_message>
updated instructions with simParams instructions
</commit_message>
<xml_diff>
--- a/WormSpread User Manual.docx
+++ b/WormSpread User Manual.docx
@@ -91,7 +91,23 @@
         <w:spacing w:line="276" w:lineRule="auto"/>
       </w:pPr>
       <w:r>
-        <w:t xml:space="preserve">To run this software, you need NetLogo (version 5.3.1 or later). You can get the latest version of NetLogo from </w:t>
+        <w:t xml:space="preserve">To run this software, you need </w:t>
+      </w:r>
+      <w:proofErr w:type="spellStart"/>
+      <w:r>
+        <w:t>NetLogo</w:t>
+      </w:r>
+      <w:proofErr w:type="spellEnd"/>
+      <w:r>
+        <w:t xml:space="preserve"> (version 5.3.1 or later). You can get the latest version of </w:t>
+      </w:r>
+      <w:proofErr w:type="spellStart"/>
+      <w:r>
+        <w:t>NetLogo</w:t>
+      </w:r>
+      <w:proofErr w:type="spellEnd"/>
+      <w:r>
+        <w:t xml:space="preserve"> from </w:t>
       </w:r>
       <w:hyperlink r:id="rId7" w:history="1">
         <w:r>
@@ -105,7 +121,15 @@
         <w:t xml:space="preserve">. </w:t>
       </w:r>
       <w:r>
-        <w:t>Once NetLogo is installed, you can move onto starting the simulation program.</w:t>
+        <w:t xml:space="preserve">Once </w:t>
+      </w:r>
+      <w:proofErr w:type="spellStart"/>
+      <w:r>
+        <w:t>NetLogo</w:t>
+      </w:r>
+      <w:proofErr w:type="spellEnd"/>
+      <w:r>
+        <w:t xml:space="preserve"> is installed, you can move onto starting the simulation program.</w:t>
       </w:r>
     </w:p>
     <w:p>
@@ -118,7 +142,15 @@
         <w:spacing w:line="276" w:lineRule="auto"/>
       </w:pPr>
       <w:r>
-        <w:t xml:space="preserve">Tip: We recommend you look at NetLogo’s own </w:t>
+        <w:t xml:space="preserve">Tip: We recommend you look at </w:t>
+      </w:r>
+      <w:proofErr w:type="spellStart"/>
+      <w:r>
+        <w:t>NetLogo’s</w:t>
+      </w:r>
+      <w:proofErr w:type="spellEnd"/>
+      <w:r>
+        <w:t xml:space="preserve"> own </w:t>
       </w:r>
       <w:hyperlink r:id="rId8" w:history="1">
         <w:r>
@@ -179,7 +211,15 @@
         <w:t xml:space="preserve">ouble click </w:t>
       </w:r>
       <w:r>
-        <w:t>the “worm_sim_main.nlogo” fil</w:t>
+        <w:t>the “</w:t>
+      </w:r>
+      <w:proofErr w:type="spellStart"/>
+      <w:r>
+        <w:t>worm_sim_main.nlogo</w:t>
+      </w:r>
+      <w:proofErr w:type="spellEnd"/>
+      <w:r>
+        <w:t>” fil</w:t>
       </w:r>
       <w:r>
         <w:t>e present in the main</w:t>
@@ -188,13 +228,29 @@
         <w:t xml:space="preserve"> </w:t>
       </w:r>
       <w:r>
-        <w:t xml:space="preserve">‘worm_simulation’ </w:t>
+        <w:t>‘</w:t>
+      </w:r>
+      <w:proofErr w:type="spellStart"/>
+      <w:r>
+        <w:t>worm_simulation</w:t>
+      </w:r>
+      <w:proofErr w:type="spellEnd"/>
+      <w:r>
+        <w:t xml:space="preserve">’ </w:t>
       </w:r>
       <w:r>
         <w:t>folder to start the program.</w:t>
       </w:r>
       <w:r>
-        <w:t xml:space="preserve"> This should fire up NetLogo and you will be greeted to the interface tab.</w:t>
+        <w:t xml:space="preserve"> This should fire up </w:t>
+      </w:r>
+      <w:proofErr w:type="spellStart"/>
+      <w:r>
+        <w:t>NetLogo</w:t>
+      </w:r>
+      <w:proofErr w:type="spellEnd"/>
+      <w:r>
+        <w:t xml:space="preserve"> and you will be greeted to the interface tab.</w:t>
       </w:r>
     </w:p>
     <w:p>
@@ -213,7 +269,23 @@
         <w:t>ly</w:t>
       </w:r>
       <w:r>
-        <w:t>, you can start NetLogo and then go to File&gt;Open in the menu bar and open the “worm_sim_main.nlogo” file from there.</w:t>
+        <w:t xml:space="preserve">, you can start </w:t>
+      </w:r>
+      <w:proofErr w:type="spellStart"/>
+      <w:r>
+        <w:t>NetLogo</w:t>
+      </w:r>
+      <w:proofErr w:type="spellEnd"/>
+      <w:r>
+        <w:t xml:space="preserve"> and then go to File&gt;Open in the menu bar and open the “</w:t>
+      </w:r>
+      <w:proofErr w:type="spellStart"/>
+      <w:r>
+        <w:t>worm_sim_main.nlogo</w:t>
+      </w:r>
+      <w:proofErr w:type="spellEnd"/>
+      <w:r>
+        <w:t>” file from there.</w:t>
       </w:r>
     </w:p>
     <w:p/>
@@ -338,8 +410,21 @@
                               <w:jc w:val="center"/>
                             </w:pPr>
                             <w:r>
-                              <w:t>This will be the name you put in the “save_name” box in NetLogo</w:t>
+                              <w:t>This will be the name you put in the “</w:t>
                             </w:r>
+                            <w:proofErr w:type="spellStart"/>
+                            <w:r>
+                              <w:t>save_name</w:t>
+                            </w:r>
+                            <w:proofErr w:type="spellEnd"/>
+                            <w:r>
+                              <w:t xml:space="preserve">” box in </w:t>
+                            </w:r>
+                            <w:proofErr w:type="spellStart"/>
+                            <w:r>
+                              <w:t>NetLogo</w:t>
+                            </w:r>
+                            <w:proofErr w:type="spellEnd"/>
                           </w:p>
                         </w:txbxContent>
                       </wps:txbx>
@@ -847,7 +932,23 @@
         <w:spacing w:line="276" w:lineRule="auto"/>
       </w:pPr>
       <w:r>
-        <w:t>Once all the files are in the correct folders, we can start a simulation from NetLogo. The following steps will guide you through running a simulation. We will use “testSim” as a name for our simulation but you may use the name you chose.</w:t>
+        <w:t xml:space="preserve">Once all the files are in the correct folders, we can start a simulation from </w:t>
+      </w:r>
+      <w:proofErr w:type="spellStart"/>
+      <w:r>
+        <w:t>NetLogo</w:t>
+      </w:r>
+      <w:proofErr w:type="spellEnd"/>
+      <w:r>
+        <w:t>. The following steps will guide you through running a simulation. We will use “</w:t>
+      </w:r>
+      <w:proofErr w:type="spellStart"/>
+      <w:r>
+        <w:t>testSim</w:t>
+      </w:r>
+      <w:proofErr w:type="spellEnd"/>
+      <w:r>
+        <w:t>” as a name for our simulation but you may use the name you chose.</w:t>
       </w:r>
     </w:p>
     <w:p/>
@@ -901,12 +1002,14 @@
       <w:r>
         <w:t xml:space="preserve">Enter the command </w:t>
       </w:r>
+      <w:proofErr w:type="spellStart"/>
       <w:r>
         <w:rPr>
           <w:i/>
         </w:rPr>
         <w:t>initialize_monitors</w:t>
       </w:r>
+      <w:proofErr w:type="spellEnd"/>
       <w:r>
         <w:rPr>
           <w:i/>
@@ -1001,12 +1104,14 @@
       <w:r>
         <w:t xml:space="preserve">, click on the </w:t>
       </w:r>
+      <w:proofErr w:type="spellStart"/>
       <w:r>
         <w:rPr>
           <w:i/>
         </w:rPr>
         <w:t>species_number</w:t>
       </w:r>
+      <w:proofErr w:type="spellEnd"/>
       <w:r>
         <w:t xml:space="preserve"> drop down menu and select “1”</w:t>
       </w:r>
@@ -1023,11 +1128,19 @@
       <w:r>
         <w:t xml:space="preserve">Slide the </w:t>
       </w:r>
-      <w:r>
-        <w:rPr>
-          <w:i/>
-        </w:rPr>
-        <w:t xml:space="preserve">worm_population </w:t>
+      <w:proofErr w:type="spellStart"/>
+      <w:r>
+        <w:rPr>
+          <w:i/>
+        </w:rPr>
+        <w:t>worm_population</w:t>
+      </w:r>
+      <w:proofErr w:type="spellEnd"/>
+      <w:r>
+        <w:rPr>
+          <w:i/>
+        </w:rPr>
+        <w:t xml:space="preserve"> </w:t>
       </w:r>
       <w:r>
         <w:t>slider to 100</w:t>
@@ -1042,20 +1155,58 @@
         </w:numPr>
         <w:spacing w:line="360" w:lineRule="auto"/>
       </w:pPr>
-      <w:r>
-        <w:rPr>
-          <w:i/>
-        </w:rPr>
-        <w:t xml:space="preserve">ph_tolerance, temperature_tolerance, </w:t>
+      <w:proofErr w:type="spellStart"/>
+      <w:proofErr w:type="gramStart"/>
+      <w:r>
+        <w:rPr>
+          <w:i/>
+        </w:rPr>
+        <w:t>ph</w:t>
+      </w:r>
+      <w:proofErr w:type="gramEnd"/>
+      <w:r>
+        <w:rPr>
+          <w:i/>
+        </w:rPr>
+        <w:t>_tolerance</w:t>
+      </w:r>
+      <w:proofErr w:type="spellEnd"/>
+      <w:r>
+        <w:rPr>
+          <w:i/>
+        </w:rPr>
+        <w:t xml:space="preserve">, </w:t>
+      </w:r>
+      <w:proofErr w:type="spellStart"/>
+      <w:r>
+        <w:rPr>
+          <w:i/>
+        </w:rPr>
+        <w:t>temperature_tolerance</w:t>
+      </w:r>
+      <w:proofErr w:type="spellEnd"/>
+      <w:r>
+        <w:rPr>
+          <w:i/>
+        </w:rPr>
+        <w:t xml:space="preserve">, </w:t>
       </w:r>
       <w:r>
         <w:t xml:space="preserve">and </w:t>
       </w:r>
-      <w:r>
-        <w:rPr>
-          <w:i/>
-        </w:rPr>
-        <w:t xml:space="preserve">species_genetic_diversity </w:t>
+      <w:proofErr w:type="spellStart"/>
+      <w:r>
+        <w:rPr>
+          <w:i/>
+        </w:rPr>
+        <w:t>species_genetic_diversity</w:t>
+      </w:r>
+      <w:proofErr w:type="spellEnd"/>
+      <w:r>
+        <w:rPr>
+          <w:i/>
+        </w:rPr>
+        <w:t xml:space="preserve"> </w:t>
       </w:r>
       <w:r>
         <w:t>should be set to zero</w:t>
@@ -1063,14 +1214,27 @@
       <w:r>
         <w:t xml:space="preserve"> and </w:t>
       </w:r>
-      <w:r>
-        <w:rPr>
-          <w:i/>
-        </w:rPr>
-        <w:t xml:space="preserve">Random_Insertions? </w:t>
-      </w:r>
-      <w:r>
-        <w:t xml:space="preserve">should be set to </w:t>
+      <w:proofErr w:type="spellStart"/>
+      <w:r>
+        <w:rPr>
+          <w:i/>
+        </w:rPr>
+        <w:t>Random_Insertions</w:t>
+      </w:r>
+      <w:proofErr w:type="spellEnd"/>
+      <w:r>
+        <w:rPr>
+          <w:i/>
+        </w:rPr>
+        <w:t xml:space="preserve">? </w:t>
+      </w:r>
+      <w:proofErr w:type="gramStart"/>
+      <w:r>
+        <w:t>should</w:t>
+      </w:r>
+      <w:proofErr w:type="gramEnd"/>
+      <w:r>
+        <w:t xml:space="preserve"> be set to </w:t>
       </w:r>
       <w:r>
         <w:t>Off</w:t>
@@ -1186,11 +1350,19 @@
       <w:r>
         <w:t xml:space="preserve">Enter 10 into </w:t>
       </w:r>
-      <w:r>
-        <w:rPr>
-          <w:i/>
-        </w:rPr>
-        <w:t>number_of years</w:t>
+      <w:proofErr w:type="spellStart"/>
+      <w:r>
+        <w:rPr>
+          <w:i/>
+        </w:rPr>
+        <w:t>number_of</w:t>
+      </w:r>
+      <w:proofErr w:type="spellEnd"/>
+      <w:r>
+        <w:rPr>
+          <w:i/>
+        </w:rPr>
+        <w:t xml:space="preserve"> years</w:t>
       </w:r>
       <w:r>
         <w:t xml:space="preserve"> text box</w:t>
@@ -1276,11 +1448,19 @@
       <w:r>
         <w:t xml:space="preserve">We will now look into a tool called </w:t>
       </w:r>
-      <w:r>
-        <w:rPr>
-          <w:i/>
-        </w:rPr>
-        <w:t xml:space="preserve">BehaviorSpace </w:t>
+      <w:proofErr w:type="spellStart"/>
+      <w:r>
+        <w:rPr>
+          <w:i/>
+        </w:rPr>
+        <w:t>BehaviorSpace</w:t>
+      </w:r>
+      <w:proofErr w:type="spellEnd"/>
+      <w:r>
+        <w:rPr>
+          <w:i/>
+        </w:rPr>
+        <w:t xml:space="preserve"> </w:t>
       </w:r>
       <w:r>
         <w:t>for running multiple automatic simulations.</w:t>
@@ -1327,8 +1507,13 @@
         <w:spacing w:line="360" w:lineRule="auto"/>
       </w:pPr>
       <w:r>
-        <w:t>Select BehaviorSpace</w:t>
-      </w:r>
+        <w:t xml:space="preserve">Select </w:t>
+      </w:r>
+      <w:proofErr w:type="spellStart"/>
+      <w:r>
+        <w:t>BehaviorSpace</w:t>
+      </w:r>
+      <w:proofErr w:type="spellEnd"/>
     </w:p>
     <w:p>
       <w:pPr>
@@ -1379,7 +1564,15 @@
         <w:spacing w:line="360" w:lineRule="auto"/>
       </w:pPr>
       <w:r>
-        <w:t>Type in the following text instead (do not copy/paste): [“ph_tolerance” 0 0.1]</w:t>
+        <w:t>Type in the following text instead (do not copy/paste): [“</w:t>
+      </w:r>
+      <w:proofErr w:type="spellStart"/>
+      <w:r>
+        <w:t>ph_tolerance</w:t>
+      </w:r>
+      <w:proofErr w:type="spellEnd"/>
+      <w:r>
+        <w:t>” 0 0.1]</w:t>
       </w:r>
     </w:p>
     <w:p>
@@ -1391,11 +1584,19 @@
       <w:r>
         <w:t xml:space="preserve">Note: This will run two simulations, one with </w:t>
       </w:r>
-      <w:r>
-        <w:rPr>
-          <w:i/>
-        </w:rPr>
-        <w:t xml:space="preserve">ph_tolerance </w:t>
+      <w:proofErr w:type="spellStart"/>
+      <w:r>
+        <w:rPr>
+          <w:i/>
+        </w:rPr>
+        <w:t>ph_tolerance</w:t>
+      </w:r>
+      <w:proofErr w:type="spellEnd"/>
+      <w:r>
+        <w:rPr>
+          <w:i/>
+        </w:rPr>
+        <w:t xml:space="preserve"> </w:t>
       </w:r>
       <w:r>
         <w:t xml:space="preserve">as 0 and the </w:t>
@@ -1453,14 +1654,21 @@
         </w:rPr>
         <w:t xml:space="preserve">: </w:t>
       </w:r>
+      <w:proofErr w:type="spellStart"/>
       <w:r>
         <w:t>setup_</w:t>
       </w:r>
       <w:r>
         <w:t>bs</w:t>
       </w:r>
-      <w:r>
-        <w:t xml:space="preserve"> (delete anything that is akeady there)</w:t>
+      <w:proofErr w:type="spellEnd"/>
+      <w:r>
+        <w:t xml:space="preserve"> (delete anything that is alr</w:t>
+      </w:r>
+      <w:bookmarkStart w:id="0" w:name="_GoBack"/>
+      <w:bookmarkEnd w:id="0"/>
+      <w:r>
+        <w:t>eady there)</w:t>
       </w:r>
     </w:p>
     <w:p>
@@ -1495,7 +1703,15 @@
         <w:t xml:space="preserve">test </w:t>
       </w:r>
       <w:r>
-        <w:t>from the BehaviorSpace menu and click Run</w:t>
+        <w:t xml:space="preserve">from the </w:t>
+      </w:r>
+      <w:proofErr w:type="spellStart"/>
+      <w:r>
+        <w:t>BehaviorSpace</w:t>
+      </w:r>
+      <w:proofErr w:type="spellEnd"/>
+      <w:r>
+        <w:t xml:space="preserve"> menu and click Run</w:t>
       </w:r>
     </w:p>
     <w:p>
@@ -1592,7 +1808,15 @@
         <w:t xml:space="preserve">the program resides. </w:t>
       </w:r>
       <w:r>
-        <w:t>(go to directory?)</w:t>
+        <w:t>(</w:t>
+      </w:r>
+      <w:proofErr w:type="gramStart"/>
+      <w:r>
+        <w:t>go</w:t>
+      </w:r>
+      <w:proofErr w:type="gramEnd"/>
+      <w:r>
+        <w:t xml:space="preserve"> to directory?)</w:t>
       </w:r>
     </w:p>
     <w:p>
@@ -1650,7 +1874,57 @@
         <w:rPr>
           <w:i/>
         </w:rPr>
-        <w:t>&lt;save_name&gt;  &lt;repetitons&gt;  &lt;BehaviorSpace argument&gt;</w:t>
+        <w:t>&lt;</w:t>
+      </w:r>
+      <w:proofErr w:type="spellStart"/>
+      <w:proofErr w:type="gramStart"/>
+      <w:r>
+        <w:rPr>
+          <w:i/>
+        </w:rPr>
+        <w:t>save</w:t>
+      </w:r>
+      <w:proofErr w:type="gramEnd"/>
+      <w:r>
+        <w:rPr>
+          <w:i/>
+        </w:rPr>
+        <w:t>_name</w:t>
+      </w:r>
+      <w:proofErr w:type="spellEnd"/>
+      <w:r>
+        <w:rPr>
+          <w:i/>
+        </w:rPr>
+        <w:t>&gt;  &lt;</w:t>
+      </w:r>
+      <w:proofErr w:type="spellStart"/>
+      <w:r>
+        <w:rPr>
+          <w:i/>
+        </w:rPr>
+        <w:t>repetitons</w:t>
+      </w:r>
+      <w:proofErr w:type="spellEnd"/>
+      <w:r>
+        <w:rPr>
+          <w:i/>
+        </w:rPr>
+        <w:t>&gt;  &lt;</w:t>
+      </w:r>
+      <w:proofErr w:type="spellStart"/>
+      <w:r>
+        <w:rPr>
+          <w:i/>
+        </w:rPr>
+        <w:t>BehaviorSpace</w:t>
+      </w:r>
+      <w:proofErr w:type="spellEnd"/>
+      <w:r>
+        <w:rPr>
+          <w:i/>
+        </w:rPr>
+        <w:t xml:space="preserve"> argument&gt;</w:t>
       </w:r>
     </w:p>
     <w:p>
@@ -1660,13 +1934,44 @@
         <w:ind w:left="1440"/>
       </w:pPr>
       <w:r>
+        <w:t>Ex: template 3 [“</w:t>
+      </w:r>
+      <w:proofErr w:type="spellStart"/>
+      <w:r>
+        <w:t>ph_tolerance</w:t>
+      </w:r>
+      <w:proofErr w:type="spellEnd"/>
+      <w:r>
+        <w:t>” 0 0.1]</w:t>
+      </w:r>
+    </w:p>
+    <w:p>
+      <w:pPr>
+        <w:pStyle w:val="ListParagraph"/>
+        <w:spacing w:line="360" w:lineRule="auto"/>
+        <w:ind w:left="1440"/>
+      </w:pPr>
+      <w:proofErr w:type="gramStart"/>
+      <w:r>
         <w:rPr>
           <w:b/>
         </w:rPr>
         <w:t>Copy/Paste</w:t>
       </w:r>
       <w:r>
-        <w:t xml:space="preserve"> the last argument from BehaviorSpace. Typing it may produce errors</w:t>
+        <w:t xml:space="preserve"> the last argument from </w:t>
+      </w:r>
+      <w:proofErr w:type="spellStart"/>
+      <w:r>
+        <w:t>BehaviorSpace</w:t>
+      </w:r>
+      <w:proofErr w:type="spellEnd"/>
+      <w:r>
+        <w:t>.</w:t>
+      </w:r>
+      <w:proofErr w:type="gramEnd"/>
+      <w:r>
+        <w:t xml:space="preserve"> Typing it may produce errors</w:t>
       </w:r>
     </w:p>
     <w:p>
@@ -1678,8 +1983,6 @@
       <w:r>
         <w:t>Note: The</w:t>
       </w:r>
-      <w:bookmarkStart w:id="0" w:name="_GoBack"/>
-      <w:bookmarkEnd w:id="0"/>
       <w:r>
         <w:t xml:space="preserve"> format for plotting parameters will always be the same.</w:t>
       </w:r>
@@ -1709,12 +2012,14 @@
       <w:r>
         <w:t xml:space="preserve">Double click </w:t>
       </w:r>
+      <w:proofErr w:type="spellStart"/>
       <w:r>
         <w:rPr>
           <w:i/>
         </w:rPr>
         <w:t>plot.command</w:t>
       </w:r>
+      <w:proofErr w:type="spellEnd"/>
       <w:r>
         <w:t xml:space="preserve"> in the main folder</w:t>
       </w:r>
@@ -2979,7 +3284,7 @@
 </file>
 
 <file path=customXml/itemProps1.xml><?xml version="1.0" encoding="utf-8"?>
-<ds:datastoreItem xmlns:ds="http://schemas.openxmlformats.org/officeDocument/2006/customXml" ds:itemID="{774CCFF9-4CE2-1248-9F59-3DED55AA14A2}">
+<ds:datastoreItem xmlns:ds="http://schemas.openxmlformats.org/officeDocument/2006/customXml" ds:itemID="{01FB87BF-47A2-D549-9985-ACCE0B540A9A}">
   <ds:schemaRefs>
     <ds:schemaRef ds:uri="http://schemas.openxmlformats.org/officeDocument/2006/bibliography"/>
   </ds:schemaRefs>

</xml_diff>

<commit_message>
work on user manual
</commit_message>
<xml_diff>
--- a/WormSpread User Manual.docx
+++ b/WormSpread User Manual.docx
@@ -4,10 +4,8 @@
   <w:body>
     <w:p>
       <w:pPr>
-        <w:jc w:val="center"/>
-      </w:pPr>
-      <w:bookmarkStart w:id="0" w:name="_GoBack"/>
-      <w:bookmarkEnd w:id="0"/>
+        <w:jc w:val="both"/>
+      </w:pPr>
       <w:r>
         <w:t>[Name Pending]</w:t>
       </w:r>
@@ -17,21 +15,26 @@
     </w:p>
     <w:p>
       <w:pPr>
-        <w:jc w:val="center"/>
-      </w:pPr>
-    </w:p>
-    <w:p>
-      <w:pPr>
-        <w:jc w:val="center"/>
+        <w:jc w:val="both"/>
+      </w:pPr>
+    </w:p>
+    <w:p>
+      <w:pPr>
+        <w:jc w:val="both"/>
       </w:pPr>
       <w:r>
         <w:t>MOWS</w:t>
       </w:r>
     </w:p>
-    <w:p/>
+    <w:p>
+      <w:pPr>
+        <w:jc w:val="both"/>
+      </w:pPr>
+    </w:p>
     <w:p>
       <w:pPr>
         <w:spacing w:line="276" w:lineRule="auto"/>
+        <w:jc w:val="both"/>
         <w:rPr>
           <w:b/>
         </w:rPr>
@@ -46,6 +49,7 @@
     <w:p>
       <w:pPr>
         <w:spacing w:line="276" w:lineRule="auto"/>
+        <w:jc w:val="both"/>
         <w:rPr>
           <w:b/>
         </w:rPr>
@@ -54,6 +58,7 @@
     <w:p>
       <w:pPr>
         <w:spacing w:line="276" w:lineRule="auto"/>
+        <w:jc w:val="both"/>
       </w:pPr>
       <w:r>
         <w:t>This software is meant to simulate the spread of invasive worms over a specified region</w:t>
@@ -62,16 +67,19 @@
     <w:p>
       <w:pPr>
         <w:spacing w:line="276" w:lineRule="auto"/>
+        <w:jc w:val="both"/>
       </w:pPr>
     </w:p>
     <w:p>
       <w:pPr>
         <w:spacing w:line="276" w:lineRule="auto"/>
+        <w:jc w:val="both"/>
       </w:pPr>
     </w:p>
     <w:p>
       <w:pPr>
         <w:spacing w:line="276" w:lineRule="auto"/>
+        <w:jc w:val="both"/>
         <w:rPr>
           <w:b/>
         </w:rPr>
@@ -86,30 +94,16 @@
     <w:p>
       <w:pPr>
         <w:spacing w:line="276" w:lineRule="auto"/>
+        <w:jc w:val="both"/>
       </w:pPr>
     </w:p>
     <w:p>
       <w:pPr>
         <w:spacing w:line="276" w:lineRule="auto"/>
-      </w:pPr>
-      <w:r>
-        <w:t xml:space="preserve">To run this software, you need </w:t>
-      </w:r>
-      <w:proofErr w:type="spellStart"/>
-      <w:r>
-        <w:t>NetLogo</w:t>
-      </w:r>
-      <w:proofErr w:type="spellEnd"/>
-      <w:r>
-        <w:t xml:space="preserve"> (version 5.3.1 or later). You can get the latest version of </w:t>
-      </w:r>
-      <w:proofErr w:type="spellStart"/>
-      <w:r>
-        <w:t>NetLogo</w:t>
-      </w:r>
-      <w:proofErr w:type="spellEnd"/>
-      <w:r>
-        <w:t xml:space="preserve"> from </w:t>
+        <w:jc w:val="both"/>
+      </w:pPr>
+      <w:r>
+        <w:t xml:space="preserve">To run this software, you need NetLogo (version 5.3.1 or later). You can get the latest version of NetLogo from </w:t>
       </w:r>
       <w:hyperlink r:id="rId7" w:history="1">
         <w:r>
@@ -123,25 +117,19 @@
         <w:t xml:space="preserve">. </w:t>
       </w:r>
       <w:r>
-        <w:t xml:space="preserve">Once </w:t>
-      </w:r>
-      <w:proofErr w:type="spellStart"/>
-      <w:r>
-        <w:t>NetLogo</w:t>
-      </w:r>
-      <w:proofErr w:type="spellEnd"/>
-      <w:r>
-        <w:t xml:space="preserve"> is installed, you can move onto starting the simulation program.</w:t>
+        <w:t>Once NetLogo is installed, you can move onto starting the simulation program.</w:t>
       </w:r>
     </w:p>
     <w:p>
       <w:pPr>
         <w:spacing w:line="276" w:lineRule="auto"/>
+        <w:jc w:val="both"/>
       </w:pPr>
     </w:p>
     <w:p>
       <w:pPr>
         <w:spacing w:line="276" w:lineRule="auto"/>
+        <w:jc w:val="both"/>
       </w:pPr>
       <w:r>
         <w:t xml:space="preserve">Tip: We recommend you look at </w:t>
@@ -178,11 +166,13 @@
     <w:p>
       <w:pPr>
         <w:spacing w:line="276" w:lineRule="auto"/>
+        <w:jc w:val="both"/>
       </w:pPr>
     </w:p>
     <w:p>
       <w:pPr>
         <w:spacing w:line="276" w:lineRule="auto"/>
+        <w:jc w:val="both"/>
         <w:rPr>
           <w:b/>
         </w:rPr>
@@ -197,6 +187,7 @@
     <w:p>
       <w:pPr>
         <w:spacing w:line="276" w:lineRule="auto"/>
+        <w:jc w:val="both"/>
         <w:rPr>
           <w:b/>
         </w:rPr>
@@ -205,6 +196,7 @@
     <w:p>
       <w:pPr>
         <w:spacing w:line="276" w:lineRule="auto"/>
+        <w:jc w:val="both"/>
       </w:pPr>
       <w:r>
         <w:t>D</w:t>
@@ -244,100 +236,100 @@
         <w:t>folder to start the program.</w:t>
       </w:r>
       <w:r>
-        <w:t xml:space="preserve"> This should fire up </w:t>
+        <w:t xml:space="preserve"> This should fire up NetLogo and you will be greeted to the interface tab.</w:t>
+      </w:r>
+    </w:p>
+    <w:p>
+      <w:pPr>
+        <w:spacing w:line="276" w:lineRule="auto"/>
+        <w:jc w:val="both"/>
+      </w:pPr>
+    </w:p>
+    <w:p>
+      <w:pPr>
+        <w:spacing w:line="276" w:lineRule="auto"/>
+        <w:jc w:val="both"/>
+      </w:pPr>
+      <w:r>
+        <w:t>Alternative</w:t>
+      </w:r>
+      <w:r>
+        <w:t>ly</w:t>
+      </w:r>
+      <w:r>
+        <w:t>, you can start NetLogo and then go to File&gt;Open in the menu bar and open the “</w:t>
       </w:r>
       <w:proofErr w:type="spellStart"/>
       <w:r>
-        <w:t>NetLogo</w:t>
+        <w:t>worm_sim_main.nlogo</w:t>
       </w:r>
       <w:proofErr w:type="spellEnd"/>
       <w:r>
-        <w:t xml:space="preserve"> and you will be greeted to the interface tab.</w:t>
-      </w:r>
+        <w:t>” file from there.</w:t>
+      </w:r>
+    </w:p>
+    <w:p>
+      <w:pPr>
+        <w:jc w:val="both"/>
+      </w:pPr>
+    </w:p>
+    <w:p>
+      <w:pPr>
+        <w:jc w:val="both"/>
+      </w:pPr>
+      <w:r>
+        <w:br w:type="page"/>
+      </w:r>
+    </w:p>
+    <w:p>
+      <w:pPr>
+        <w:jc w:val="both"/>
+      </w:pPr>
+    </w:p>
+    <w:p>
+      <w:pPr>
+        <w:jc w:val="both"/>
+        <w:rPr>
+          <w:b/>
+        </w:rPr>
+      </w:pPr>
+      <w:r>
+        <w:rPr>
+          <w:b/>
+        </w:rPr>
+        <w:t>Setting</w:t>
+      </w:r>
+      <w:r>
+        <w:rPr>
+          <w:b/>
+        </w:rPr>
+        <w:t xml:space="preserve"> up</w:t>
+      </w:r>
+      <w:r>
+        <w:rPr>
+          <w:b/>
+        </w:rPr>
+        <w:t xml:space="preserve"> </w:t>
+      </w:r>
+      <w:r>
+        <w:rPr>
+          <w:b/>
+        </w:rPr>
+        <w:t>Folders</w:t>
+      </w:r>
+    </w:p>
+    <w:p>
+      <w:pPr>
+        <w:jc w:val="both"/>
+        <w:rPr>
+          <w:b/>
+        </w:rPr>
+      </w:pPr>
     </w:p>
     <w:p>
       <w:pPr>
         <w:spacing w:line="276" w:lineRule="auto"/>
-      </w:pPr>
-    </w:p>
-    <w:p>
-      <w:pPr>
-        <w:spacing w:line="276" w:lineRule="auto"/>
-      </w:pPr>
-      <w:r>
-        <w:t>Alternative</w:t>
-      </w:r>
-      <w:r>
-        <w:t>ly</w:t>
-      </w:r>
-      <w:r>
-        <w:t xml:space="preserve">, you can start </w:t>
-      </w:r>
-      <w:proofErr w:type="spellStart"/>
-      <w:r>
-        <w:t>NetLogo</w:t>
-      </w:r>
-      <w:proofErr w:type="spellEnd"/>
-      <w:r>
-        <w:t xml:space="preserve"> and then go to File&gt;Open in the menu bar and open the “</w:t>
-      </w:r>
-      <w:proofErr w:type="spellStart"/>
-      <w:r>
-        <w:t>worm_sim_main.nlogo</w:t>
-      </w:r>
-      <w:proofErr w:type="spellEnd"/>
-      <w:r>
-        <w:t>” file from there.</w:t>
-      </w:r>
-    </w:p>
-    <w:p/>
-    <w:p>
-      <w:r>
-        <w:br w:type="page"/>
-      </w:r>
-    </w:p>
-    <w:p/>
-    <w:p>
-      <w:pPr>
-        <w:rPr>
-          <w:b/>
-        </w:rPr>
-      </w:pPr>
-      <w:r>
-        <w:rPr>
-          <w:b/>
-        </w:rPr>
-        <w:t>Setting</w:t>
-      </w:r>
-      <w:r>
-        <w:rPr>
-          <w:b/>
-        </w:rPr>
-        <w:t xml:space="preserve"> up</w:t>
-      </w:r>
-      <w:r>
-        <w:rPr>
-          <w:b/>
-        </w:rPr>
-        <w:t xml:space="preserve"> </w:t>
-      </w:r>
-      <w:r>
-        <w:rPr>
-          <w:b/>
-        </w:rPr>
-        <w:t>Folders</w:t>
-      </w:r>
-    </w:p>
-    <w:p>
-      <w:pPr>
-        <w:rPr>
-          <w:b/>
-        </w:rPr>
-      </w:pPr>
-    </w:p>
-    <w:p>
-      <w:pPr>
-        <w:spacing w:line="276" w:lineRule="auto"/>
+        <w:jc w:val="both"/>
       </w:pPr>
       <w:r>
         <w:rPr>
@@ -420,13 +412,8 @@
                             </w:r>
                             <w:proofErr w:type="spellEnd"/>
                             <w:r>
-                              <w:t xml:space="preserve">” box in </w:t>
+                              <w:t>” box in NetLogo</w:t>
                             </w:r>
-                            <w:proofErr w:type="spellStart"/>
-                            <w:r>
-                              <w:t>NetLogo</w:t>
-                            </w:r>
-                            <w:proofErr w:type="spellEnd"/>
                           </w:p>
                         </w:txbxContent>
                       </wps:txbx>
@@ -495,7 +482,7 @@
                   <v:h position="#0,#1"/>
                 </v:handles>
               </v:shapetype>
-              <v:shape id="Rounded Rectangular Callout 9" o:spid="_x0000_s1026" type="#_x0000_t62" style="position:absolute;margin-left:279pt;margin-top:74.8pt;width:198pt;height:45pt;z-index:251669504;visibility:visible;mso-wrap-style:square;mso-width-percent:0;mso-height-percent:0;mso-wrap-distance-left:9pt;mso-wrap-distance-top:0;mso-wrap-distance-right:9pt;mso-wrap-distance-bottom:0;mso-position-horizontal:absolute;mso-position-horizontal-relative:text;mso-position-vertical:absolute;mso-position-vertical-relative:text;mso-width-percent:0;mso-height-percent:0;mso-width-relative:margin;mso-height-relative:margin;v-text-anchor:middle" o:gfxdata="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" adj="-14625,19424" fillcolor="#4f81bd [3204]" strokecolor="#4579b8 [3044]">
+              <v:shape id="Rounded Rectangular Callout 9" o:spid="_x0000_s1026" type="#_x0000_t62" style="position:absolute;left:0;text-align:left;margin-left:279pt;margin-top:74.8pt;width:198pt;height:45pt;z-index:251669504;visibility:visible;mso-wrap-style:square;mso-width-percent:0;mso-height-percent:0;mso-wrap-distance-left:9pt;mso-wrap-distance-top:0;mso-wrap-distance-right:9pt;mso-wrap-distance-bottom:0;mso-position-horizontal:absolute;mso-position-horizontal-relative:text;mso-position-vertical:absolute;mso-position-vertical-relative:text;mso-width-percent:0;mso-height-percent:0;mso-width-relative:margin;mso-height-relative:margin;v-text-anchor:middle" o:gfxdata="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" adj="-14625,19424" fillcolor="#4f81bd [3204]" strokecolor="#4579b8 [3044]">
                 <v:fill color2="#a7bfde [1620]" rotate="t" type="gradient">
                   <o:fill v:ext="view" type="gradientUnscaled"/>
                 </v:fill>
@@ -507,7 +494,15 @@
                         <w:jc w:val="center"/>
                       </w:pPr>
                       <w:r>
-                        <w:t>This will be the name you put in the “save_name” box in NetLogo</w:t>
+                        <w:t>This will be the name you put in the “</w:t>
+                      </w:r>
+                      <w:proofErr w:type="spellStart"/>
+                      <w:r>
+                        <w:t>save_name</w:t>
+                      </w:r>
+                      <w:proofErr w:type="spellEnd"/>
+                      <w:r>
+                        <w:t>” box in NetLogo</w:t>
                       </w:r>
                     </w:p>
                   </w:txbxContent>
@@ -604,6 +599,7 @@
     <w:p>
       <w:pPr>
         <w:spacing w:line="276" w:lineRule="auto"/>
+        <w:jc w:val="both"/>
       </w:pPr>
       <w:r>
         <w:rPr>
@@ -702,7 +698,7 @@
           </mc:Choice>
           <mc:Fallback>
             <w:pict>
-              <v:roundrect id="Rounded Rectangle 10" o:spid="_x0000_s1027" style="position:absolute;margin-left:279pt;margin-top:67.45pt;width:198pt;height:54pt;z-index:251666432;visibility:visible;mso-wrap-style:square;mso-width-percent:0;mso-height-percent:0;mso-wrap-distance-left:9pt;mso-wrap-distance-top:0;mso-wrap-distance-right:9pt;mso-wrap-distance-bottom:0;mso-position-horizontal:absolute;mso-position-horizontal-relative:text;mso-position-vertical:absolute;mso-position-vertical-relative:text;mso-width-percent:0;mso-height-percent:0;mso-width-relative:margin;mso-height-relative:margin;v-text-anchor:middle" arcsize="10923f" o:gfxdata="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" fillcolor="#4f81bd [3204]" strokecolor="#4579b8 [3044]">
+              <v:roundrect id="Rounded Rectangle 10" o:spid="_x0000_s1027" style="position:absolute;left:0;text-align:left;margin-left:279pt;margin-top:67.45pt;width:198pt;height:54pt;z-index:251666432;visibility:visible;mso-wrap-style:square;mso-width-percent:0;mso-height-percent:0;mso-wrap-distance-left:9pt;mso-wrap-distance-top:0;mso-wrap-distance-right:9pt;mso-wrap-distance-bottom:0;mso-position-horizontal:absolute;mso-position-horizontal-relative:text;mso-position-vertical:absolute;mso-position-vertical-relative:text;mso-width-percent:0;mso-height-percent:0;mso-width-relative:margin;mso-height-relative:margin;v-text-anchor:middle" arcsize="10923f" o:gfxdata="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" fillcolor="#4f81bd [3204]" strokecolor="#4579b8 [3044]">
                 <v:fill color2="#a7bfde [1620]" rotate="t" type="gradient">
                   <o:fill v:ext="view" type="gradientUnscaled"/>
                 </v:fill>
@@ -844,11 +840,13 @@
     <w:p>
       <w:pPr>
         <w:spacing w:line="276" w:lineRule="auto"/>
+        <w:jc w:val="both"/>
       </w:pPr>
     </w:p>
     <w:p>
       <w:pPr>
         <w:spacing w:line="276" w:lineRule="auto"/>
+        <w:jc w:val="both"/>
       </w:pPr>
       <w:r>
         <w:t>You can use the sample simulation folders for testing purposes and as templates for future simulation</w:t>
@@ -899,10 +897,19 @@
         <w:t>described further down.</w:t>
       </w:r>
     </w:p>
-    <w:p/>
-    <w:p/>
-    <w:p>
-      <w:pPr>
+    <w:p>
+      <w:pPr>
+        <w:jc w:val="both"/>
+      </w:pPr>
+    </w:p>
+    <w:p>
+      <w:pPr>
+        <w:jc w:val="both"/>
+      </w:pPr>
+    </w:p>
+    <w:p>
+      <w:pPr>
+        <w:jc w:val="both"/>
         <w:rPr>
           <w:b/>
         </w:rPr>
@@ -914,9 +921,14 @@
         <w:t>Placing Input Data</w:t>
       </w:r>
     </w:p>
-    <w:p/>
-    <w:p>
-      <w:pPr>
+    <w:p>
+      <w:pPr>
+        <w:jc w:val="both"/>
+      </w:pPr>
+    </w:p>
+    <w:p>
+      <w:pPr>
+        <w:jc w:val="both"/>
         <w:rPr>
           <w:b/>
         </w:rPr>
@@ -928,32 +940,33 @@
         <w:t>Setting up a Simulation</w:t>
       </w:r>
     </w:p>
-    <w:p/>
+    <w:p>
+      <w:pPr>
+        <w:jc w:val="both"/>
+      </w:pPr>
+    </w:p>
     <w:p>
       <w:pPr>
         <w:spacing w:line="276" w:lineRule="auto"/>
-      </w:pPr>
-      <w:r>
-        <w:t xml:space="preserve">Once all the files are in the correct folders, we can start a simulation from </w:t>
+        <w:jc w:val="both"/>
+      </w:pPr>
+      <w:r>
+        <w:t>Once all the files are in the correct folders, we can start a simulation from NetLogo. The following steps will guide you through running a simulation. We will use “</w:t>
       </w:r>
       <w:proofErr w:type="spellStart"/>
       <w:r>
-        <w:t>NetLogo</w:t>
+        <w:t>testSim</w:t>
       </w:r>
       <w:proofErr w:type="spellEnd"/>
       <w:r>
-        <w:t>. The following steps will guide you through running a simulation. We will use “</w:t>
-      </w:r>
-      <w:proofErr w:type="spellStart"/>
-      <w:r>
-        <w:t>testSim</w:t>
-      </w:r>
-      <w:proofErr w:type="spellEnd"/>
-      <w:r>
         <w:t>” as a name for our simulation but you may use the name you chose.</w:t>
       </w:r>
     </w:p>
-    <w:p/>
+    <w:p>
+      <w:pPr>
+        <w:jc w:val="both"/>
+      </w:pPr>
+    </w:p>
     <w:p>
       <w:pPr>
         <w:pStyle w:val="ListParagraph"/>
@@ -962,6 +975,7 @@
           <w:numId w:val="1"/>
         </w:numPr>
         <w:spacing w:line="360" w:lineRule="auto"/>
+        <w:jc w:val="both"/>
       </w:pPr>
       <w:r>
         <w:t>Click Initialize</w:t>
@@ -975,6 +989,7 @@
           <w:numId w:val="1"/>
         </w:numPr>
         <w:spacing w:line="360" w:lineRule="auto"/>
+        <w:jc w:val="both"/>
       </w:pPr>
       <w:r>
         <w:t xml:space="preserve">Click Load GIS </w:t>
@@ -984,6 +999,7 @@
       <w:pPr>
         <w:spacing w:line="360" w:lineRule="auto"/>
         <w:ind w:left="1440"/>
+        <w:jc w:val="both"/>
       </w:pPr>
       <w:r>
         <w:t>Note: This may take some</w:t>
@@ -1000,18 +1016,17 @@
           <w:numId w:val="1"/>
         </w:numPr>
         <w:spacing w:line="360" w:lineRule="auto"/>
+        <w:jc w:val="both"/>
       </w:pPr>
       <w:r>
         <w:t xml:space="preserve">Enter the command </w:t>
       </w:r>
-      <w:proofErr w:type="spellStart"/>
       <w:r>
         <w:rPr>
           <w:i/>
         </w:rPr>
         <w:t>initialize_monitors</w:t>
       </w:r>
-      <w:proofErr w:type="spellEnd"/>
       <w:r>
         <w:rPr>
           <w:i/>
@@ -1039,8 +1054,10 @@
         <w:pStyle w:val="ListParagraph"/>
         <w:spacing w:line="360" w:lineRule="auto"/>
         <w:ind w:left="1440"/>
-      </w:pPr>
-      <w:r>
+        <w:jc w:val="both"/>
+      </w:pPr>
+      <w:r>
+        <w:lastRenderedPageBreak/>
         <w:t xml:space="preserve">Note: </w:t>
       </w:r>
       <w:r>
@@ -1055,6 +1072,7 @@
           <w:numId w:val="1"/>
         </w:numPr>
         <w:spacing w:line="360" w:lineRule="auto"/>
+        <w:jc w:val="both"/>
       </w:pPr>
       <w:r>
         <w:t>Click Save Environment</w:t>
@@ -1065,6 +1083,7 @@
         <w:pStyle w:val="ListParagraph"/>
         <w:spacing w:line="360" w:lineRule="auto"/>
         <w:ind w:left="1440"/>
+        <w:jc w:val="both"/>
       </w:pPr>
       <w:r>
         <w:t xml:space="preserve">Note: </w:t>
@@ -1087,6 +1106,7 @@
           <w:numId w:val="1"/>
         </w:numPr>
         <w:spacing w:line="360" w:lineRule="auto"/>
+        <w:jc w:val="both"/>
       </w:pPr>
       <w:r>
         <w:t xml:space="preserve">Under </w:t>
@@ -1106,14 +1126,12 @@
       <w:r>
         <w:t xml:space="preserve">, click on the </w:t>
       </w:r>
-      <w:proofErr w:type="spellStart"/>
       <w:r>
         <w:rPr>
           <w:i/>
         </w:rPr>
         <w:t>species_number</w:t>
       </w:r>
-      <w:proofErr w:type="spellEnd"/>
       <w:r>
         <w:t xml:space="preserve"> drop down menu and select “1”</w:t>
       </w:r>
@@ -1126,6 +1144,7 @@
           <w:numId w:val="1"/>
         </w:numPr>
         <w:spacing w:line="360" w:lineRule="auto"/>
+        <w:jc w:val="both"/>
       </w:pPr>
       <w:r>
         <w:t xml:space="preserve">Slide the </w:t>
@@ -1156,6 +1175,7 @@
           <w:numId w:val="1"/>
         </w:numPr>
         <w:spacing w:line="360" w:lineRule="auto"/>
+        <w:jc w:val="both"/>
       </w:pPr>
       <w:proofErr w:type="spellStart"/>
       <w:proofErr w:type="gramStart"/>
@@ -1250,6 +1270,7 @@
           <w:numId w:val="1"/>
         </w:numPr>
         <w:spacing w:line="360" w:lineRule="auto"/>
+        <w:jc w:val="both"/>
       </w:pPr>
       <w:r>
         <w:t xml:space="preserve">Set the </w:t>
@@ -1268,6 +1289,7 @@
       <w:pPr>
         <w:spacing w:line="360" w:lineRule="auto"/>
         <w:ind w:left="1440"/>
+        <w:jc w:val="both"/>
       </w:pPr>
       <w:r>
         <w:t>Note: This speed should ideally be calculated according to the dimensions of the region you are simulating.</w:t>
@@ -1281,6 +1303,7 @@
           <w:numId w:val="1"/>
         </w:numPr>
         <w:spacing w:line="360" w:lineRule="auto"/>
+        <w:jc w:val="both"/>
       </w:pPr>
       <w:r>
         <w:t>Click Add</w:t>
@@ -1294,6 +1317,7 @@
           <w:numId w:val="1"/>
         </w:numPr>
         <w:spacing w:line="360" w:lineRule="auto"/>
+        <w:jc w:val="both"/>
       </w:pPr>
       <w:r>
         <w:t>Click on any point on the map</w:t>
@@ -1304,6 +1328,7 @@
         <w:pStyle w:val="ListParagraph"/>
         <w:spacing w:line="360" w:lineRule="auto"/>
         <w:ind w:left="1440"/>
+        <w:jc w:val="both"/>
       </w:pPr>
       <w:r>
         <w:t>Note: This will add the worms onto a single point on the map. Alternatively, you could select a region and add them randomly. For more information, look at the Adding Worms section.</w:t>
@@ -1317,6 +1342,7 @@
           <w:numId w:val="1"/>
         </w:numPr>
         <w:spacing w:line="360" w:lineRule="auto"/>
+        <w:jc w:val="both"/>
       </w:pPr>
       <w:r>
         <w:t xml:space="preserve">Click </w:t>
@@ -1348,6 +1374,7 @@
           <w:numId w:val="1"/>
         </w:numPr>
         <w:spacing w:line="360" w:lineRule="auto"/>
+        <w:jc w:val="both"/>
       </w:pPr>
       <w:r>
         <w:t xml:space="preserve">Enter 10 into </w:t>
@@ -1378,6 +1405,7 @@
           <w:numId w:val="1"/>
         </w:numPr>
         <w:spacing w:line="360" w:lineRule="auto"/>
+        <w:jc w:val="both"/>
       </w:pPr>
       <w:r>
         <w:t>Click on Go</w:t>
@@ -1386,11 +1414,13 @@
     <w:p>
       <w:pPr>
         <w:spacing w:line="360" w:lineRule="auto"/>
+        <w:jc w:val="both"/>
       </w:pPr>
     </w:p>
     <w:p>
       <w:pPr>
         <w:spacing w:line="276" w:lineRule="auto"/>
+        <w:jc w:val="both"/>
       </w:pPr>
       <w:r>
         <w:t>You should see the simulation start an</w:t>
@@ -1405,11 +1435,13 @@
     <w:p>
       <w:pPr>
         <w:spacing w:line="276" w:lineRule="auto"/>
+        <w:jc w:val="both"/>
       </w:pPr>
     </w:p>
     <w:p>
       <w:pPr>
         <w:spacing w:line="276" w:lineRule="auto"/>
+        <w:jc w:val="both"/>
         <w:rPr>
           <w:i/>
         </w:rPr>
@@ -1427,11 +1459,13 @@
     <w:p>
       <w:pPr>
         <w:spacing w:line="360" w:lineRule="auto"/>
-      </w:pPr>
-    </w:p>
-    <w:p>
-      <w:pPr>
-        <w:spacing w:line="360" w:lineRule="auto"/>
+        <w:jc w:val="both"/>
+      </w:pPr>
+    </w:p>
+    <w:p>
+      <w:pPr>
+        <w:spacing w:line="360" w:lineRule="auto"/>
+        <w:jc w:val="both"/>
         <w:rPr>
           <w:b/>
         </w:rPr>
@@ -1446,6 +1480,7 @@
     <w:p>
       <w:pPr>
         <w:spacing w:line="276" w:lineRule="auto"/>
+        <w:jc w:val="both"/>
       </w:pPr>
       <w:r>
         <w:t xml:space="preserve">We will now look into a tool called </w:t>
@@ -1471,6 +1506,7 @@
     <w:p>
       <w:pPr>
         <w:spacing w:line="360" w:lineRule="auto"/>
+        <w:jc w:val="both"/>
       </w:pPr>
     </w:p>
     <w:p>
@@ -1481,8 +1517,10 @@
           <w:numId w:val="2"/>
         </w:numPr>
         <w:spacing w:line="360" w:lineRule="auto"/>
-      </w:pPr>
-      <w:r>
+        <w:jc w:val="both"/>
+      </w:pPr>
+      <w:r>
+        <w:lastRenderedPageBreak/>
         <w:t>Delete everything from the output folder in your simulation directory</w:t>
       </w:r>
     </w:p>
@@ -1494,6 +1532,7 @@
           <w:numId w:val="2"/>
         </w:numPr>
         <w:spacing w:line="360" w:lineRule="auto"/>
+        <w:jc w:val="both"/>
       </w:pPr>
       <w:r>
         <w:t>Click on Tools in the Menu Bar</w:t>
@@ -1507,6 +1546,7 @@
           <w:numId w:val="2"/>
         </w:numPr>
         <w:spacing w:line="360" w:lineRule="auto"/>
+        <w:jc w:val="both"/>
       </w:pPr>
       <w:r>
         <w:t xml:space="preserve">Select </w:t>
@@ -1525,6 +1565,7 @@
           <w:numId w:val="2"/>
         </w:numPr>
         <w:spacing w:line="360" w:lineRule="auto"/>
+        <w:jc w:val="both"/>
       </w:pPr>
       <w:r>
         <w:t>Click New</w:t>
@@ -1538,6 +1579,7 @@
           <w:numId w:val="2"/>
         </w:numPr>
         <w:spacing w:line="360" w:lineRule="auto"/>
+        <w:jc w:val="both"/>
       </w:pPr>
       <w:r>
         <w:t>Type in test as the experiment name</w:t>
@@ -1551,6 +1593,7 @@
           <w:numId w:val="2"/>
         </w:numPr>
         <w:spacing w:line="360" w:lineRule="auto"/>
+        <w:jc w:val="both"/>
       </w:pPr>
       <w:r>
         <w:t>Delete everything in the text box holding all the variables</w:t>
@@ -1564,6 +1607,7 @@
           <w:numId w:val="2"/>
         </w:numPr>
         <w:spacing w:line="360" w:lineRule="auto"/>
+        <w:jc w:val="both"/>
       </w:pPr>
       <w:r>
         <w:t>Type in the following text instead (do not copy/paste): [“</w:t>
@@ -1582,6 +1626,7 @@
         <w:pStyle w:val="ListParagraph"/>
         <w:spacing w:line="360" w:lineRule="auto"/>
         <w:ind w:left="1440"/>
+        <w:jc w:val="both"/>
       </w:pPr>
       <w:r>
         <w:t xml:space="preserve">Note: This will run two simulations, one with </w:t>
@@ -1615,6 +1660,7 @@
           <w:numId w:val="2"/>
         </w:numPr>
         <w:spacing w:line="360" w:lineRule="auto"/>
+        <w:jc w:val="both"/>
       </w:pPr>
       <w:r>
         <w:t xml:space="preserve">Set </w:t>
@@ -1637,6 +1683,7 @@
           <w:numId w:val="2"/>
         </w:numPr>
         <w:spacing w:line="360" w:lineRule="auto"/>
+        <w:jc w:val="both"/>
       </w:pPr>
       <w:r>
         <w:t>Add the following command</w:t>
@@ -1679,6 +1726,7 @@
           <w:numId w:val="2"/>
         </w:numPr>
         <w:spacing w:line="360" w:lineRule="auto"/>
+        <w:jc w:val="both"/>
       </w:pPr>
       <w:r>
         <w:t>Click OK</w:t>
@@ -1692,6 +1740,7 @@
           <w:numId w:val="2"/>
         </w:numPr>
         <w:spacing w:line="360" w:lineRule="auto"/>
+        <w:jc w:val="both"/>
       </w:pPr>
       <w:r>
         <w:t xml:space="preserve">Select </w:t>
@@ -1722,6 +1771,7 @@
           <w:numId w:val="2"/>
         </w:numPr>
         <w:spacing w:line="360" w:lineRule="auto"/>
+        <w:jc w:val="both"/>
       </w:pPr>
       <w:r>
         <w:t xml:space="preserve">Make sure </w:t>
@@ -1753,6 +1803,7 @@
           <w:numId w:val="2"/>
         </w:numPr>
         <w:spacing w:line="360" w:lineRule="auto"/>
+        <w:jc w:val="both"/>
       </w:pPr>
       <w:r>
         <w:t>Click OK</w:t>
@@ -1761,6 +1812,7 @@
     <w:p>
       <w:pPr>
         <w:spacing w:line="360" w:lineRule="auto"/>
+        <w:jc w:val="both"/>
       </w:pPr>
       <w:r>
         <w:t xml:space="preserve">The simulations should start running now. You can increase the slider from </w:t>
@@ -1781,11 +1833,13 @@
     <w:p>
       <w:pPr>
         <w:spacing w:line="360" w:lineRule="auto"/>
-      </w:pPr>
-    </w:p>
-    <w:p>
-      <w:pPr>
-        <w:spacing w:line="360" w:lineRule="auto"/>
+        <w:jc w:val="both"/>
+      </w:pPr>
+    </w:p>
+    <w:p>
+      <w:pPr>
+        <w:spacing w:line="360" w:lineRule="auto"/>
+        <w:jc w:val="both"/>
         <w:rPr>
           <w:b/>
         </w:rPr>
@@ -1800,6 +1854,7 @@
     <w:p>
       <w:pPr>
         <w:spacing w:line="360" w:lineRule="auto"/>
+        <w:jc w:val="both"/>
       </w:pPr>
       <w:r>
         <w:t xml:space="preserve">You will first need to open the main folder where </w:t>
@@ -1827,6 +1882,7 @@
           <w:numId w:val="3"/>
         </w:numPr>
         <w:spacing w:line="360" w:lineRule="auto"/>
+        <w:jc w:val="both"/>
       </w:pPr>
       <w:r>
         <w:t>Open simParams.txt</w:t>
@@ -1840,6 +1896,7 @@
           <w:numId w:val="3"/>
         </w:numPr>
         <w:spacing w:line="360" w:lineRule="auto"/>
+        <w:jc w:val="both"/>
       </w:pPr>
       <w:r>
         <w:t>Delete everything if it is not blank</w:t>
@@ -1853,6 +1910,7 @@
           <w:numId w:val="3"/>
         </w:numPr>
         <w:spacing w:line="360" w:lineRule="auto"/>
+        <w:jc w:val="both"/>
       </w:pPr>
       <w:r>
         <w:t>Enter a line with the following format</w:t>
@@ -1866,6 +1924,7 @@
         <w:pStyle w:val="ListParagraph"/>
         <w:spacing w:line="360" w:lineRule="auto"/>
         <w:ind w:left="1440"/>
+        <w:jc w:val="both"/>
         <w:rPr>
           <w:i/>
         </w:rPr>
@@ -1932,12 +1991,24 @@
         <w:pStyle w:val="ListParagraph"/>
         <w:spacing w:line="360" w:lineRule="auto"/>
         <w:ind w:left="1440"/>
-      </w:pPr>
-      <w:r>
-        <w:t>Ex: template 3 [“</w:t>
+        <w:jc w:val="both"/>
+      </w:pPr>
+      <w:r>
+        <w:t xml:space="preserve">Ex: </w:t>
       </w:r>
       <w:proofErr w:type="spellStart"/>
       <w:r>
+        <w:t>te</w:t>
+      </w:r>
+      <w:r>
+        <w:t>stSim</w:t>
+      </w:r>
+      <w:proofErr w:type="spellEnd"/>
+      <w:r>
+        <w:t xml:space="preserve"> 3 [“</w:t>
+      </w:r>
+      <w:proofErr w:type="spellStart"/>
+      <w:r>
         <w:t>ph_tolerance</w:t>
       </w:r>
       <w:proofErr w:type="spellEnd"/>
@@ -1950,6 +2021,7 @@
         <w:pStyle w:val="ListParagraph"/>
         <w:spacing w:line="360" w:lineRule="auto"/>
         <w:ind w:left="1440"/>
+        <w:jc w:val="both"/>
       </w:pPr>
       <w:proofErr w:type="gramStart"/>
       <w:r>
@@ -1959,7 +2031,13 @@
         <w:t>Copy/Paste</w:t>
       </w:r>
       <w:r>
-        <w:t xml:space="preserve"> the last argument from </w:t>
+        <w:t xml:space="preserve"> the </w:t>
+      </w:r>
+      <w:r>
+        <w:t xml:space="preserve">“Vary variables…” </w:t>
+      </w:r>
+      <w:r>
+        <w:t xml:space="preserve">argument from </w:t>
       </w:r>
       <w:proofErr w:type="spellStart"/>
       <w:r>
@@ -1973,12 +2051,79 @@
       <w:r>
         <w:t xml:space="preserve"> Typing it may produce errors</w:t>
       </w:r>
+      <w:r>
+        <w:t xml:space="preserve">.  If you have multiple arguments for variables in </w:t>
+      </w:r>
+      <w:proofErr w:type="spellStart"/>
+      <w:r>
+        <w:t>BehaviorSpace</w:t>
+      </w:r>
+      <w:proofErr w:type="spellEnd"/>
+      <w:r>
+        <w:t xml:space="preserve"> that you want to plot, each argument </w:t>
+      </w:r>
+      <w:r>
+        <w:lastRenderedPageBreak/>
+        <w:t xml:space="preserve">should be on its own line of simParams.txt with the same  </w:t>
+      </w:r>
+      <w:r>
+        <w:rPr>
+          <w:i/>
+        </w:rPr>
+        <w:t>&lt;</w:t>
+      </w:r>
+      <w:proofErr w:type="spellStart"/>
+      <w:r>
+        <w:rPr>
+          <w:i/>
+        </w:rPr>
+        <w:t>save_name</w:t>
+      </w:r>
+      <w:proofErr w:type="spellEnd"/>
+      <w:r>
+        <w:rPr>
+          <w:i/>
+        </w:rPr>
+        <w:t>&gt;  &lt;</w:t>
+      </w:r>
+      <w:proofErr w:type="spellStart"/>
+      <w:r>
+        <w:rPr>
+          <w:i/>
+        </w:rPr>
+        <w:t>repetitons</w:t>
+      </w:r>
+      <w:proofErr w:type="spellEnd"/>
+      <w:r>
+        <w:rPr>
+          <w:i/>
+        </w:rPr>
+        <w:t>&gt;  &lt;</w:t>
+      </w:r>
+      <w:proofErr w:type="spellStart"/>
+      <w:r>
+        <w:rPr>
+          <w:i/>
+        </w:rPr>
+        <w:t>BehaviorSpace</w:t>
+      </w:r>
+      <w:proofErr w:type="spellEnd"/>
+      <w:r>
+        <w:rPr>
+          <w:i/>
+        </w:rPr>
+        <w:t xml:space="preserve"> argument&gt; </w:t>
+      </w:r>
+      <w:r>
+        <w:t>format.</w:t>
+      </w:r>
     </w:p>
     <w:p>
       <w:pPr>
         <w:pStyle w:val="ListParagraph"/>
         <w:spacing w:line="360" w:lineRule="auto"/>
         <w:ind w:left="1440"/>
+        <w:jc w:val="both"/>
       </w:pPr>
       <w:r>
         <w:t>Note: The</w:t>
@@ -1995,6 +2140,7 @@
           <w:numId w:val="3"/>
         </w:numPr>
         <w:spacing w:line="360" w:lineRule="auto"/>
+        <w:jc w:val="both"/>
       </w:pPr>
       <w:r>
         <w:t>Save the file and exit</w:t>
@@ -2008,6 +2154,7 @@
           <w:numId w:val="3"/>
         </w:numPr>
         <w:spacing w:line="360" w:lineRule="auto"/>
+        <w:jc w:val="both"/>
       </w:pPr>
       <w:r>
         <w:t xml:space="preserve">Double click </w:t>
@@ -2027,6 +2174,7 @@
     <w:p>
       <w:pPr>
         <w:spacing w:line="360" w:lineRule="auto"/>
+        <w:jc w:val="both"/>
       </w:pPr>
       <w:r>
         <w:t>You should now see a bar chart showing</w:t>
@@ -2041,6 +2189,7 @@
     <w:p>
       <w:pPr>
         <w:spacing w:line="360" w:lineRule="auto"/>
+        <w:jc w:val="both"/>
         <w:rPr>
           <w:b/>
         </w:rPr>
@@ -2049,10 +2198,12 @@
     <w:p>
       <w:pPr>
         <w:spacing w:line="360" w:lineRule="auto"/>
-      </w:pPr>
-    </w:p>
-    <w:p>
-      <w:pPr>
+        <w:jc w:val="both"/>
+      </w:pPr>
+    </w:p>
+    <w:p>
+      <w:pPr>
+        <w:jc w:val="both"/>
         <w:rPr>
           <w:b/>
         </w:rPr>
@@ -2070,9 +2221,14 @@
         <w:t>Guide</w:t>
       </w:r>
     </w:p>
-    <w:p/>
-    <w:p>
-      <w:pPr>
+    <w:p>
+      <w:pPr>
+        <w:jc w:val="both"/>
+      </w:pPr>
+    </w:p>
+    <w:p>
+      <w:pPr>
+        <w:jc w:val="both"/>
         <w:rPr>
           <w:b/>
         </w:rPr>
@@ -2088,12 +2244,2230 @@
       </w:r>
     </w:p>
     <w:p>
+      <w:pPr>
+        <w:jc w:val="both"/>
+      </w:pPr>
       <w:r>
         <w:t>This section of the guide will look at controls specific to the program</w:t>
       </w:r>
     </w:p>
-    <w:p/>
-    <w:p/>
+    <w:p>
+      <w:pPr>
+        <w:jc w:val="both"/>
+      </w:pPr>
+      <w:r>
+        <w:rPr>
+          <w:noProof/>
+        </w:rPr>
+        <mc:AlternateContent>
+          <mc:Choice Requires="wps">
+            <w:drawing>
+              <wp:anchor distT="0" distB="0" distL="114300" distR="114300" simplePos="0" relativeHeight="251670528" behindDoc="0" locked="0" layoutInCell="1" allowOverlap="1" wp14:anchorId="1F4EF729" wp14:editId="71C27882">
+                <wp:simplePos x="0" y="0"/>
+                <wp:positionH relativeFrom="column">
+                  <wp:posOffset>-228600</wp:posOffset>
+                </wp:positionH>
+                <wp:positionV relativeFrom="paragraph">
+                  <wp:posOffset>73660</wp:posOffset>
+                </wp:positionV>
+                <wp:extent cx="342900" cy="342900"/>
+                <wp:effectExtent l="50800" t="25400" r="38100" b="114300"/>
+                <wp:wrapNone/>
+                <wp:docPr id="2" name="Oval 2"/>
+                <wp:cNvGraphicFramePr/>
+                <a:graphic xmlns:a="http://schemas.openxmlformats.org/drawingml/2006/main">
+                  <a:graphicData uri="http://schemas.microsoft.com/office/word/2010/wordprocessingShape">
+                    <wps:wsp>
+                      <wps:cNvSpPr/>
+                      <wps:spPr>
+                        <a:xfrm>
+                          <a:off x="0" y="0"/>
+                          <a:ext cx="342900" cy="342900"/>
+                        </a:xfrm>
+                        <a:prstGeom prst="ellipse">
+                          <a:avLst/>
+                        </a:prstGeom>
+                      </wps:spPr>
+                      <wps:style>
+                        <a:lnRef idx="1">
+                          <a:schemeClr val="accent1"/>
+                        </a:lnRef>
+                        <a:fillRef idx="3">
+                          <a:schemeClr val="accent1"/>
+                        </a:fillRef>
+                        <a:effectRef idx="2">
+                          <a:schemeClr val="accent1"/>
+                        </a:effectRef>
+                        <a:fontRef idx="minor">
+                          <a:schemeClr val="lt1"/>
+                        </a:fontRef>
+                      </wps:style>
+                      <wps:txbx>
+                        <w:txbxContent>
+                          <w:p>
+                            <w:pPr>
+                              <w:jc w:val="center"/>
+                            </w:pPr>
+                            <w:r>
+                              <w:t>1</w:t>
+                            </w:r>
+                          </w:p>
+                        </w:txbxContent>
+                      </wps:txbx>
+                      <wps:bodyPr rot="0" spcFirstLastPara="0" vertOverflow="overflow" horzOverflow="overflow" vert="horz" wrap="square" lIns="91440" tIns="45720" rIns="91440" bIns="45720" numCol="1" spcCol="0" rtlCol="0" fromWordArt="0" anchor="ctr" anchorCtr="0" forceAA="0" compatLnSpc="1">
+                        <a:prstTxWarp prst="textNoShape">
+                          <a:avLst/>
+                        </a:prstTxWarp>
+                        <a:noAutofit/>
+                      </wps:bodyPr>
+                    </wps:wsp>
+                  </a:graphicData>
+                </a:graphic>
+              </wp:anchor>
+            </w:drawing>
+          </mc:Choice>
+          <mc:Fallback>
+            <w:pict>
+              <v:oval id="Oval 2" o:spid="_x0000_s1028" style="position:absolute;left:0;text-align:left;margin-left:-17.95pt;margin-top:5.8pt;width:27pt;height:27pt;z-index:251670528;visibility:visible;mso-wrap-style:square;mso-wrap-distance-left:9pt;mso-wrap-distance-top:0;mso-wrap-distance-right:9pt;mso-wrap-distance-bottom:0;mso-position-horizontal:absolute;mso-position-horizontal-relative:text;mso-position-vertical:absolute;mso-position-vertical-relative:text;v-text-anchor:middle" o:gfxdata="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" fillcolor="#4f81bd [3204]" strokecolor="#4579b8 [3044]">
+                <v:fill color2="#a7bfde [1620]" rotate="t" type="gradient">
+                  <o:fill v:ext="view" type="gradientUnscaled"/>
+                </v:fill>
+                <v:shadow on="t" opacity="22937f" mv:blur="40000f" origin=",.5" offset="0,23000emu"/>
+                <v:textbox>
+                  <w:txbxContent>
+                    <w:p>
+                      <w:pPr>
+                        <w:jc w:val="center"/>
+                      </w:pPr>
+                      <w:r>
+                        <w:t>1</w:t>
+                      </w:r>
+                    </w:p>
+                  </w:txbxContent>
+                </v:textbox>
+              </v:oval>
+            </w:pict>
+          </mc:Fallback>
+        </mc:AlternateContent>
+      </w:r>
+      <w:r>
+        <w:rPr>
+          <w:noProof/>
+        </w:rPr>
+        <mc:AlternateContent>
+          <mc:Choice Requires="wps">
+            <w:drawing>
+              <wp:anchor distT="0" distB="0" distL="114300" distR="114300" simplePos="0" relativeHeight="251672576" behindDoc="0" locked="0" layoutInCell="1" allowOverlap="1" wp14:anchorId="1B7DD587" wp14:editId="563384BE">
+                <wp:simplePos x="0" y="0"/>
+                <wp:positionH relativeFrom="column">
+                  <wp:posOffset>1143000</wp:posOffset>
+                </wp:positionH>
+                <wp:positionV relativeFrom="paragraph">
+                  <wp:posOffset>73660</wp:posOffset>
+                </wp:positionV>
+                <wp:extent cx="342900" cy="342900"/>
+                <wp:effectExtent l="50800" t="25400" r="38100" b="114300"/>
+                <wp:wrapNone/>
+                <wp:docPr id="4" name="Oval 4"/>
+                <wp:cNvGraphicFramePr/>
+                <a:graphic xmlns:a="http://schemas.openxmlformats.org/drawingml/2006/main">
+                  <a:graphicData uri="http://schemas.microsoft.com/office/word/2010/wordprocessingShape">
+                    <wps:wsp>
+                      <wps:cNvSpPr/>
+                      <wps:spPr>
+                        <a:xfrm>
+                          <a:off x="0" y="0"/>
+                          <a:ext cx="342900" cy="342900"/>
+                        </a:xfrm>
+                        <a:prstGeom prst="ellipse">
+                          <a:avLst/>
+                        </a:prstGeom>
+                      </wps:spPr>
+                      <wps:style>
+                        <a:lnRef idx="1">
+                          <a:schemeClr val="accent1"/>
+                        </a:lnRef>
+                        <a:fillRef idx="3">
+                          <a:schemeClr val="accent1"/>
+                        </a:fillRef>
+                        <a:effectRef idx="2">
+                          <a:schemeClr val="accent1"/>
+                        </a:effectRef>
+                        <a:fontRef idx="minor">
+                          <a:schemeClr val="lt1"/>
+                        </a:fontRef>
+                      </wps:style>
+                      <wps:txbx>
+                        <w:txbxContent>
+                          <w:p>
+                            <w:pPr>
+                              <w:jc w:val="center"/>
+                            </w:pPr>
+                            <w:r>
+                              <w:t>2</w:t>
+                            </w:r>
+                          </w:p>
+                        </w:txbxContent>
+                      </wps:txbx>
+                      <wps:bodyPr rot="0" spcFirstLastPara="0" vertOverflow="overflow" horzOverflow="overflow" vert="horz" wrap="square" lIns="91440" tIns="45720" rIns="91440" bIns="45720" numCol="1" spcCol="0" rtlCol="0" fromWordArt="0" anchor="ctr" anchorCtr="0" forceAA="0" compatLnSpc="1">
+                        <a:prstTxWarp prst="textNoShape">
+                          <a:avLst/>
+                        </a:prstTxWarp>
+                        <a:noAutofit/>
+                      </wps:bodyPr>
+                    </wps:wsp>
+                  </a:graphicData>
+                </a:graphic>
+              </wp:anchor>
+            </w:drawing>
+          </mc:Choice>
+          <mc:Fallback>
+            <w:pict>
+              <v:oval id="Oval 4" o:spid="_x0000_s1029" style="position:absolute;left:0;text-align:left;margin-left:90pt;margin-top:5.8pt;width:27pt;height:27pt;z-index:251672576;visibility:visible;mso-wrap-style:square;mso-wrap-distance-left:9pt;mso-wrap-distance-top:0;mso-wrap-distance-right:9pt;mso-wrap-distance-bottom:0;mso-position-horizontal:absolute;mso-position-horizontal-relative:text;mso-position-vertical:absolute;mso-position-vertical-relative:text;v-text-anchor:middle" o:gfxdata="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" fillcolor="#4f81bd [3204]" strokecolor="#4579b8 [3044]">
+                <v:fill color2="#a7bfde [1620]" rotate="t" type="gradient">
+                  <o:fill v:ext="view" type="gradientUnscaled"/>
+                </v:fill>
+                <v:shadow on="t" opacity="22937f" mv:blur="40000f" origin=",.5" offset="0,23000emu"/>
+                <v:textbox>
+                  <w:txbxContent>
+                    <w:p>
+                      <w:pPr>
+                        <w:jc w:val="center"/>
+                      </w:pPr>
+                      <w:r>
+                        <w:t>2</w:t>
+                      </w:r>
+                    </w:p>
+                  </w:txbxContent>
+                </v:textbox>
+              </v:oval>
+            </w:pict>
+          </mc:Fallback>
+        </mc:AlternateContent>
+      </w:r>
+    </w:p>
+    <w:p>
+      <w:pPr>
+        <w:keepNext/>
+        <w:jc w:val="both"/>
+      </w:pPr>
+      <w:r>
+        <w:rPr>
+          <w:noProof/>
+        </w:rPr>
+        <mc:AlternateContent>
+          <mc:Choice Requires="wps">
+            <w:drawing>
+              <wp:anchor distT="0" distB="0" distL="114300" distR="114300" simplePos="0" relativeHeight="251680768" behindDoc="0" locked="0" layoutInCell="1" allowOverlap="1" wp14:anchorId="7E67F246" wp14:editId="2EC95D50">
+                <wp:simplePos x="0" y="0"/>
+                <wp:positionH relativeFrom="column">
+                  <wp:posOffset>-228600</wp:posOffset>
+                </wp:positionH>
+                <wp:positionV relativeFrom="paragraph">
+                  <wp:posOffset>3667125</wp:posOffset>
+                </wp:positionV>
+                <wp:extent cx="342900" cy="342900"/>
+                <wp:effectExtent l="50800" t="25400" r="38100" b="114300"/>
+                <wp:wrapNone/>
+                <wp:docPr id="13" name="Oval 13"/>
+                <wp:cNvGraphicFramePr/>
+                <a:graphic xmlns:a="http://schemas.openxmlformats.org/drawingml/2006/main">
+                  <a:graphicData uri="http://schemas.microsoft.com/office/word/2010/wordprocessingShape">
+                    <wps:wsp>
+                      <wps:cNvSpPr/>
+                      <wps:spPr>
+                        <a:xfrm>
+                          <a:off x="0" y="0"/>
+                          <a:ext cx="342900" cy="342900"/>
+                        </a:xfrm>
+                        <a:prstGeom prst="ellipse">
+                          <a:avLst/>
+                        </a:prstGeom>
+                      </wps:spPr>
+                      <wps:style>
+                        <a:lnRef idx="1">
+                          <a:schemeClr val="accent1"/>
+                        </a:lnRef>
+                        <a:fillRef idx="3">
+                          <a:schemeClr val="accent1"/>
+                        </a:fillRef>
+                        <a:effectRef idx="2">
+                          <a:schemeClr val="accent1"/>
+                        </a:effectRef>
+                        <a:fontRef idx="minor">
+                          <a:schemeClr val="lt1"/>
+                        </a:fontRef>
+                      </wps:style>
+                      <wps:txbx>
+                        <w:txbxContent>
+                          <w:p>
+                            <w:pPr>
+                              <w:jc w:val="center"/>
+                            </w:pPr>
+                            <w:r>
+                              <w:t>6</w:t>
+                            </w:r>
+                          </w:p>
+                        </w:txbxContent>
+                      </wps:txbx>
+                      <wps:bodyPr rot="0" spcFirstLastPara="0" vertOverflow="overflow" horzOverflow="overflow" vert="horz" wrap="square" lIns="91440" tIns="45720" rIns="91440" bIns="45720" numCol="1" spcCol="0" rtlCol="0" fromWordArt="0" anchor="ctr" anchorCtr="0" forceAA="0" compatLnSpc="1">
+                        <a:prstTxWarp prst="textNoShape">
+                          <a:avLst/>
+                        </a:prstTxWarp>
+                        <a:noAutofit/>
+                      </wps:bodyPr>
+                    </wps:wsp>
+                  </a:graphicData>
+                </a:graphic>
+              </wp:anchor>
+            </w:drawing>
+          </mc:Choice>
+          <mc:Fallback>
+            <w:pict>
+              <v:oval id="Oval 13" o:spid="_x0000_s1030" style="position:absolute;left:0;text-align:left;margin-left:-17.95pt;margin-top:288.75pt;width:27pt;height:27pt;z-index:251680768;visibility:visible;mso-wrap-style:square;mso-wrap-distance-left:9pt;mso-wrap-distance-top:0;mso-wrap-distance-right:9pt;mso-wrap-distance-bottom:0;mso-position-horizontal:absolute;mso-position-horizontal-relative:text;mso-position-vertical:absolute;mso-position-vertical-relative:text;v-text-anchor:middle" o:gfxdata="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" fillcolor="#4f81bd [3204]" strokecolor="#4579b8 [3044]">
+                <v:fill color2="#a7bfde [1620]" rotate="t" type="gradient">
+                  <o:fill v:ext="view" type="gradientUnscaled"/>
+                </v:fill>
+                <v:shadow on="t" opacity="22937f" mv:blur="40000f" origin=",.5" offset="0,23000emu"/>
+                <v:textbox>
+                  <w:txbxContent>
+                    <w:p>
+                      <w:pPr>
+                        <w:jc w:val="center"/>
+                      </w:pPr>
+                      <w:r>
+                        <w:t>6</w:t>
+                      </w:r>
+                    </w:p>
+                  </w:txbxContent>
+                </v:textbox>
+              </v:oval>
+            </w:pict>
+          </mc:Fallback>
+        </mc:AlternateContent>
+      </w:r>
+      <w:r>
+        <w:rPr>
+          <w:noProof/>
+        </w:rPr>
+        <mc:AlternateContent>
+          <mc:Choice Requires="wps">
+            <w:drawing>
+              <wp:anchor distT="0" distB="0" distL="114300" distR="114300" simplePos="0" relativeHeight="251676672" behindDoc="0" locked="0" layoutInCell="1" allowOverlap="1" wp14:anchorId="0866AAD3" wp14:editId="1A9B5B39">
+                <wp:simplePos x="0" y="0"/>
+                <wp:positionH relativeFrom="column">
+                  <wp:posOffset>-228600</wp:posOffset>
+                </wp:positionH>
+                <wp:positionV relativeFrom="paragraph">
+                  <wp:posOffset>2181225</wp:posOffset>
+                </wp:positionV>
+                <wp:extent cx="342900" cy="342900"/>
+                <wp:effectExtent l="50800" t="25400" r="38100" b="114300"/>
+                <wp:wrapNone/>
+                <wp:docPr id="8" name="Oval 8"/>
+                <wp:cNvGraphicFramePr/>
+                <a:graphic xmlns:a="http://schemas.openxmlformats.org/drawingml/2006/main">
+                  <a:graphicData uri="http://schemas.microsoft.com/office/word/2010/wordprocessingShape">
+                    <wps:wsp>
+                      <wps:cNvSpPr/>
+                      <wps:spPr>
+                        <a:xfrm>
+                          <a:off x="0" y="0"/>
+                          <a:ext cx="342900" cy="342900"/>
+                        </a:xfrm>
+                        <a:prstGeom prst="ellipse">
+                          <a:avLst/>
+                        </a:prstGeom>
+                      </wps:spPr>
+                      <wps:style>
+                        <a:lnRef idx="1">
+                          <a:schemeClr val="accent1"/>
+                        </a:lnRef>
+                        <a:fillRef idx="3">
+                          <a:schemeClr val="accent1"/>
+                        </a:fillRef>
+                        <a:effectRef idx="2">
+                          <a:schemeClr val="accent1"/>
+                        </a:effectRef>
+                        <a:fontRef idx="minor">
+                          <a:schemeClr val="lt1"/>
+                        </a:fontRef>
+                      </wps:style>
+                      <wps:txbx>
+                        <w:txbxContent>
+                          <w:p>
+                            <w:pPr>
+                              <w:jc w:val="center"/>
+                            </w:pPr>
+                            <w:r>
+                              <w:t>4</w:t>
+                            </w:r>
+                          </w:p>
+                        </w:txbxContent>
+                      </wps:txbx>
+                      <wps:bodyPr rot="0" spcFirstLastPara="0" vertOverflow="overflow" horzOverflow="overflow" vert="horz" wrap="square" lIns="91440" tIns="45720" rIns="91440" bIns="45720" numCol="1" spcCol="0" rtlCol="0" fromWordArt="0" anchor="ctr" anchorCtr="0" forceAA="0" compatLnSpc="1">
+                        <a:prstTxWarp prst="textNoShape">
+                          <a:avLst/>
+                        </a:prstTxWarp>
+                        <a:noAutofit/>
+                      </wps:bodyPr>
+                    </wps:wsp>
+                  </a:graphicData>
+                </a:graphic>
+              </wp:anchor>
+            </w:drawing>
+          </mc:Choice>
+          <mc:Fallback>
+            <w:pict>
+              <v:oval id="Oval 8" o:spid="_x0000_s1031" style="position:absolute;left:0;text-align:left;margin-left:-17.95pt;margin-top:171.75pt;width:27pt;height:27pt;z-index:251676672;visibility:visible;mso-wrap-style:square;mso-wrap-distance-left:9pt;mso-wrap-distance-top:0;mso-wrap-distance-right:9pt;mso-wrap-distance-bottom:0;mso-position-horizontal:absolute;mso-position-horizontal-relative:text;mso-position-vertical:absolute;mso-position-vertical-relative:text;v-text-anchor:middle" o:gfxdata="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" fillcolor="#4f81bd [3204]" strokecolor="#4579b8 [3044]">
+                <v:fill color2="#a7bfde [1620]" rotate="t" type="gradient">
+                  <o:fill v:ext="view" type="gradientUnscaled"/>
+                </v:fill>
+                <v:shadow on="t" opacity="22937f" mv:blur="40000f" origin=",.5" offset="0,23000emu"/>
+                <v:textbox>
+                  <w:txbxContent>
+                    <w:p>
+                      <w:pPr>
+                        <w:jc w:val="center"/>
+                      </w:pPr>
+                      <w:r>
+                        <w:t>4</w:t>
+                      </w:r>
+                    </w:p>
+                  </w:txbxContent>
+                </v:textbox>
+              </v:oval>
+            </w:pict>
+          </mc:Fallback>
+        </mc:AlternateContent>
+      </w:r>
+      <w:r>
+        <w:rPr>
+          <w:noProof/>
+        </w:rPr>
+        <mc:AlternateContent>
+          <mc:Choice Requires="wps">
+            <w:drawing>
+              <wp:anchor distT="0" distB="0" distL="114300" distR="114300" simplePos="0" relativeHeight="251674624" behindDoc="0" locked="0" layoutInCell="1" allowOverlap="1" wp14:anchorId="08F6777D" wp14:editId="09BF6C8C">
+                <wp:simplePos x="0" y="0"/>
+                <wp:positionH relativeFrom="column">
+                  <wp:posOffset>-228600</wp:posOffset>
+                </wp:positionH>
+                <wp:positionV relativeFrom="paragraph">
+                  <wp:posOffset>352425</wp:posOffset>
+                </wp:positionV>
+                <wp:extent cx="342900" cy="342900"/>
+                <wp:effectExtent l="50800" t="25400" r="38100" b="114300"/>
+                <wp:wrapNone/>
+                <wp:docPr id="5" name="Oval 5"/>
+                <wp:cNvGraphicFramePr/>
+                <a:graphic xmlns:a="http://schemas.openxmlformats.org/drawingml/2006/main">
+                  <a:graphicData uri="http://schemas.microsoft.com/office/word/2010/wordprocessingShape">
+                    <wps:wsp>
+                      <wps:cNvSpPr/>
+                      <wps:spPr>
+                        <a:xfrm>
+                          <a:off x="0" y="0"/>
+                          <a:ext cx="342900" cy="342900"/>
+                        </a:xfrm>
+                        <a:prstGeom prst="ellipse">
+                          <a:avLst/>
+                        </a:prstGeom>
+                      </wps:spPr>
+                      <wps:style>
+                        <a:lnRef idx="1">
+                          <a:schemeClr val="accent1"/>
+                        </a:lnRef>
+                        <a:fillRef idx="3">
+                          <a:schemeClr val="accent1"/>
+                        </a:fillRef>
+                        <a:effectRef idx="2">
+                          <a:schemeClr val="accent1"/>
+                        </a:effectRef>
+                        <a:fontRef idx="minor">
+                          <a:schemeClr val="lt1"/>
+                        </a:fontRef>
+                      </wps:style>
+                      <wps:txbx>
+                        <w:txbxContent>
+                          <w:p>
+                            <w:pPr>
+                              <w:jc w:val="center"/>
+                            </w:pPr>
+                            <w:r>
+                              <w:t>3</w:t>
+                            </w:r>
+                          </w:p>
+                        </w:txbxContent>
+                      </wps:txbx>
+                      <wps:bodyPr rot="0" spcFirstLastPara="0" vertOverflow="overflow" horzOverflow="overflow" vert="horz" wrap="square" lIns="91440" tIns="45720" rIns="91440" bIns="45720" numCol="1" spcCol="0" rtlCol="0" fromWordArt="0" anchor="ctr" anchorCtr="0" forceAA="0" compatLnSpc="1">
+                        <a:prstTxWarp prst="textNoShape">
+                          <a:avLst/>
+                        </a:prstTxWarp>
+                        <a:noAutofit/>
+                      </wps:bodyPr>
+                    </wps:wsp>
+                  </a:graphicData>
+                </a:graphic>
+              </wp:anchor>
+            </w:drawing>
+          </mc:Choice>
+          <mc:Fallback>
+            <w:pict>
+              <v:oval id="Oval 5" o:spid="_x0000_s1032" style="position:absolute;left:0;text-align:left;margin-left:-17.95pt;margin-top:27.75pt;width:27pt;height:27pt;z-index:251674624;visibility:visible;mso-wrap-style:square;mso-wrap-distance-left:9pt;mso-wrap-distance-top:0;mso-wrap-distance-right:9pt;mso-wrap-distance-bottom:0;mso-position-horizontal:absolute;mso-position-horizontal-relative:text;mso-position-vertical:absolute;mso-position-vertical-relative:text;v-text-anchor:middle" o:gfxdata="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" fillcolor="#4f81bd [3204]" strokecolor="#4579b8 [3044]">
+                <v:fill color2="#a7bfde [1620]" rotate="t" type="gradient">
+                  <o:fill v:ext="view" type="gradientUnscaled"/>
+                </v:fill>
+                <v:shadow on="t" opacity="22937f" mv:blur="40000f" origin=",.5" offset="0,23000emu"/>
+                <v:textbox>
+                  <w:txbxContent>
+                    <w:p>
+                      <w:pPr>
+                        <w:jc w:val="center"/>
+                      </w:pPr>
+                      <w:r>
+                        <w:t>3</w:t>
+                      </w:r>
+                    </w:p>
+                  </w:txbxContent>
+                </v:textbox>
+              </v:oval>
+            </w:pict>
+          </mc:Fallback>
+        </mc:AlternateContent>
+      </w:r>
+      <w:r>
+        <w:rPr>
+          <w:noProof/>
+        </w:rPr>
+        <mc:AlternateContent>
+          <mc:Choice Requires="wps">
+            <w:drawing>
+              <wp:anchor distT="0" distB="0" distL="114300" distR="114300" simplePos="0" relativeHeight="251678720" behindDoc="0" locked="0" layoutInCell="1" allowOverlap="1" wp14:anchorId="5A77371D" wp14:editId="33CE5576">
+                <wp:simplePos x="0" y="0"/>
+                <wp:positionH relativeFrom="column">
+                  <wp:posOffset>1143000</wp:posOffset>
+                </wp:positionH>
+                <wp:positionV relativeFrom="paragraph">
+                  <wp:posOffset>352425</wp:posOffset>
+                </wp:positionV>
+                <wp:extent cx="342900" cy="342900"/>
+                <wp:effectExtent l="50800" t="25400" r="38100" b="114300"/>
+                <wp:wrapNone/>
+                <wp:docPr id="11" name="Oval 11"/>
+                <wp:cNvGraphicFramePr/>
+                <a:graphic xmlns:a="http://schemas.openxmlformats.org/drawingml/2006/main">
+                  <a:graphicData uri="http://schemas.microsoft.com/office/word/2010/wordprocessingShape">
+                    <wps:wsp>
+                      <wps:cNvSpPr/>
+                      <wps:spPr>
+                        <a:xfrm>
+                          <a:off x="0" y="0"/>
+                          <a:ext cx="342900" cy="342900"/>
+                        </a:xfrm>
+                        <a:prstGeom prst="ellipse">
+                          <a:avLst/>
+                        </a:prstGeom>
+                      </wps:spPr>
+                      <wps:style>
+                        <a:lnRef idx="1">
+                          <a:schemeClr val="accent1"/>
+                        </a:lnRef>
+                        <a:fillRef idx="3">
+                          <a:schemeClr val="accent1"/>
+                        </a:fillRef>
+                        <a:effectRef idx="2">
+                          <a:schemeClr val="accent1"/>
+                        </a:effectRef>
+                        <a:fontRef idx="minor">
+                          <a:schemeClr val="lt1"/>
+                        </a:fontRef>
+                      </wps:style>
+                      <wps:txbx>
+                        <w:txbxContent>
+                          <w:p>
+                            <w:pPr>
+                              <w:jc w:val="center"/>
+                            </w:pPr>
+                            <w:r>
+                              <w:t>5</w:t>
+                            </w:r>
+                          </w:p>
+                        </w:txbxContent>
+                      </wps:txbx>
+                      <wps:bodyPr rot="0" spcFirstLastPara="0" vertOverflow="overflow" horzOverflow="overflow" vert="horz" wrap="square" lIns="91440" tIns="45720" rIns="91440" bIns="45720" numCol="1" spcCol="0" rtlCol="0" fromWordArt="0" anchor="ctr" anchorCtr="0" forceAA="0" compatLnSpc="1">
+                        <a:prstTxWarp prst="textNoShape">
+                          <a:avLst/>
+                        </a:prstTxWarp>
+                        <a:noAutofit/>
+                      </wps:bodyPr>
+                    </wps:wsp>
+                  </a:graphicData>
+                </a:graphic>
+              </wp:anchor>
+            </w:drawing>
+          </mc:Choice>
+          <mc:Fallback>
+            <w:pict>
+              <v:oval id="Oval 11" o:spid="_x0000_s1033" style="position:absolute;left:0;text-align:left;margin-left:90pt;margin-top:27.75pt;width:27pt;height:27pt;z-index:251678720;visibility:visible;mso-wrap-style:square;mso-wrap-distance-left:9pt;mso-wrap-distance-top:0;mso-wrap-distance-right:9pt;mso-wrap-distance-bottom:0;mso-position-horizontal:absolute;mso-position-horizontal-relative:text;mso-position-vertical:absolute;mso-position-vertical-relative:text;v-text-anchor:middle" o:gfxdata="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" fillcolor="#4f81bd [3204]" strokecolor="#4579b8 [3044]">
+                <v:fill color2="#a7bfde [1620]" rotate="t" type="gradient">
+                  <o:fill v:ext="view" type="gradientUnscaled"/>
+                </v:fill>
+                <v:shadow on="t" opacity="22937f" mv:blur="40000f" origin=",.5" offset="0,23000emu"/>
+                <v:textbox>
+                  <w:txbxContent>
+                    <w:p>
+                      <w:pPr>
+                        <w:jc w:val="center"/>
+                      </w:pPr>
+                      <w:r>
+                        <w:t>5</w:t>
+                      </w:r>
+                    </w:p>
+                  </w:txbxContent>
+                </v:textbox>
+              </v:oval>
+            </w:pict>
+          </mc:Fallback>
+        </mc:AlternateContent>
+      </w:r>
+      <w:r>
+        <w:rPr>
+          <w:noProof/>
+        </w:rPr>
+        <w:drawing>
+          <wp:inline distT="0" distB="0" distL="0" distR="0" wp14:anchorId="1EF4CBAF" wp14:editId="71B07C3E">
+            <wp:extent cx="5957443" cy="4010685"/>
+            <wp:effectExtent l="0" t="0" r="12065" b="2540"/>
+            <wp:docPr id="12" name="Picture 2"/>
+            <wp:cNvGraphicFramePr>
+              <a:graphicFrameLocks xmlns:a="http://schemas.openxmlformats.org/drawingml/2006/main" noChangeAspect="1"/>
+            </wp:cNvGraphicFramePr>
+            <a:graphic xmlns:a="http://schemas.openxmlformats.org/drawingml/2006/main">
+              <a:graphicData uri="http://schemas.openxmlformats.org/drawingml/2006/picture">
+                <pic:pic xmlns:pic="http://schemas.openxmlformats.org/drawingml/2006/picture">
+                  <pic:nvPicPr>
+                    <pic:cNvPr id="0" name="Picture 2"/>
+                    <pic:cNvPicPr>
+                      <a:picLocks noChangeAspect="1" noChangeArrowheads="1"/>
+                    </pic:cNvPicPr>
+                  </pic:nvPicPr>
+                  <pic:blipFill>
+                    <a:blip r:embed="rId10">
+                      <a:extLst>
+                        <a:ext uri="{28A0092B-C50C-407E-A947-70E740481C1C}">
+                          <a14:useLocalDpi xmlns:a14="http://schemas.microsoft.com/office/drawing/2010/main" val="0"/>
+                        </a:ext>
+                      </a:extLst>
+                    </a:blip>
+                    <a:srcRect/>
+                    <a:stretch>
+                      <a:fillRect/>
+                    </a:stretch>
+                  </pic:blipFill>
+                  <pic:spPr bwMode="auto">
+                    <a:xfrm>
+                      <a:off x="0" y="0"/>
+                      <a:ext cx="5959012" cy="4011741"/>
+                    </a:xfrm>
+                    <a:prstGeom prst="rect">
+                      <a:avLst/>
+                    </a:prstGeom>
+                    <a:noFill/>
+                    <a:ln>
+                      <a:noFill/>
+                    </a:ln>
+                  </pic:spPr>
+                </pic:pic>
+              </a:graphicData>
+            </a:graphic>
+          </wp:inline>
+        </w:drawing>
+      </w:r>
+    </w:p>
+    <w:p>
+      <w:pPr>
+        <w:pStyle w:val="Caption"/>
+        <w:jc w:val="both"/>
+      </w:pPr>
+      <w:r>
+        <w:t xml:space="preserve">Figure </w:t>
+      </w:r>
+      <w:fldSimple w:instr=" SEQ Figure \* ARABIC ">
+        <w:r>
+          <w:rPr>
+            <w:noProof/>
+          </w:rPr>
+          <w:t>1</w:t>
+        </w:r>
+      </w:fldSimple>
+      <w:r>
+        <w:t xml:space="preserve">: Graphic user interface of </w:t>
+      </w:r>
+      <w:proofErr w:type="spellStart"/>
+      <w:r>
+        <w:t>WormSpread</w:t>
+      </w:r>
+      <w:proofErr w:type="spellEnd"/>
+    </w:p>
+    <w:p>
+      <w:pPr>
+        <w:jc w:val="both"/>
+      </w:pPr>
+    </w:p>
+    <w:p>
+      <w:pPr>
+        <w:jc w:val="both"/>
+      </w:pPr>
+    </w:p>
+    <w:p>
+      <w:pPr>
+        <w:pStyle w:val="ListParagraph"/>
+        <w:numPr>
+          <w:ilvl w:val="0"/>
+          <w:numId w:val="5"/>
+        </w:numPr>
+        <w:spacing w:line="360" w:lineRule="auto"/>
+        <w:jc w:val="both"/>
+      </w:pPr>
+      <w:r>
+        <w:t>Simulation Parameters:</w:t>
+      </w:r>
+    </w:p>
+    <w:p>
+      <w:pPr>
+        <w:pStyle w:val="ListParagraph"/>
+        <w:numPr>
+          <w:ilvl w:val="1"/>
+          <w:numId w:val="5"/>
+        </w:numPr>
+        <w:spacing w:line="360" w:lineRule="auto"/>
+        <w:jc w:val="both"/>
+      </w:pPr>
+      <w:proofErr w:type="spellStart"/>
+      <w:proofErr w:type="gramStart"/>
+      <w:r>
+        <w:rPr>
+          <w:i/>
+        </w:rPr>
+        <w:lastRenderedPageBreak/>
+        <w:t>save</w:t>
+      </w:r>
+      <w:proofErr w:type="gramEnd"/>
+      <w:r>
+        <w:rPr>
+          <w:i/>
+        </w:rPr>
+        <w:t>_name</w:t>
+      </w:r>
+      <w:proofErr w:type="spellEnd"/>
+      <w:r>
+        <w:t xml:space="preserve">: </w:t>
+      </w:r>
+      <w:r>
+        <w:t>T</w:t>
+      </w:r>
+      <w:r>
+        <w:t>he name of the simulation</w:t>
+      </w:r>
+      <w:r>
+        <w:t xml:space="preserve">, this will tell </w:t>
+      </w:r>
+      <w:proofErr w:type="spellStart"/>
+      <w:r>
+        <w:t>WormSpread</w:t>
+      </w:r>
+      <w:proofErr w:type="spellEnd"/>
+      <w:r>
+        <w:t xml:space="preserve"> which files to use when saving/loading agents and the environment</w:t>
+      </w:r>
+      <w:r>
+        <w:t>.</w:t>
+      </w:r>
+    </w:p>
+    <w:p>
+      <w:pPr>
+        <w:pStyle w:val="ListParagraph"/>
+        <w:numPr>
+          <w:ilvl w:val="1"/>
+          <w:numId w:val="5"/>
+        </w:numPr>
+        <w:spacing w:line="360" w:lineRule="auto"/>
+        <w:jc w:val="both"/>
+      </w:pPr>
+      <w:proofErr w:type="spellStart"/>
+      <w:proofErr w:type="gramStart"/>
+      <w:r>
+        <w:rPr>
+          <w:i/>
+        </w:rPr>
+        <w:t>num</w:t>
+      </w:r>
+      <w:r>
+        <w:rPr>
+          <w:i/>
+        </w:rPr>
+        <w:t>b</w:t>
+      </w:r>
+      <w:r>
+        <w:rPr>
+          <w:i/>
+        </w:rPr>
+        <w:t>er</w:t>
+      </w:r>
+      <w:proofErr w:type="gramEnd"/>
+      <w:r>
+        <w:rPr>
+          <w:i/>
+        </w:rPr>
+        <w:t>_of_years</w:t>
+      </w:r>
+      <w:proofErr w:type="spellEnd"/>
+      <w:r>
+        <w:t xml:space="preserve">: </w:t>
+      </w:r>
+      <w:r>
+        <w:t>T</w:t>
+      </w:r>
+      <w:r>
+        <w:t>he number of years that the simulation will run for</w:t>
+      </w:r>
+      <w:r>
+        <w:t>.</w:t>
+      </w:r>
+    </w:p>
+    <w:p>
+      <w:pPr>
+        <w:pStyle w:val="ListParagraph"/>
+        <w:numPr>
+          <w:ilvl w:val="0"/>
+          <w:numId w:val="5"/>
+        </w:numPr>
+        <w:spacing w:line="360" w:lineRule="auto"/>
+        <w:jc w:val="both"/>
+      </w:pPr>
+      <w:r>
+        <w:t>Simulation Controls:</w:t>
+      </w:r>
+    </w:p>
+    <w:p>
+      <w:pPr>
+        <w:pStyle w:val="ListParagraph"/>
+        <w:numPr>
+          <w:ilvl w:val="1"/>
+          <w:numId w:val="5"/>
+        </w:numPr>
+        <w:spacing w:line="360" w:lineRule="auto"/>
+        <w:jc w:val="both"/>
+      </w:pPr>
+      <w:r>
+        <w:t xml:space="preserve">Setup Simulation: </w:t>
+      </w:r>
+      <w:r>
+        <w:t>I</w:t>
+      </w:r>
+      <w:r>
+        <w:t xml:space="preserve">nitializes global parameters and loads all data from files associated with </w:t>
+      </w:r>
+      <w:proofErr w:type="spellStart"/>
+      <w:r>
+        <w:rPr>
+          <w:i/>
+        </w:rPr>
+        <w:t>save_name</w:t>
+      </w:r>
+      <w:proofErr w:type="spellEnd"/>
+      <w:r>
+        <w:t xml:space="preserve">, including worms/cocoons, the environment and all of their state variables.  </w:t>
+      </w:r>
+    </w:p>
+    <w:p>
+      <w:pPr>
+        <w:pStyle w:val="ListParagraph"/>
+        <w:numPr>
+          <w:ilvl w:val="1"/>
+          <w:numId w:val="5"/>
+        </w:numPr>
+        <w:spacing w:line="360" w:lineRule="auto"/>
+        <w:jc w:val="both"/>
+      </w:pPr>
+      <w:r>
+        <w:t xml:space="preserve">Go: </w:t>
+      </w:r>
+      <w:r>
+        <w:t>R</w:t>
+      </w:r>
+      <w:r>
+        <w:t>uns the simulation. If the button is black, it is indicating that it is on, and will continue to run until it is pressed again.</w:t>
+      </w:r>
+    </w:p>
+    <w:p>
+      <w:pPr>
+        <w:pStyle w:val="ListParagraph"/>
+        <w:numPr>
+          <w:ilvl w:val="1"/>
+          <w:numId w:val="5"/>
+        </w:numPr>
+        <w:spacing w:line="360" w:lineRule="auto"/>
+        <w:jc w:val="both"/>
+      </w:pPr>
+      <w:r>
+        <w:t xml:space="preserve">Recolor Patches:  Will change the color of patches in the environment to reflect </w:t>
+      </w:r>
+      <w:r>
+        <w:t>the attribute chose</w:t>
+      </w:r>
+      <w:r>
+        <w:t>n</w:t>
+      </w:r>
+      <w:r>
+        <w:t xml:space="preserve"> in the “Show:” box (Section 4).</w:t>
+      </w:r>
+    </w:p>
+    <w:p>
+      <w:pPr>
+        <w:pStyle w:val="ListParagraph"/>
+        <w:numPr>
+          <w:ilvl w:val="1"/>
+          <w:numId w:val="5"/>
+        </w:numPr>
+        <w:spacing w:line="360" w:lineRule="auto"/>
+        <w:jc w:val="both"/>
+      </w:pPr>
+      <w:r>
+        <w:t>Initialize:</w:t>
+      </w:r>
+      <w:r>
+        <w:t xml:space="preserve"> </w:t>
+      </w:r>
+      <w:r>
+        <w:t>I</w:t>
+      </w:r>
+      <w:r>
+        <w:t xml:space="preserve">nitializes default parameters and loads weather data and mortality functions.  </w:t>
+      </w:r>
+      <w:r>
+        <w:t>Use this button when</w:t>
+      </w:r>
+      <w:r>
+        <w:t xml:space="preserve"> initially setting up a simulation from GIS data.  In order for this function to work properly, the “parameters” folder must be pH-table.csv, temp-table.csv, and temperaturelist.csv must be in th</w:t>
+      </w:r>
+      <w:r>
+        <w:t>e proper format in their proper</w:t>
+      </w:r>
+      <w:r>
+        <w:t xml:space="preserve"> locations</w:t>
+      </w:r>
+      <w:r>
+        <w:t xml:space="preserve"> in the file directory</w:t>
+      </w:r>
+      <w:r>
+        <w:t>.</w:t>
+      </w:r>
+    </w:p>
+    <w:p>
+      <w:pPr>
+        <w:pStyle w:val="ListParagraph"/>
+        <w:numPr>
+          <w:ilvl w:val="1"/>
+          <w:numId w:val="5"/>
+        </w:numPr>
+        <w:spacing w:line="360" w:lineRule="auto"/>
+        <w:jc w:val="both"/>
+      </w:pPr>
+      <w:r>
+        <w:t>Load GIS:</w:t>
+      </w:r>
+      <w:r>
+        <w:t xml:space="preserve"> Users can call Load GIS after using Initialize.  As long as GIS data has been set up i</w:t>
+      </w:r>
+      <w:r>
+        <w:t>n the proper folders, this button will result in a geographically accurate representation of your selected region in NetLogo.</w:t>
+      </w:r>
+    </w:p>
+    <w:p>
+      <w:pPr>
+        <w:pStyle w:val="ListParagraph"/>
+        <w:numPr>
+          <w:ilvl w:val="1"/>
+          <w:numId w:val="5"/>
+        </w:numPr>
+        <w:spacing w:line="360" w:lineRule="auto"/>
+        <w:jc w:val="both"/>
+      </w:pPr>
+      <w:r>
+        <w:t>Hide Worms:</w:t>
+      </w:r>
+      <w:r>
+        <w:t xml:space="preserve"> Makes the worms in the simulation invisible to the user.  The worms will still continue their processes in the background and the results of the simulation will be unchanged.  This is useful if the user wants to see the underlying traits of overpopulated regions in a simulation.</w:t>
+      </w:r>
+    </w:p>
+    <w:p>
+      <w:pPr>
+        <w:pStyle w:val="ListParagraph"/>
+        <w:numPr>
+          <w:ilvl w:val="1"/>
+          <w:numId w:val="5"/>
+        </w:numPr>
+        <w:spacing w:line="360" w:lineRule="auto"/>
+        <w:jc w:val="both"/>
+      </w:pPr>
+      <w:r>
+        <w:t>Show Worms:</w:t>
+      </w:r>
+      <w:r>
+        <w:t xml:space="preserve"> </w:t>
+      </w:r>
+      <w:r>
+        <w:t>Makes worms that are hidden visible again.</w:t>
+      </w:r>
+    </w:p>
+    <w:p>
+      <w:pPr>
+        <w:pStyle w:val="ListParagraph"/>
+        <w:numPr>
+          <w:ilvl w:val="0"/>
+          <w:numId w:val="5"/>
+        </w:numPr>
+        <w:spacing w:line="360" w:lineRule="auto"/>
+        <w:jc w:val="both"/>
+      </w:pPr>
+      <w:r>
+        <w:t>Species Controls:</w:t>
+      </w:r>
+    </w:p>
+    <w:p>
+      <w:pPr>
+        <w:pStyle w:val="ListParagraph"/>
+        <w:numPr>
+          <w:ilvl w:val="1"/>
+          <w:numId w:val="5"/>
+        </w:numPr>
+        <w:spacing w:line="360" w:lineRule="auto"/>
+        <w:jc w:val="both"/>
+      </w:pPr>
+      <w:proofErr w:type="gramStart"/>
+      <w:r>
+        <w:rPr>
+          <w:i/>
+        </w:rPr>
+        <w:t>species</w:t>
+      </w:r>
+      <w:proofErr w:type="gramEnd"/>
+      <w:r>
+        <w:rPr>
+          <w:i/>
+        </w:rPr>
+        <w:t>_number</w:t>
+      </w:r>
+      <w:r>
+        <w:t>:</w:t>
+      </w:r>
+      <w:r>
+        <w:t xml:space="preserve"> Refers to which set of traits worms added with the “Add” button will have.  If the trait sliders are not the same when a second set of worms with the same species number are added, they </w:t>
+      </w:r>
+      <w:r>
+        <w:lastRenderedPageBreak/>
+        <w:t>will take the set of traits given to the original worms with that species number.</w:t>
+      </w:r>
+    </w:p>
+    <w:p>
+      <w:pPr>
+        <w:pStyle w:val="ListParagraph"/>
+        <w:numPr>
+          <w:ilvl w:val="1"/>
+          <w:numId w:val="5"/>
+        </w:numPr>
+        <w:spacing w:line="360" w:lineRule="auto"/>
+        <w:jc w:val="both"/>
+      </w:pPr>
+      <w:proofErr w:type="spellStart"/>
+      <w:proofErr w:type="gramStart"/>
+      <w:r>
+        <w:rPr>
+          <w:i/>
+        </w:rPr>
+        <w:t>worm</w:t>
+      </w:r>
+      <w:proofErr w:type="gramEnd"/>
+      <w:r>
+        <w:rPr>
+          <w:i/>
+        </w:rPr>
+        <w:t>_population</w:t>
+      </w:r>
+      <w:proofErr w:type="spellEnd"/>
+      <w:r>
+        <w:t>:</w:t>
+      </w:r>
+      <w:r>
+        <w:t xml:space="preserve"> When worms are added, with the “Add” button, </w:t>
+      </w:r>
+      <w:proofErr w:type="spellStart"/>
+      <w:r>
+        <w:rPr>
+          <w:i/>
+        </w:rPr>
+        <w:t>worm_population</w:t>
+      </w:r>
+      <w:proofErr w:type="spellEnd"/>
+      <w:r>
+        <w:rPr>
+          <w:i/>
+        </w:rPr>
+        <w:t xml:space="preserve"> </w:t>
+      </w:r>
+      <w:r>
+        <w:t>is the number of worms that will be added.</w:t>
+      </w:r>
+    </w:p>
+    <w:p>
+      <w:pPr>
+        <w:pStyle w:val="ListParagraph"/>
+        <w:numPr>
+          <w:ilvl w:val="1"/>
+          <w:numId w:val="5"/>
+        </w:numPr>
+        <w:spacing w:line="360" w:lineRule="auto"/>
+        <w:jc w:val="both"/>
+      </w:pPr>
+      <w:proofErr w:type="spellStart"/>
+      <w:proofErr w:type="gramStart"/>
+      <w:r>
+        <w:rPr>
+          <w:i/>
+        </w:rPr>
+        <w:t>ph</w:t>
+      </w:r>
+      <w:proofErr w:type="gramEnd"/>
+      <w:r>
+        <w:rPr>
+          <w:i/>
+        </w:rPr>
+        <w:t>_tolerance</w:t>
+      </w:r>
+      <w:proofErr w:type="spellEnd"/>
+      <w:r>
+        <w:t>:</w:t>
+      </w:r>
+      <w:r>
+        <w:t xml:space="preserve"> Adjusts the worms’ mortality due to </w:t>
+      </w:r>
+      <w:proofErr w:type="spellStart"/>
+      <w:r>
+        <w:t>pH.</w:t>
+      </w:r>
+      <w:proofErr w:type="spellEnd"/>
+      <w:r>
+        <w:t xml:space="preserve">  Ex: if </w:t>
+      </w:r>
+      <w:r>
+        <w:t xml:space="preserve">a </w:t>
+      </w:r>
+      <w:r>
+        <w:t>worm ha</w:t>
+      </w:r>
+      <w:r>
+        <w:t>s</w:t>
+      </w:r>
+      <w:r>
+        <w:t xml:space="preserve"> a pH tolerance of 0.1, it will have the same mortality </w:t>
+      </w:r>
+      <w:r>
+        <w:t xml:space="preserve">due to pH </w:t>
+      </w:r>
+      <w:r>
+        <w:t xml:space="preserve">at a pH of </w:t>
+      </w:r>
+      <w:r>
+        <w:t>6</w:t>
+      </w:r>
+      <w:r>
+        <w:t xml:space="preserve">.6 </w:t>
+      </w:r>
+      <w:r>
+        <w:t>that</w:t>
+      </w:r>
+      <w:r>
+        <w:t xml:space="preserve"> a normal worm does at </w:t>
+      </w:r>
+      <w:r>
+        <w:t>6</w:t>
+      </w:r>
+      <w:r>
+        <w:t xml:space="preserve">.7.  A worm with a pH tolerance of -0.1 will have the same mortality at a pH of </w:t>
+      </w:r>
+      <w:r>
+        <w:t>6</w:t>
+      </w:r>
+      <w:r>
+        <w:t xml:space="preserve">.6 </w:t>
+      </w:r>
+      <w:r>
+        <w:t>that</w:t>
+      </w:r>
+      <w:r>
+        <w:t xml:space="preserve"> a normal worm has at </w:t>
+      </w:r>
+      <w:r>
+        <w:t>6</w:t>
+      </w:r>
+      <w:r>
+        <w:t xml:space="preserve">.5. Effectively, the higher the pH tolerance, the </w:t>
+      </w:r>
+      <w:r>
+        <w:t>less likely a worm is to die due to the acidity of a soil. Only applies</w:t>
+      </w:r>
+      <w:r>
+        <w:t xml:space="preserve"> to</w:t>
+      </w:r>
+      <w:r>
+        <w:t xml:space="preserve"> the worms of the species number being added.</w:t>
+      </w:r>
+    </w:p>
+    <w:p>
+      <w:pPr>
+        <w:pStyle w:val="ListParagraph"/>
+        <w:numPr>
+          <w:ilvl w:val="1"/>
+          <w:numId w:val="5"/>
+        </w:numPr>
+        <w:spacing w:line="360" w:lineRule="auto"/>
+        <w:jc w:val="both"/>
+      </w:pPr>
+      <w:proofErr w:type="spellStart"/>
+      <w:proofErr w:type="gramStart"/>
+      <w:r>
+        <w:rPr>
+          <w:i/>
+        </w:rPr>
+        <w:t>temperature</w:t>
+      </w:r>
+      <w:proofErr w:type="gramEnd"/>
+      <w:r>
+        <w:rPr>
+          <w:i/>
+        </w:rPr>
+        <w:t>_tolerance</w:t>
+      </w:r>
+      <w:proofErr w:type="spellEnd"/>
+      <w:r>
+        <w:t>:</w:t>
+      </w:r>
+      <w:r>
+        <w:t xml:space="preserve"> Adjusts the worms’ mortality due to temperature. Ex: if a worm has a temperature tolerance of 1</w:t>
+      </w:r>
+      <w:r>
+        <w:rPr>
+          <w:rFonts w:cs="Lucida Grande"/>
+          <w:b/>
+          <w:color w:val="000000"/>
+        </w:rPr>
+        <w:t>°</w:t>
+      </w:r>
+      <w:r>
+        <w:t xml:space="preserve">C, it will have the same mortality due to temperature at a temperature of </w:t>
+      </w:r>
+      <w:r>
+        <w:t>20</w:t>
+      </w:r>
+      <w:r>
+        <w:rPr>
+          <w:rFonts w:cs="Lucida Grande"/>
+          <w:b/>
+          <w:color w:val="000000"/>
+        </w:rPr>
+        <w:t>°</w:t>
+      </w:r>
+      <w:r>
+        <w:t>C that a normal worm has at 21</w:t>
+      </w:r>
+      <w:r>
+        <w:rPr>
+          <w:rFonts w:cs="Lucida Grande"/>
+          <w:b/>
+          <w:color w:val="000000"/>
+        </w:rPr>
+        <w:t>°</w:t>
+      </w:r>
+      <w:r>
+        <w:t>C. A worm with a temperature tolerance of -1</w:t>
+      </w:r>
+      <w:r>
+        <w:rPr>
+          <w:rFonts w:cs="Lucida Grande"/>
+          <w:b/>
+          <w:color w:val="000000"/>
+        </w:rPr>
+        <w:t>°</w:t>
+      </w:r>
+      <w:r>
+        <w:t>C will have the same mortality at a temperature of 20</w:t>
+      </w:r>
+      <w:r>
+        <w:rPr>
+          <w:rFonts w:cs="Lucida Grande"/>
+          <w:b/>
+          <w:color w:val="000000"/>
+        </w:rPr>
+        <w:t>°</w:t>
+      </w:r>
+      <w:r>
+        <w:t>C that a normal worm has at 19</w:t>
+      </w:r>
+      <w:r>
+        <w:rPr>
+          <w:rFonts w:cs="Lucida Grande"/>
+          <w:b/>
+          <w:color w:val="000000"/>
+        </w:rPr>
+        <w:t>°</w:t>
+      </w:r>
+      <w:r>
+        <w:t>C. Effectively, the higher the temperature tolerance, the less likely a worm is to die due to the temperature. Only applies to the worms of the species number being added.</w:t>
+      </w:r>
+    </w:p>
+    <w:p>
+      <w:pPr>
+        <w:pStyle w:val="ListParagraph"/>
+        <w:numPr>
+          <w:ilvl w:val="1"/>
+          <w:numId w:val="5"/>
+        </w:numPr>
+        <w:spacing w:line="360" w:lineRule="auto"/>
+        <w:jc w:val="both"/>
+      </w:pPr>
+      <w:proofErr w:type="spellStart"/>
+      <w:proofErr w:type="gramStart"/>
+      <w:r>
+        <w:rPr>
+          <w:i/>
+        </w:rPr>
+        <w:t>species</w:t>
+      </w:r>
+      <w:proofErr w:type="gramEnd"/>
+      <w:r>
+        <w:rPr>
+          <w:i/>
+        </w:rPr>
+        <w:t>_genetic_diversity</w:t>
+      </w:r>
+      <w:proofErr w:type="spellEnd"/>
+      <w:r>
+        <w:t>:</w:t>
+      </w:r>
+      <w:r>
+        <w:t xml:space="preserve"> A measure of randomness of parameters of a species.  If </w:t>
+      </w:r>
+      <w:proofErr w:type="spellStart"/>
+      <w:r>
+        <w:rPr>
+          <w:i/>
+        </w:rPr>
+        <w:t>species_ge</w:t>
+      </w:r>
+      <w:r>
+        <w:rPr>
+          <w:i/>
+        </w:rPr>
+        <w:t>n</w:t>
+      </w:r>
+      <w:r>
+        <w:rPr>
+          <w:i/>
+        </w:rPr>
+        <w:t>etic_diversity</w:t>
+      </w:r>
+      <w:proofErr w:type="spellEnd"/>
+      <w:r>
+        <w:t xml:space="preserve"> is 0, then the traits of </w:t>
+      </w:r>
+      <w:r>
+        <w:t xml:space="preserve">a single species are homogeneous.  </w:t>
+      </w:r>
+      <w:r>
+        <w:t xml:space="preserve">If </w:t>
+      </w:r>
+      <w:proofErr w:type="spellStart"/>
+      <w:r>
+        <w:rPr>
+          <w:i/>
+        </w:rPr>
+        <w:t>species_genetic_diversity</w:t>
+      </w:r>
+      <w:proofErr w:type="spellEnd"/>
+      <w:r>
+        <w:t xml:space="preserve"> is greater than 0, then the parameters of initial worms of the species are randomly distributed with a mean </w:t>
+      </w:r>
+      <w:r>
+        <w:t>of the parameters on the slider, and a standard deviation proportional to the genetic diversity of the species.  Subsequent generations of worms will inherit the traits of their parent.</w:t>
+      </w:r>
+    </w:p>
+    <w:p>
+      <w:pPr>
+        <w:pStyle w:val="ListParagraph"/>
+        <w:numPr>
+          <w:ilvl w:val="1"/>
+          <w:numId w:val="5"/>
+        </w:numPr>
+        <w:spacing w:line="360" w:lineRule="auto"/>
+        <w:jc w:val="both"/>
+      </w:pPr>
+      <w:proofErr w:type="gramStart"/>
+      <w:r>
+        <w:rPr>
+          <w:i/>
+        </w:rPr>
+        <w:t>speed</w:t>
+      </w:r>
+      <w:proofErr w:type="gramEnd"/>
+      <w:r>
+        <w:t>:</w:t>
+      </w:r>
+      <w:r>
+        <w:t xml:space="preserve"> A measure of how quickly worms move per day. Speed is measured as (speed)*(length of the side of one patch in meters) meters per day</w:t>
+      </w:r>
+    </w:p>
+    <w:p>
+      <w:pPr>
+        <w:pStyle w:val="ListParagraph"/>
+        <w:numPr>
+          <w:ilvl w:val="1"/>
+          <w:numId w:val="5"/>
+        </w:numPr>
+        <w:spacing w:line="360" w:lineRule="auto"/>
+        <w:jc w:val="both"/>
+      </w:pPr>
+      <w:proofErr w:type="spellStart"/>
+      <w:proofErr w:type="gramStart"/>
+      <w:r>
+        <w:rPr>
+          <w:i/>
+        </w:rPr>
+        <w:lastRenderedPageBreak/>
+        <w:t>insertion</w:t>
+      </w:r>
+      <w:proofErr w:type="gramEnd"/>
+      <w:r>
+        <w:rPr>
+          <w:i/>
+        </w:rPr>
+        <w:t>_frequency</w:t>
+      </w:r>
+      <w:proofErr w:type="spellEnd"/>
+      <w:r>
+        <w:t>:</w:t>
+      </w:r>
+      <w:r>
+        <w:t xml:space="preserve"> Determines the number of times that worms are inserted at a random location during the insertion period.</w:t>
+      </w:r>
+    </w:p>
+    <w:p>
+      <w:pPr>
+        <w:pStyle w:val="ListParagraph"/>
+        <w:numPr>
+          <w:ilvl w:val="1"/>
+          <w:numId w:val="5"/>
+        </w:numPr>
+        <w:spacing w:line="360" w:lineRule="auto"/>
+        <w:jc w:val="both"/>
+      </w:pPr>
+      <w:proofErr w:type="spellStart"/>
+      <w:proofErr w:type="gramStart"/>
+      <w:r>
+        <w:rPr>
+          <w:i/>
+        </w:rPr>
+        <w:t>number</w:t>
+      </w:r>
+      <w:proofErr w:type="gramEnd"/>
+      <w:r>
+        <w:rPr>
+          <w:i/>
+        </w:rPr>
+        <w:t>_inserted</w:t>
+      </w:r>
+      <w:proofErr w:type="spellEnd"/>
+      <w:r>
+        <w:t>:</w:t>
+      </w:r>
+      <w:r>
+        <w:t xml:space="preserve"> Determines the numbe</w:t>
+      </w:r>
+      <w:r>
+        <w:t>r of worms inserted</w:t>
+      </w:r>
+      <w:r>
+        <w:t xml:space="preserve"> each time that worms are added at a random location during the insertion period.</w:t>
+      </w:r>
+    </w:p>
+    <w:p>
+      <w:pPr>
+        <w:pStyle w:val="ListParagraph"/>
+        <w:numPr>
+          <w:ilvl w:val="1"/>
+          <w:numId w:val="5"/>
+        </w:numPr>
+        <w:spacing w:line="360" w:lineRule="auto"/>
+        <w:jc w:val="both"/>
+      </w:pPr>
+      <w:r>
+        <w:t>Add:</w:t>
+      </w:r>
+      <w:r>
+        <w:t xml:space="preserve"> By clicking the “Add” button, users will be able to add </w:t>
+      </w:r>
+      <w:proofErr w:type="spellStart"/>
+      <w:r>
+        <w:rPr>
+          <w:i/>
+        </w:rPr>
+        <w:t>worm_population</w:t>
+      </w:r>
+      <w:proofErr w:type="spellEnd"/>
+      <w:r>
+        <w:t xml:space="preserve"> number of worms at any point in the environment that they click on with the traits for the species number they have selected. If a region has been selected with the region selection tool then “Add” is clicked, the worms will be randomly distributed within this box.</w:t>
+      </w:r>
+    </w:p>
+    <w:p>
+      <w:pPr>
+        <w:pStyle w:val="ListParagraph"/>
+        <w:numPr>
+          <w:ilvl w:val="1"/>
+          <w:numId w:val="5"/>
+        </w:numPr>
+        <w:spacing w:line="360" w:lineRule="auto"/>
+        <w:jc w:val="both"/>
+      </w:pPr>
+      <w:r>
+        <w:t>Save:</w:t>
+      </w:r>
+      <w:r>
+        <w:t xml:space="preserve"> Will save the location and characteristics of all currently </w:t>
+      </w:r>
+      <w:r>
+        <w:t xml:space="preserve">living </w:t>
+      </w:r>
+      <w:r>
+        <w:t xml:space="preserve">worms and cocoons to a file in the </w:t>
+      </w:r>
+      <w:proofErr w:type="spellStart"/>
+      <w:r>
+        <w:rPr>
+          <w:i/>
+        </w:rPr>
+        <w:t>save_name</w:t>
+      </w:r>
+      <w:proofErr w:type="spellEnd"/>
+      <w:r>
+        <w:t xml:space="preserve"> folder.</w:t>
+      </w:r>
+    </w:p>
+    <w:p>
+      <w:pPr>
+        <w:pStyle w:val="ListParagraph"/>
+        <w:numPr>
+          <w:ilvl w:val="1"/>
+          <w:numId w:val="5"/>
+        </w:numPr>
+        <w:spacing w:line="360" w:lineRule="auto"/>
+        <w:jc w:val="both"/>
+      </w:pPr>
+      <w:r>
+        <w:t>Load:</w:t>
+      </w:r>
+      <w:r>
+        <w:t xml:space="preserve"> Loads the agents last saved with the current </w:t>
+      </w:r>
+      <w:proofErr w:type="spellStart"/>
+      <w:r>
+        <w:rPr>
+          <w:i/>
+        </w:rPr>
+        <w:t>save_name</w:t>
+      </w:r>
+      <w:proofErr w:type="spellEnd"/>
+      <w:r>
+        <w:t>.</w:t>
+      </w:r>
+    </w:p>
+    <w:p>
+      <w:pPr>
+        <w:pStyle w:val="ListParagraph"/>
+        <w:numPr>
+          <w:ilvl w:val="0"/>
+          <w:numId w:val="5"/>
+        </w:numPr>
+        <w:spacing w:line="360" w:lineRule="auto"/>
+        <w:jc w:val="both"/>
+      </w:pPr>
+      <w:r>
+        <w:t>Environment Controls:</w:t>
+      </w:r>
+    </w:p>
+    <w:p>
+      <w:pPr>
+        <w:pStyle w:val="ListParagraph"/>
+        <w:numPr>
+          <w:ilvl w:val="1"/>
+          <w:numId w:val="5"/>
+        </w:numPr>
+        <w:spacing w:line="360" w:lineRule="auto"/>
+        <w:jc w:val="both"/>
+      </w:pPr>
+      <w:r>
+        <w:t>Draw:</w:t>
+      </w:r>
+      <w:r>
+        <w:t xml:space="preserve">  </w:t>
+      </w:r>
+      <w:r>
+        <w:t xml:space="preserve">If “Draw” is selected, and “change:” is set to water or highway, then the user can drag their mouse around the </w:t>
+      </w:r>
+      <w:r>
+        <w:t>NetL</w:t>
+      </w:r>
+      <w:r>
+        <w:t xml:space="preserve">ogo world to draw either of these features. If the mouse seems unresponsive, make sure the “view updates” chooser on the top bar of the Interface panel is set to continuous. Tip: drawing slowly will be much more accurate. If “change:” is set to anything other than water or highway, the “Draw” button will not draw anything. Note: Make sure to not have “Draw” selected at the same time as “Add” or “Select” </w:t>
+      </w:r>
+    </w:p>
+    <w:p>
+      <w:pPr>
+        <w:pStyle w:val="ListParagraph"/>
+        <w:numPr>
+          <w:ilvl w:val="1"/>
+          <w:numId w:val="5"/>
+        </w:numPr>
+        <w:spacing w:line="360" w:lineRule="auto"/>
+        <w:jc w:val="both"/>
+      </w:pPr>
+      <w:r>
+        <w:t>Select:</w:t>
+      </w:r>
+      <w:r>
+        <w:t xml:space="preserve"> </w:t>
+      </w:r>
+      <w:r>
+        <w:t xml:space="preserve">When “Select” is on, clicking and dragging on the NetLogo world will create a box around a selected region. Once drawn, users can modify the parameters of this box in a variety of ways. </w:t>
+      </w:r>
+    </w:p>
+    <w:p>
+      <w:pPr>
+        <w:pStyle w:val="ListParagraph"/>
+        <w:numPr>
+          <w:ilvl w:val="2"/>
+          <w:numId w:val="5"/>
+        </w:numPr>
+        <w:spacing w:line="360" w:lineRule="auto"/>
+        <w:jc w:val="both"/>
+        <w:rPr>
+          <w:b/>
+          <w:bCs/>
+        </w:rPr>
+      </w:pPr>
+      <w:proofErr w:type="gramStart"/>
+      <w:r>
+        <w:rPr>
+          <w:b/>
+          <w:bCs/>
+        </w:rPr>
+        <w:t>pH</w:t>
+      </w:r>
+      <w:proofErr w:type="gramEnd"/>
+      <w:r>
+        <w:rPr>
+          <w:b/>
+          <w:bCs/>
+        </w:rPr>
+        <w:t xml:space="preserve"> and/or Temperature:</w:t>
+      </w:r>
+      <w:r>
+        <w:rPr>
+          <w:b/>
+          <w:bCs/>
+        </w:rPr>
+        <w:t xml:space="preserve"> </w:t>
+      </w:r>
+      <w:r>
+        <w:t xml:space="preserve">If the user wants to change the pH and/or temperature within the box, they should adjust the </w:t>
+      </w:r>
+      <w:proofErr w:type="spellStart"/>
+      <w:r>
+        <w:t>patch_ph</w:t>
+      </w:r>
+      <w:proofErr w:type="spellEnd"/>
+      <w:r>
+        <w:t xml:space="preserve"> and </w:t>
+      </w:r>
+      <w:proofErr w:type="spellStart"/>
+      <w:r>
+        <w:t>temperature_difference</w:t>
+      </w:r>
+      <w:proofErr w:type="spellEnd"/>
+      <w:r>
+        <w:t xml:space="preserve"> sliders to the desired parameters. Then, select the desired shape from the “</w:t>
+      </w:r>
+      <w:proofErr w:type="spellStart"/>
+      <w:r>
+        <w:t>obstacle_shape</w:t>
+      </w:r>
+      <w:proofErr w:type="spellEnd"/>
+      <w:r>
+        <w:t xml:space="preserve">” box. Choosing “rectangle” will fill the entire </w:t>
+      </w:r>
+      <w:r>
+        <w:lastRenderedPageBreak/>
+        <w:t xml:space="preserve">selected box with the chosen parameters. “Circle” will fill in a </w:t>
+      </w:r>
+      <w:proofErr w:type="gramStart"/>
+      <w:r>
+        <w:t>circle</w:t>
+      </w:r>
+      <w:proofErr w:type="gramEnd"/>
+      <w:r>
+        <w:t xml:space="preserve"> with diameter of the shorter side of the box and a center at the center of the box with the parameters in the box. “Mountain” will draw a circle, but instead of uniform parameters, it will create a gradient from the current parameters, on the edges, to slider parameters, in the center. </w:t>
+      </w:r>
+    </w:p>
+    <w:p>
+      <w:pPr>
+        <w:pStyle w:val="ListParagraph"/>
+        <w:numPr>
+          <w:ilvl w:val="2"/>
+          <w:numId w:val="5"/>
+        </w:numPr>
+        <w:spacing w:line="360" w:lineRule="auto"/>
+        <w:jc w:val="both"/>
+        <w:rPr>
+          <w:bCs/>
+        </w:rPr>
+      </w:pPr>
+      <w:r>
+        <w:rPr>
+          <w:b/>
+          <w:bCs/>
+        </w:rPr>
+        <w:t>Monitors:</w:t>
+      </w:r>
+      <w:r>
+        <w:rPr>
+          <w:bCs/>
+        </w:rPr>
+        <w:t xml:space="preserve"> </w:t>
+      </w:r>
+      <w:r>
+        <w:t>Choosing “Monitor” in the “</w:t>
+      </w:r>
+      <w:proofErr w:type="spellStart"/>
+      <w:r>
+        <w:t>obstacle_shape</w:t>
+      </w:r>
+      <w:proofErr w:type="spellEnd"/>
+      <w:r>
+        <w:t>” box will draw a new monitor in the selected box; it will not modify any of the</w:t>
+      </w:r>
+      <w:r>
+        <w:t xml:space="preserve"> other</w:t>
+      </w:r>
+      <w:r>
+        <w:t xml:space="preserve"> parameters in the box, regardless of what is selected in the “change:” box. After choosing the desired settings, press “Modify” to implement them. </w:t>
+      </w:r>
+      <w:r>
+        <w:t xml:space="preserve">Once your monitor has been added, you must name it by typing “name_monitor </w:t>
+      </w:r>
+      <w:r>
+        <w:rPr>
+          <w:i/>
+        </w:rPr>
+        <w:t>monitor_</w:t>
+      </w:r>
+      <w:r>
+        <w:rPr>
+          <w:i/>
+        </w:rPr>
+        <w:t>name</w:t>
+      </w:r>
+      <w:r>
+        <w:t xml:space="preserve">” into the observer&gt; line of the command center. </w:t>
+      </w:r>
+      <w:r>
+        <w:t>Note</w:t>
+      </w:r>
+      <w:r>
+        <w:t xml:space="preserve">: After use, deselect the area by clicking on any point in the NetLogo world. </w:t>
+      </w:r>
+    </w:p>
+    <w:p>
+      <w:pPr>
+        <w:pStyle w:val="ListParagraph"/>
+        <w:numPr>
+          <w:ilvl w:val="2"/>
+          <w:numId w:val="5"/>
+        </w:numPr>
+        <w:spacing w:line="360" w:lineRule="auto"/>
+        <w:jc w:val="both"/>
+        <w:rPr>
+          <w:bCs/>
+        </w:rPr>
+      </w:pPr>
+      <w:r>
+        <w:rPr>
+          <w:b/>
+          <w:bCs/>
+        </w:rPr>
+        <w:t>Insertion Regions:</w:t>
+      </w:r>
+      <w:r>
+        <w:rPr>
+          <w:bCs/>
+        </w:rPr>
+        <w:t xml:space="preserve"> </w:t>
+      </w:r>
+      <w:r>
+        <w:t>If “change:” is set to “</w:t>
+      </w:r>
+      <w:proofErr w:type="spellStart"/>
+      <w:r>
+        <w:t>insertion_points</w:t>
+      </w:r>
+      <w:proofErr w:type="spellEnd"/>
+      <w:r>
+        <w:t>”, the patches contained by the obstacle will be encoded as locati</w:t>
+      </w:r>
+      <w:r>
+        <w:t xml:space="preserve">ons where worms can spawn when </w:t>
+      </w:r>
+      <w:proofErr w:type="spellStart"/>
+      <w:r>
+        <w:rPr>
+          <w:i/>
+        </w:rPr>
+        <w:t>insertion_frequency</w:t>
+      </w:r>
+      <w:proofErr w:type="spellEnd"/>
+      <w:r>
+        <w:rPr>
+          <w:i/>
+        </w:rPr>
+        <w:t xml:space="preserve"> </w:t>
+      </w:r>
+      <w:r>
+        <w:t>is greater than 0</w:t>
+      </w:r>
+      <w:r>
+        <w:t>. When a random insertion occurs, every individual patch will have an equal cha</w:t>
+      </w:r>
+      <w:r>
+        <w:t>n</w:t>
+      </w:r>
+      <w:r>
+        <w:t>ce of having worms spawn. E.g. a big square will have higher chance of having worms spawn at random insertion</w:t>
+      </w:r>
+      <w:r>
+        <w:t xml:space="preserve"> int</w:t>
+      </w:r>
+      <w:r>
+        <w:t xml:space="preserve">ervals than a smaller square. </w:t>
+      </w:r>
+    </w:p>
+    <w:p>
+      <w:pPr>
+        <w:pStyle w:val="ListParagraph"/>
+        <w:numPr>
+          <w:ilvl w:val="1"/>
+          <w:numId w:val="5"/>
+        </w:numPr>
+        <w:spacing w:line="360" w:lineRule="auto"/>
+        <w:jc w:val="both"/>
+      </w:pPr>
+      <w:r>
+        <w:rPr>
+          <w:i/>
+        </w:rPr>
+        <w:t>Show</w:t>
+      </w:r>
+      <w:r>
+        <w:t>:</w:t>
+      </w:r>
+      <w:r>
+        <w:t xml:space="preserve"> Allows the user to decide which attribute to show in the NetLogo world. After changing </w:t>
+      </w:r>
+      <w:r>
+        <w:rPr>
+          <w:i/>
+        </w:rPr>
+        <w:t>Show</w:t>
+      </w:r>
+      <w:proofErr w:type="gramStart"/>
+      <w:r>
+        <w:rPr>
+          <w:i/>
+        </w:rPr>
+        <w:t>:,</w:t>
+      </w:r>
+      <w:proofErr w:type="gramEnd"/>
+      <w:r>
+        <w:rPr>
+          <w:i/>
+        </w:rPr>
+        <w:t xml:space="preserve"> </w:t>
+      </w:r>
+      <w:r>
+        <w:t xml:space="preserve">the user will have to </w:t>
+      </w:r>
+      <w:r>
+        <w:t>press “Recolor Patches” to see the selected attribute.</w:t>
+      </w:r>
+    </w:p>
+    <w:p>
+      <w:pPr>
+        <w:pStyle w:val="ListParagraph"/>
+        <w:numPr>
+          <w:ilvl w:val="1"/>
+          <w:numId w:val="5"/>
+        </w:numPr>
+        <w:spacing w:line="360" w:lineRule="auto"/>
+        <w:jc w:val="both"/>
+      </w:pPr>
+      <w:proofErr w:type="spellStart"/>
+      <w:proofErr w:type="gramStart"/>
+      <w:r>
+        <w:rPr>
+          <w:i/>
+        </w:rPr>
+        <w:t>starting</w:t>
+      </w:r>
+      <w:proofErr w:type="gramEnd"/>
+      <w:r>
+        <w:rPr>
+          <w:i/>
+        </w:rPr>
+        <w:t>_day</w:t>
+      </w:r>
+      <w:proofErr w:type="spellEnd"/>
+      <w:r>
+        <w:t>:</w:t>
+      </w:r>
+      <w:r>
+        <w:t xml:space="preserve"> Allows the user to decide what day of the first year to start the simulation on.</w:t>
+      </w:r>
+    </w:p>
+    <w:p>
+      <w:pPr>
+        <w:pStyle w:val="ListParagraph"/>
+        <w:numPr>
+          <w:ilvl w:val="1"/>
+          <w:numId w:val="5"/>
+        </w:numPr>
+        <w:spacing w:line="360" w:lineRule="auto"/>
+        <w:jc w:val="both"/>
+      </w:pPr>
+      <w:r>
+        <w:t>Save Environment:</w:t>
+      </w:r>
+      <w:r>
+        <w:t xml:space="preserve"> Saves the characteristics of all patches to a file in the </w:t>
+      </w:r>
+      <w:proofErr w:type="spellStart"/>
+      <w:r>
+        <w:rPr>
+          <w:i/>
+        </w:rPr>
+        <w:t>save_name</w:t>
+      </w:r>
+      <w:proofErr w:type="spellEnd"/>
+      <w:r>
+        <w:t xml:space="preserve"> folder.</w:t>
+      </w:r>
+    </w:p>
+    <w:p>
+      <w:pPr>
+        <w:pStyle w:val="ListParagraph"/>
+        <w:numPr>
+          <w:ilvl w:val="1"/>
+          <w:numId w:val="5"/>
+        </w:numPr>
+        <w:spacing w:line="360" w:lineRule="auto"/>
+        <w:jc w:val="both"/>
+      </w:pPr>
+      <w:r>
+        <w:t>Load Environment:</w:t>
+      </w:r>
+      <w:r>
+        <w:t xml:space="preserve"> Loads the characteristics of all patches from the most recent save in the </w:t>
+      </w:r>
+      <w:proofErr w:type="spellStart"/>
+      <w:r>
+        <w:rPr>
+          <w:i/>
+        </w:rPr>
+        <w:t>save_name</w:t>
+      </w:r>
+      <w:proofErr w:type="spellEnd"/>
+      <w:r>
+        <w:t xml:space="preserve"> folder.</w:t>
+      </w:r>
+    </w:p>
+    <w:p>
+      <w:pPr>
+        <w:pStyle w:val="ListParagraph"/>
+        <w:numPr>
+          <w:ilvl w:val="0"/>
+          <w:numId w:val="5"/>
+        </w:numPr>
+        <w:spacing w:line="360" w:lineRule="auto"/>
+        <w:jc w:val="both"/>
+      </w:pPr>
+      <w:r>
+        <w:lastRenderedPageBreak/>
+        <w:t>Visualization</w:t>
+      </w:r>
+    </w:p>
+    <w:p>
+      <w:pPr>
+        <w:pStyle w:val="ListParagraph"/>
+        <w:numPr>
+          <w:ilvl w:val="0"/>
+          <w:numId w:val="5"/>
+        </w:numPr>
+        <w:spacing w:line="360" w:lineRule="auto"/>
+        <w:jc w:val="both"/>
+      </w:pPr>
+      <w:r>
+        <w:t>Additional Useful Functions:</w:t>
+      </w:r>
+      <w:r>
+        <w:t xml:space="preserve"> </w:t>
+      </w:r>
+      <w:r>
+        <w:t xml:space="preserve">Using the following commands in the “observer&gt;” line of the command center will enable the user to have more precise control over the environment they are manipulating. To use one of these functions, first type the one-word command in the observer line, followed by the desired parameters, substituted for the words in italics. </w:t>
+      </w:r>
+    </w:p>
+    <w:p>
+      <w:pPr>
+        <w:pStyle w:val="ListParagraph"/>
+        <w:numPr>
+          <w:ilvl w:val="1"/>
+          <w:numId w:val="5"/>
+        </w:numPr>
+        <w:spacing w:line="360" w:lineRule="auto"/>
+        <w:jc w:val="both"/>
+      </w:pPr>
+      <w:r>
+        <w:t>initialize_monitors</w:t>
+      </w:r>
+    </w:p>
+    <w:p>
+      <w:pPr>
+        <w:pStyle w:val="ListParagraph"/>
+        <w:numPr>
+          <w:ilvl w:val="2"/>
+          <w:numId w:val="5"/>
+        </w:numPr>
+        <w:spacing w:line="360" w:lineRule="auto"/>
+        <w:jc w:val="both"/>
+      </w:pPr>
+      <w:r>
+        <w:t>This command automatically generates population density monitors in the four corners and center of the NetLogo world.</w:t>
+      </w:r>
+    </w:p>
+    <w:p>
+      <w:pPr>
+        <w:pStyle w:val="ListParagraph"/>
+        <w:numPr>
+          <w:ilvl w:val="1"/>
+          <w:numId w:val="5"/>
+        </w:numPr>
+        <w:spacing w:line="360" w:lineRule="auto"/>
+        <w:jc w:val="both"/>
+      </w:pPr>
+      <w:r>
+        <w:t>draw_mon</w:t>
+      </w:r>
+      <w:r>
+        <w:t xml:space="preserve">itor </w:t>
+      </w:r>
+      <w:r>
+        <w:rPr>
+          <w:i/>
+        </w:rPr>
+        <w:t>x_low x_high y_low y_high</w:t>
+      </w:r>
+    </w:p>
+    <w:p>
+      <w:pPr>
+        <w:pStyle w:val="ListParagraph"/>
+        <w:numPr>
+          <w:ilvl w:val="2"/>
+          <w:numId w:val="5"/>
+        </w:numPr>
+        <w:spacing w:line="360" w:lineRule="auto"/>
+        <w:jc w:val="both"/>
+      </w:pPr>
+      <w:r>
+        <w:t>Draws a rectangular population density monitor with corners at (x_low, y_low) (x_low, y_high) (x_high, y_low) and (x_high, y_high). All coordinates need to be integers because they refer to patch coordinates.</w:t>
+      </w:r>
+    </w:p>
+    <w:p>
+      <w:pPr>
+        <w:pStyle w:val="ListParagraph"/>
+        <w:numPr>
+          <w:ilvl w:val="1"/>
+          <w:numId w:val="5"/>
+        </w:numPr>
+        <w:spacing w:line="360" w:lineRule="auto"/>
+        <w:jc w:val="both"/>
+      </w:pPr>
+      <w:r>
+        <w:t xml:space="preserve">insertion_region </w:t>
+      </w:r>
+      <w:r>
+        <w:rPr>
+          <w:i/>
+        </w:rPr>
+        <w:t>x_low x_high y_low y_high</w:t>
+      </w:r>
+    </w:p>
+    <w:p>
+      <w:pPr>
+        <w:pStyle w:val="ListParagraph"/>
+        <w:numPr>
+          <w:ilvl w:val="2"/>
+          <w:numId w:val="5"/>
+        </w:numPr>
+        <w:spacing w:line="360" w:lineRule="auto"/>
+        <w:jc w:val="both"/>
+      </w:pPr>
+      <w:r>
+        <w:t xml:space="preserve">Draws a rectangular insertion region with corners at </w:t>
+      </w:r>
+      <w:r>
+        <w:rPr>
+          <w:i/>
+        </w:rPr>
+        <w:t xml:space="preserve">(x_low, y_low), (x_low, y_high), (x_high, y_low) and (x_high, y_high). </w:t>
+      </w:r>
+      <w:r>
+        <w:t>All coordinates need to be integers because they refer to patch coordinates.</w:t>
+      </w:r>
+    </w:p>
+    <w:p>
+      <w:pPr>
+        <w:pStyle w:val="ListParagraph"/>
+        <w:numPr>
+          <w:ilvl w:val="1"/>
+          <w:numId w:val="5"/>
+        </w:numPr>
+        <w:spacing w:line="360" w:lineRule="auto"/>
+        <w:jc w:val="both"/>
+      </w:pPr>
+      <w:r>
+        <w:t xml:space="preserve">insert_worms </w:t>
+      </w:r>
+      <w:r>
+        <w:rPr>
+          <w:i/>
+        </w:rPr>
+        <w:t>x y number species_number</w:t>
+      </w:r>
+    </w:p>
+    <w:p>
+      <w:pPr>
+        <w:pStyle w:val="ListParagraph"/>
+        <w:numPr>
+          <w:ilvl w:val="2"/>
+          <w:numId w:val="5"/>
+        </w:numPr>
+        <w:spacing w:line="360" w:lineRule="auto"/>
+        <w:jc w:val="both"/>
+      </w:pPr>
+      <w:r>
+        <w:t xml:space="preserve">Inserts </w:t>
+      </w:r>
+      <w:r>
+        <w:rPr>
+          <w:i/>
+        </w:rPr>
+        <w:t>number</w:t>
+      </w:r>
+      <w:r>
+        <w:t xml:space="preserve"> worms at location </w:t>
+      </w:r>
+      <w:r>
+        <w:rPr>
+          <w:i/>
+        </w:rPr>
+        <w:t>(x, y)</w:t>
+      </w:r>
+      <w:r>
+        <w:t xml:space="preserve"> </w:t>
+      </w:r>
+      <w:r>
+        <w:t>with the attributes of t</w:t>
+      </w:r>
+      <w:r>
+        <w:t xml:space="preserve">he species with </w:t>
+      </w:r>
+      <w:r>
+        <w:rPr>
+          <w:i/>
+        </w:rPr>
+        <w:t>species_number</w:t>
+      </w:r>
+      <w:r>
+        <w:t>.</w:t>
+      </w:r>
+    </w:p>
+    <w:p>
+      <w:pPr>
+        <w:pStyle w:val="ListParagraph"/>
+        <w:numPr>
+          <w:ilvl w:val="1"/>
+          <w:numId w:val="5"/>
+        </w:numPr>
+        <w:spacing w:line="360" w:lineRule="auto"/>
+        <w:jc w:val="both"/>
+      </w:pPr>
+      <w:r>
+        <w:t xml:space="preserve">name_monitor </w:t>
+      </w:r>
+      <w:r>
+        <w:rPr>
+          <w:i/>
+        </w:rPr>
+        <w:t>monitor</w:t>
+      </w:r>
+      <w:r>
+        <w:rPr>
+          <w:i/>
+        </w:rPr>
+        <w:t>_name</w:t>
+      </w:r>
+    </w:p>
+    <w:p>
+      <w:pPr>
+        <w:pStyle w:val="ListParagraph"/>
+        <w:numPr>
+          <w:ilvl w:val="2"/>
+          <w:numId w:val="5"/>
+        </w:numPr>
+        <w:spacing w:line="360" w:lineRule="auto"/>
+        <w:jc w:val="both"/>
+      </w:pPr>
+      <w:r>
+        <w:t xml:space="preserve">Names monitors, one at a time with the name </w:t>
+      </w:r>
+      <w:r>
+        <w:rPr>
+          <w:i/>
+        </w:rPr>
+        <w:t>monitor_name</w:t>
+      </w:r>
+      <w:r>
+        <w:t xml:space="preserve">, in the order that they were placed. The user can place multiple monitors before naming them, but all monitors that have been placed must be named before running a simulation. </w:t>
+      </w:r>
+      <w:bookmarkStart w:id="0" w:name="_GoBack"/>
+      <w:bookmarkEnd w:id="0"/>
+    </w:p>
     <w:sectPr>
       <w:pgSz w:w="12240" w:h="15840"/>
       <w:pgMar w:top="1440" w:right="1800" w:bottom="1440" w:left="1800" w:header="720" w:footer="720" w:gutter="0"/>
@@ -2107,6 +4481,95 @@
 <file path=word/numbering.xml><?xml version="1.0" encoding="utf-8"?>
 <w:numbering xmlns:wpc="http://schemas.microsoft.com/office/word/2010/wordprocessingCanvas" xmlns:mo="http://schemas.microsoft.com/office/mac/office/2008/main" xmlns:mc="http://schemas.openxmlformats.org/markup-compatibility/2006" xmlns:mv="urn:schemas-microsoft-com:mac:vml" xmlns:o="urn:schemas-microsoft-com:office:office" xmlns:r="http://schemas.openxmlformats.org/officeDocument/2006/relationships" xmlns:m="http://schemas.openxmlformats.org/officeDocument/2006/math" xmlns:v="urn:schemas-microsoft-com:vml" xmlns:wp14="http://schemas.microsoft.com/office/word/2010/wordprocessingDrawing" xmlns:wp="http://schemas.openxmlformats.org/drawingml/2006/wordprocessingDrawing" xmlns:w10="urn:schemas-microsoft-com:office:word" xmlns:w="http://schemas.openxmlformats.org/wordprocessingml/2006/main" xmlns:w14="http://schemas.microsoft.com/office/word/2010/wordml" xmlns:wpg="http://schemas.microsoft.com/office/word/2010/wordprocessingGroup" xmlns:wpi="http://schemas.microsoft.com/office/word/2010/wordprocessingInk" xmlns:wne="http://schemas.microsoft.com/office/word/2006/wordml" xmlns:wps="http://schemas.microsoft.com/office/word/2010/wordprocessingShape" mc:Ignorable="w14 wp14">
   <w:abstractNum w:abstractNumId="0">
+    <w:nsid w:val="15A46BD1"/>
+    <w:multiLevelType w:val="multilevel"/>
+    <w:tmpl w:val="FB6051AE"/>
+    <w:lvl w:ilvl="0">
+      <w:start w:val="1"/>
+      <w:numFmt w:val="decimal"/>
+      <w:lvlText w:val="%1."/>
+      <w:lvlJc w:val="left"/>
+      <w:pPr>
+        <w:ind w:left="720" w:hanging="360"/>
+      </w:pPr>
+    </w:lvl>
+    <w:lvl w:ilvl="1">
+      <w:start w:val="1"/>
+      <w:numFmt w:val="lowerLetter"/>
+      <w:lvlText w:val="%2."/>
+      <w:lvlJc w:val="left"/>
+      <w:pPr>
+        <w:ind w:left="1440" w:hanging="360"/>
+      </w:pPr>
+    </w:lvl>
+    <w:lvl w:ilvl="2">
+      <w:start w:val="1"/>
+      <w:numFmt w:val="lowerRoman"/>
+      <w:lvlText w:val="%3."/>
+      <w:lvlJc w:val="right"/>
+      <w:pPr>
+        <w:ind w:left="2160" w:hanging="180"/>
+      </w:pPr>
+      <w:rPr>
+        <w:b w:val="0"/>
+      </w:rPr>
+    </w:lvl>
+    <w:lvl w:ilvl="3">
+      <w:start w:val="1"/>
+      <w:numFmt w:val="decimal"/>
+      <w:lvlText w:val="%4."/>
+      <w:lvlJc w:val="left"/>
+      <w:pPr>
+        <w:ind w:left="2880" w:hanging="360"/>
+      </w:pPr>
+    </w:lvl>
+    <w:lvl w:ilvl="4">
+      <w:start w:val="1"/>
+      <w:numFmt w:val="lowerLetter"/>
+      <w:lvlText w:val="%5."/>
+      <w:lvlJc w:val="left"/>
+      <w:pPr>
+        <w:ind w:left="3600" w:hanging="360"/>
+      </w:pPr>
+    </w:lvl>
+    <w:lvl w:ilvl="5">
+      <w:start w:val="1"/>
+      <w:numFmt w:val="lowerRoman"/>
+      <w:lvlText w:val="%6."/>
+      <w:lvlJc w:val="right"/>
+      <w:pPr>
+        <w:ind w:left="4320" w:hanging="180"/>
+      </w:pPr>
+    </w:lvl>
+    <w:lvl w:ilvl="6">
+      <w:start w:val="1"/>
+      <w:numFmt w:val="decimal"/>
+      <w:lvlText w:val="%7."/>
+      <w:lvlJc w:val="left"/>
+      <w:pPr>
+        <w:ind w:left="5040" w:hanging="360"/>
+      </w:pPr>
+    </w:lvl>
+    <w:lvl w:ilvl="7">
+      <w:start w:val="1"/>
+      <w:numFmt w:val="lowerLetter"/>
+      <w:lvlText w:val="%8."/>
+      <w:lvlJc w:val="left"/>
+      <w:pPr>
+        <w:ind w:left="5760" w:hanging="360"/>
+      </w:pPr>
+    </w:lvl>
+    <w:lvl w:ilvl="8">
+      <w:start w:val="1"/>
+      <w:numFmt w:val="lowerRoman"/>
+      <w:lvlText w:val="%9."/>
+      <w:lvlJc w:val="right"/>
+      <w:pPr>
+        <w:ind w:left="6480" w:hanging="180"/>
+      </w:pPr>
+    </w:lvl>
+  </w:abstractNum>
+  <w:abstractNum w:abstractNumId="1">
     <w:nsid w:val="2D9607DB"/>
     <w:multiLevelType w:val="hybridMultilevel"/>
     <w:tmpl w:val="1E46AB26"/>
@@ -2192,7 +4655,7 @@
       </w:pPr>
     </w:lvl>
   </w:abstractNum>
-  <w:abstractNum w:abstractNumId="1">
+  <w:abstractNum w:abstractNumId="2">
     <w:nsid w:val="3B2F3A0C"/>
     <w:multiLevelType w:val="hybridMultilevel"/>
     <w:tmpl w:val="3F2CED7E"/>
@@ -2278,7 +4741,7 @@
       </w:pPr>
     </w:lvl>
   </w:abstractNum>
-  <w:abstractNum w:abstractNumId="2">
+  <w:abstractNum w:abstractNumId="3">
     <w:nsid w:val="548D6155"/>
     <w:multiLevelType w:val="hybridMultilevel"/>
     <w:tmpl w:val="825A44EC"/>
@@ -2364,7 +4827,97 @@
       </w:pPr>
     </w:lvl>
   </w:abstractNum>
-  <w:abstractNum w:abstractNumId="3">
+  <w:abstractNum w:abstractNumId="4">
+    <w:nsid w:val="66627D06"/>
+    <w:multiLevelType w:val="hybridMultilevel"/>
+    <w:tmpl w:val="0274739A"/>
+    <w:lvl w:ilvl="0" w:tplc="0409000F">
+      <w:start w:val="1"/>
+      <w:numFmt w:val="decimal"/>
+      <w:lvlText w:val="%1."/>
+      <w:lvlJc w:val="left"/>
+      <w:pPr>
+        <w:ind w:left="720" w:hanging="360"/>
+      </w:pPr>
+    </w:lvl>
+    <w:lvl w:ilvl="1" w:tplc="04090019">
+      <w:start w:val="1"/>
+      <w:numFmt w:val="lowerLetter"/>
+      <w:lvlText w:val="%2."/>
+      <w:lvlJc w:val="left"/>
+      <w:pPr>
+        <w:ind w:left="1440" w:hanging="360"/>
+      </w:pPr>
+    </w:lvl>
+    <w:lvl w:ilvl="2" w:tplc="69A6817E">
+      <w:start w:val="1"/>
+      <w:numFmt w:val="none"/>
+      <w:lvlText w:val="%3"/>
+      <w:lvlJc w:val="right"/>
+      <w:pPr>
+        <w:ind w:left="2160" w:hanging="180"/>
+      </w:pPr>
+      <w:rPr>
+        <w:rFonts w:hint="default"/>
+        <w:b w:val="0"/>
+      </w:rPr>
+    </w:lvl>
+    <w:lvl w:ilvl="3" w:tplc="0409000F" w:tentative="1">
+      <w:start w:val="1"/>
+      <w:numFmt w:val="decimal"/>
+      <w:lvlText w:val="%4."/>
+      <w:lvlJc w:val="left"/>
+      <w:pPr>
+        <w:ind w:left="2880" w:hanging="360"/>
+      </w:pPr>
+    </w:lvl>
+    <w:lvl w:ilvl="4" w:tplc="04090019" w:tentative="1">
+      <w:start w:val="1"/>
+      <w:numFmt w:val="lowerLetter"/>
+      <w:lvlText w:val="%5."/>
+      <w:lvlJc w:val="left"/>
+      <w:pPr>
+        <w:ind w:left="3600" w:hanging="360"/>
+      </w:pPr>
+    </w:lvl>
+    <w:lvl w:ilvl="5" w:tplc="0409001B" w:tentative="1">
+      <w:start w:val="1"/>
+      <w:numFmt w:val="lowerRoman"/>
+      <w:lvlText w:val="%6."/>
+      <w:lvlJc w:val="right"/>
+      <w:pPr>
+        <w:ind w:left="4320" w:hanging="180"/>
+      </w:pPr>
+    </w:lvl>
+    <w:lvl w:ilvl="6" w:tplc="0409000F" w:tentative="1">
+      <w:start w:val="1"/>
+      <w:numFmt w:val="decimal"/>
+      <w:lvlText w:val="%7."/>
+      <w:lvlJc w:val="left"/>
+      <w:pPr>
+        <w:ind w:left="5040" w:hanging="360"/>
+      </w:pPr>
+    </w:lvl>
+    <w:lvl w:ilvl="7" w:tplc="04090019" w:tentative="1">
+      <w:start w:val="1"/>
+      <w:numFmt w:val="lowerLetter"/>
+      <w:lvlText w:val="%8."/>
+      <w:lvlJc w:val="left"/>
+      <w:pPr>
+        <w:ind w:left="5760" w:hanging="360"/>
+      </w:pPr>
+    </w:lvl>
+    <w:lvl w:ilvl="8" w:tplc="0409001B" w:tentative="1">
+      <w:start w:val="1"/>
+      <w:numFmt w:val="lowerRoman"/>
+      <w:lvlText w:val="%9."/>
+      <w:lvlJc w:val="right"/>
+      <w:pPr>
+        <w:ind w:left="6480" w:hanging="180"/>
+      </w:pPr>
+    </w:lvl>
+  </w:abstractNum>
+  <w:abstractNum w:abstractNumId="5">
     <w:nsid w:val="68CF141B"/>
     <w:multiLevelType w:val="hybridMultilevel"/>
     <w:tmpl w:val="25CED764"/>
@@ -2451,15 +5004,21 @@
     </w:lvl>
   </w:abstractNum>
   <w:num w:numId="1">
+    <w:abstractNumId w:val="5"/>
+  </w:num>
+  <w:num w:numId="2">
+    <w:abstractNumId w:val="2"/>
+  </w:num>
+  <w:num w:numId="3">
     <w:abstractNumId w:val="3"/>
   </w:num>
-  <w:num w:numId="2">
+  <w:num w:numId="4">
     <w:abstractNumId w:val="1"/>
   </w:num>
-  <w:num w:numId="3">
-    <w:abstractNumId w:val="2"/>
+  <w:num w:numId="5">
+    <w:abstractNumId w:val="4"/>
   </w:num>
-  <w:num w:numId="4">
+  <w:num w:numId="6">
     <w:abstractNumId w:val="0"/>
   </w:num>
 </w:numbering>
@@ -2624,7 +5183,6 @@
   <w:style w:type="character" w:default="1" w:styleId="DefaultParagraphFont">
     <w:name w:val="Default Paragraph Font"/>
     <w:uiPriority w:val="1"/>
-    <w:semiHidden/>
     <w:unhideWhenUsed/>
   </w:style>
   <w:style w:type="table" w:default="1" w:styleId="TableNormal">
@@ -2708,6 +5266,36 @@
       <w:ind w:left="720"/>
       <w:contextualSpacing/>
     </w:pPr>
+  </w:style>
+  <w:style w:type="paragraph" w:styleId="Caption">
+    <w:name w:val="caption"/>
+    <w:basedOn w:val="Normal"/>
+    <w:next w:val="Normal"/>
+    <w:uiPriority w:val="35"/>
+    <w:unhideWhenUsed/>
+    <w:qFormat/>
+    <w:rsid w:val="00992B63"/>
+    <w:pPr>
+      <w:spacing w:after="200"/>
+    </w:pPr>
+    <w:rPr>
+      <w:b/>
+      <w:bCs/>
+      <w:color w:val="4F81BD" w:themeColor="accent1"/>
+      <w:sz w:val="18"/>
+      <w:szCs w:val="18"/>
+    </w:rPr>
+  </w:style>
+  <w:style w:type="paragraph" w:styleId="NormalWeb">
+    <w:name w:val="Normal (Web)"/>
+    <w:basedOn w:val="Normal"/>
+    <w:uiPriority w:val="99"/>
+    <w:semiHidden/>
+    <w:unhideWhenUsed/>
+    <w:rsid w:val="004E1764"/>
+    <w:rPr>
+      <w:rFonts w:ascii="Times New Roman" w:hAnsi="Times New Roman" w:cs="Times New Roman"/>
+    </w:rPr>
   </w:style>
 </w:styles>
 </file>
@@ -2871,7 +5459,6 @@
   <w:style w:type="character" w:default="1" w:styleId="DefaultParagraphFont">
     <w:name w:val="Default Paragraph Font"/>
     <w:uiPriority w:val="1"/>
-    <w:semiHidden/>
     <w:unhideWhenUsed/>
   </w:style>
   <w:style w:type="table" w:default="1" w:styleId="TableNormal">
@@ -2955,6 +5542,36 @@
       <w:ind w:left="720"/>
       <w:contextualSpacing/>
     </w:pPr>
+  </w:style>
+  <w:style w:type="paragraph" w:styleId="Caption">
+    <w:name w:val="caption"/>
+    <w:basedOn w:val="Normal"/>
+    <w:next w:val="Normal"/>
+    <w:uiPriority w:val="35"/>
+    <w:unhideWhenUsed/>
+    <w:qFormat/>
+    <w:rsid w:val="00992B63"/>
+    <w:pPr>
+      <w:spacing w:after="200"/>
+    </w:pPr>
+    <w:rPr>
+      <w:b/>
+      <w:bCs/>
+      <w:color w:val="4F81BD" w:themeColor="accent1"/>
+      <w:sz w:val="18"/>
+      <w:szCs w:val="18"/>
+    </w:rPr>
+  </w:style>
+  <w:style w:type="paragraph" w:styleId="NormalWeb">
+    <w:name w:val="Normal (Web)"/>
+    <w:basedOn w:val="Normal"/>
+    <w:uiPriority w:val="99"/>
+    <w:semiHidden/>
+    <w:unhideWhenUsed/>
+    <w:rsid w:val="004E1764"/>
+    <w:rPr>
+      <w:rFonts w:ascii="Times New Roman" w:hAnsi="Times New Roman" w:cs="Times New Roman"/>
+    </w:rPr>
   </w:style>
 </w:styles>
 </file>
@@ -3284,7 +5901,7 @@
 </file>
 
 <file path=customXml/itemProps1.xml><?xml version="1.0" encoding="utf-8"?>
-<ds:datastoreItem xmlns:ds="http://schemas.openxmlformats.org/officeDocument/2006/customXml" ds:itemID="{3D26E3C9-AD45-AD45-9053-E29F285D5974}">
+<ds:datastoreItem xmlns:ds="http://schemas.openxmlformats.org/officeDocument/2006/customXml" ds:itemID="{CE1653F9-8D16-3541-B3FA-F1C2270801BC}">
   <ds:schemaRefs>
     <ds:schemaRef ds:uri="http://schemas.openxmlformats.org/officeDocument/2006/bibliography"/>
   </ds:schemaRefs>

</xml_diff>